<commit_message>
Se agrega comentario a polimorfismo
Solo se agrego un comentario.
</commit_message>
<xml_diff>
--- a/Poliformismo.docx
+++ b/Poliformismo.docx
@@ -36,10 +36,7 @@
     <w:p/>
     <w:p>
       <w:r>
-        <w:t>Ejemplos</w:t>
-      </w:r>
-      <w:r>
-        <w:t>:</w:t>
+        <w:t>Ejemplos:</w:t>
       </w:r>
     </w:p>
     <w:p/>
@@ -57,8 +54,6 @@
       <w:r>
         <w:t>[Mapa conceptual, Listados….]</w:t>
       </w:r>
-      <w:bookmarkStart w:id="0" w:name="_GoBack"/>
-      <w:bookmarkEnd w:id="0"/>
     </w:p>
     <w:p>
       <w:r>
@@ -101,6 +96,14 @@
           </wp:inline>
         </w:drawing>
       </w:r>
+    </w:p>
+    <w:p>
+      <w:r>
+        <w:lastRenderedPageBreak/>
+        <w:t>Prueba commit</w:t>
+      </w:r>
+      <w:bookmarkStart w:id="0" w:name="_GoBack"/>
+      <w:bookmarkEnd w:id="0"/>
     </w:p>
     <w:sectPr>
       <w:pgSz w:w="12240" w:h="15840"/>
@@ -2389,6 +2392,13 @@
         </dgm:presLayoutVars>
       </dgm:prSet>
       <dgm:spPr/>
+      <dgm:t>
+        <a:bodyPr/>
+        <a:lstStyle/>
+        <a:p>
+          <a:endParaRPr lang="es-MX"/>
+        </a:p>
+      </dgm:t>
     </dgm:pt>
     <dgm:pt modelId="{4C65BB07-6896-4196-A2B7-2CF7E758CCD7}" type="pres">
       <dgm:prSet presAssocID="{6D07BDCE-F006-435B-BDBE-936BBC4ACF20}" presName="cycle" presStyleCnt="0"/>
@@ -2409,6 +2419,13 @@
     <dgm:pt modelId="{429E5EBD-5CBF-42C2-B142-B8CA7191A442}" type="pres">
       <dgm:prSet presAssocID="{9D48465A-DC49-47AF-9813-4020A7864C43}" presName="Name25" presStyleLbl="parChTrans1D1" presStyleIdx="0" presStyleCnt="3"/>
       <dgm:spPr/>
+      <dgm:t>
+        <a:bodyPr/>
+        <a:lstStyle/>
+        <a:p>
+          <a:endParaRPr lang="es-MX"/>
+        </a:p>
+      </dgm:t>
     </dgm:pt>
     <dgm:pt modelId="{68BF4713-14E1-420A-85BC-75EEF1E44F83}" type="pres">
       <dgm:prSet presAssocID="{EF8FCE16-B671-479E-9039-27B64389EB2E}" presName="node" presStyleCnt="0"/>
@@ -2422,6 +2439,13 @@
         </dgm:presLayoutVars>
       </dgm:prSet>
       <dgm:spPr/>
+      <dgm:t>
+        <a:bodyPr/>
+        <a:lstStyle/>
+        <a:p>
+          <a:endParaRPr lang="es-MX"/>
+        </a:p>
+      </dgm:t>
     </dgm:pt>
     <dgm:pt modelId="{7F87B11E-B089-4D0C-9B2D-E9E6A14F30C9}" type="pres">
       <dgm:prSet presAssocID="{EF8FCE16-B671-479E-9039-27B64389EB2E}" presName="childNode" presStyleLbl="revTx" presStyleIdx="0" presStyleCnt="3">
@@ -2430,10 +2454,24 @@
         </dgm:presLayoutVars>
       </dgm:prSet>
       <dgm:spPr/>
+      <dgm:t>
+        <a:bodyPr/>
+        <a:lstStyle/>
+        <a:p>
+          <a:endParaRPr lang="es-MX"/>
+        </a:p>
+      </dgm:t>
     </dgm:pt>
     <dgm:pt modelId="{7EB9B58B-5808-408F-A36E-F1CC8D96608E}" type="pres">
       <dgm:prSet presAssocID="{BF6058CD-110E-4A26-8298-EB8FE2B4F608}" presName="Name25" presStyleLbl="parChTrans1D1" presStyleIdx="1" presStyleCnt="3"/>
       <dgm:spPr/>
+      <dgm:t>
+        <a:bodyPr/>
+        <a:lstStyle/>
+        <a:p>
+          <a:endParaRPr lang="es-MX"/>
+        </a:p>
+      </dgm:t>
     </dgm:pt>
     <dgm:pt modelId="{846EDCC6-F84A-493F-907B-2F2A6BFD8D91}" type="pres">
       <dgm:prSet presAssocID="{AF519B2D-6592-4388-879F-D8FB3F29B5A6}" presName="node" presStyleCnt="0"/>
@@ -2447,6 +2485,13 @@
         </dgm:presLayoutVars>
       </dgm:prSet>
       <dgm:spPr/>
+      <dgm:t>
+        <a:bodyPr/>
+        <a:lstStyle/>
+        <a:p>
+          <a:endParaRPr lang="es-MX"/>
+        </a:p>
+      </dgm:t>
     </dgm:pt>
     <dgm:pt modelId="{3687E8EF-DC7C-4E95-9FD2-4A898E2CB258}" type="pres">
       <dgm:prSet presAssocID="{AF519B2D-6592-4388-879F-D8FB3F29B5A6}" presName="childNode" presStyleLbl="revTx" presStyleIdx="1" presStyleCnt="3">
@@ -2455,10 +2500,24 @@
         </dgm:presLayoutVars>
       </dgm:prSet>
       <dgm:spPr/>
+      <dgm:t>
+        <a:bodyPr/>
+        <a:lstStyle/>
+        <a:p>
+          <a:endParaRPr lang="es-MX"/>
+        </a:p>
+      </dgm:t>
     </dgm:pt>
     <dgm:pt modelId="{87AA35EE-D635-42EC-902B-B06126371C8B}" type="pres">
       <dgm:prSet presAssocID="{570F7337-B739-4C27-8C29-E10A24E6A266}" presName="Name25" presStyleLbl="parChTrans1D1" presStyleIdx="2" presStyleCnt="3"/>
       <dgm:spPr/>
+      <dgm:t>
+        <a:bodyPr/>
+        <a:lstStyle/>
+        <a:p>
+          <a:endParaRPr lang="es-MX"/>
+        </a:p>
+      </dgm:t>
     </dgm:pt>
     <dgm:pt modelId="{A0538CD2-09FE-4342-BBF7-81A4E11A5C9A}" type="pres">
       <dgm:prSet presAssocID="{71F8CC07-6F29-4E24-B58E-E661D4A344FC}" presName="node" presStyleCnt="0"/>
@@ -2472,6 +2531,13 @@
         </dgm:presLayoutVars>
       </dgm:prSet>
       <dgm:spPr/>
+      <dgm:t>
+        <a:bodyPr/>
+        <a:lstStyle/>
+        <a:p>
+          <a:endParaRPr lang="es-MX"/>
+        </a:p>
+      </dgm:t>
     </dgm:pt>
     <dgm:pt modelId="{F6CEC59F-9879-431D-942D-598D7E0928F0}" type="pres">
       <dgm:prSet presAssocID="{71F8CC07-6F29-4E24-B58E-E661D4A344FC}" presName="childNode" presStyleLbl="revTx" presStyleIdx="2" presStyleCnt="3">
@@ -2480,47 +2546,54 @@
         </dgm:presLayoutVars>
       </dgm:prSet>
       <dgm:spPr/>
+      <dgm:t>
+        <a:bodyPr/>
+        <a:lstStyle/>
+        <a:p>
+          <a:endParaRPr lang="es-MX"/>
+        </a:p>
+      </dgm:t>
     </dgm:pt>
   </dgm:ptLst>
   <dgm:cxnLst>
+    <dgm:cxn modelId="{F55687FC-2BF3-4FCD-B9F1-EFE9A49B71BE}" type="presOf" srcId="{9D48465A-DC49-47AF-9813-4020A7864C43}" destId="{429E5EBD-5CBF-42C2-B142-B8CA7191A442}" srcOrd="0" destOrd="0" presId="urn:microsoft.com/office/officeart/2005/8/layout/radial2"/>
     <dgm:cxn modelId="{6002923F-58AA-4771-83E6-ECCE7A6DA15B}" srcId="{6D07BDCE-F006-435B-BDBE-936BBC4ACF20}" destId="{71F8CC07-6F29-4E24-B58E-E661D4A344FC}" srcOrd="2" destOrd="0" parTransId="{570F7337-B739-4C27-8C29-E10A24E6A266}" sibTransId="{816162E5-A16D-4D9A-98BD-B0414CC20E17}"/>
-    <dgm:cxn modelId="{E0925558-D900-420C-8756-68D308114F27}" type="presOf" srcId="{AF519B2D-6592-4388-879F-D8FB3F29B5A6}" destId="{64F572C3-3DC3-4A07-9DE9-6AB4D0E861A3}" srcOrd="0" destOrd="0" presId="urn:microsoft.com/office/officeart/2005/8/layout/radial2"/>
+    <dgm:cxn modelId="{517A862D-B779-41C6-A416-48A78C97C20D}" type="presOf" srcId="{570F7337-B739-4C27-8C29-E10A24E6A266}" destId="{87AA35EE-D635-42EC-902B-B06126371C8B}" srcOrd="0" destOrd="0" presId="urn:microsoft.com/office/officeart/2005/8/layout/radial2"/>
     <dgm:cxn modelId="{C85D82A4-BABA-4BDB-93E6-FC76EEC02684}" srcId="{71F8CC07-6F29-4E24-B58E-E661D4A344FC}" destId="{7380944D-30D6-4B13-A2C8-22898B5488A1}" srcOrd="0" destOrd="0" parTransId="{B6D23802-44E4-488A-8A68-D78C835633EC}" sibTransId="{AD2A6576-7651-4B66-8851-7AEFD8BB6552}"/>
-    <dgm:cxn modelId="{C56FE0D5-25D4-433C-844B-FF9FA68FAE60}" type="presOf" srcId="{61FCC80B-59E2-4641-A300-969E4C1A6E8F}" destId="{F6CEC59F-9879-431D-942D-598D7E0928F0}" srcOrd="0" destOrd="1" presId="urn:microsoft.com/office/officeart/2005/8/layout/radial2"/>
+    <dgm:cxn modelId="{4397ACF2-0448-4AA4-A0D2-4097E1F60CA9}" type="presOf" srcId="{6D07BDCE-F006-435B-BDBE-936BBC4ACF20}" destId="{74CE3172-795F-47D5-A667-1FB70FB7839F}" srcOrd="0" destOrd="0" presId="urn:microsoft.com/office/officeart/2005/8/layout/radial2"/>
+    <dgm:cxn modelId="{376BB3FA-9D12-42D4-BFBB-C678B6412B4A}" type="presOf" srcId="{AF519B2D-6592-4388-879F-D8FB3F29B5A6}" destId="{64F572C3-3DC3-4A07-9DE9-6AB4D0E861A3}" srcOrd="0" destOrd="0" presId="urn:microsoft.com/office/officeart/2005/8/layout/radial2"/>
     <dgm:cxn modelId="{E39B0995-CC4A-4345-A8FB-43E4B487C056}" srcId="{71F8CC07-6F29-4E24-B58E-E661D4A344FC}" destId="{61FCC80B-59E2-4641-A300-969E4C1A6E8F}" srcOrd="1" destOrd="0" parTransId="{AEF6A1C1-F651-4E8E-A5CA-8C895AB3C432}" sibTransId="{CCD099A1-DBD3-4D9B-B977-3715F9427270}"/>
-    <dgm:cxn modelId="{890E1DCE-13CA-47D0-AB91-9911FBE6246B}" type="presOf" srcId="{EFC4EBCB-D425-4B35-A7CD-0F8040F73466}" destId="{3687E8EF-DC7C-4E95-9FD2-4A898E2CB258}" srcOrd="0" destOrd="0" presId="urn:microsoft.com/office/officeart/2005/8/layout/radial2"/>
-    <dgm:cxn modelId="{186EF047-D98D-4793-A2AF-1F277B2EF9AD}" type="presOf" srcId="{6D07BDCE-F006-435B-BDBE-936BBC4ACF20}" destId="{74CE3172-795F-47D5-A667-1FB70FB7839F}" srcOrd="0" destOrd="0" presId="urn:microsoft.com/office/officeart/2005/8/layout/radial2"/>
     <dgm:cxn modelId="{2053D7EE-F0B3-484A-B92B-F86F6D849327}" srcId="{6D07BDCE-F006-435B-BDBE-936BBC4ACF20}" destId="{EF8FCE16-B671-479E-9039-27B64389EB2E}" srcOrd="0" destOrd="0" parTransId="{9D48465A-DC49-47AF-9813-4020A7864C43}" sibTransId="{3016D7CE-4332-4AC5-81E1-A1C45EDED5EB}"/>
-    <dgm:cxn modelId="{3F137926-0FE9-4481-B955-0178EA2127FC}" type="presOf" srcId="{8BE650A5-1F08-4B15-8E69-7F1E513E2247}" destId="{7F87B11E-B089-4D0C-9B2D-E9E6A14F30C9}" srcOrd="0" destOrd="1" presId="urn:microsoft.com/office/officeart/2005/8/layout/radial2"/>
+    <dgm:cxn modelId="{CB5CECC1-F9A6-4E23-AE1D-331DDF035311}" type="presOf" srcId="{61FCC80B-59E2-4641-A300-969E4C1A6E8F}" destId="{F6CEC59F-9879-431D-942D-598D7E0928F0}" srcOrd="0" destOrd="1" presId="urn:microsoft.com/office/officeart/2005/8/layout/radial2"/>
     <dgm:cxn modelId="{3804813A-32E7-459B-80DE-A7BB48D37CDB}" srcId="{EF8FCE16-B671-479E-9039-27B64389EB2E}" destId="{8BE650A5-1F08-4B15-8E69-7F1E513E2247}" srcOrd="1" destOrd="0" parTransId="{E99C3D96-ADDA-40E1-91A2-DB1DEF438B64}" sibTransId="{3399CDF2-4952-41E6-AA7E-A8B966418633}"/>
     <dgm:cxn modelId="{42EE4EB2-57AD-4636-845D-8C0E25EC8C95}" srcId="{AF519B2D-6592-4388-879F-D8FB3F29B5A6}" destId="{3EFDA9BB-D95F-4E55-8BCE-372F15F18C76}" srcOrd="1" destOrd="0" parTransId="{EFEF5DE9-1994-46F5-86EA-0D9FE9A46203}" sibTransId="{448A21CB-BDB2-4DCA-B601-3418D346A7ED}"/>
     <dgm:cxn modelId="{6445BA8D-2EC6-4959-8A17-3670E7DAC263}" srcId="{6D07BDCE-F006-435B-BDBE-936BBC4ACF20}" destId="{AF519B2D-6592-4388-879F-D8FB3F29B5A6}" srcOrd="1" destOrd="0" parTransId="{BF6058CD-110E-4A26-8298-EB8FE2B4F608}" sibTransId="{F21F3576-30C9-4106-A0EC-CD4F3152E8BC}"/>
-    <dgm:cxn modelId="{C8202339-950B-40E0-B59D-DAE7A7266E07}" type="presOf" srcId="{2534F904-03AB-44EC-B138-4E4C37AA1B78}" destId="{7F87B11E-B089-4D0C-9B2D-E9E6A14F30C9}" srcOrd="0" destOrd="0" presId="urn:microsoft.com/office/officeart/2005/8/layout/radial2"/>
-    <dgm:cxn modelId="{1E01756C-0FE7-495A-9A35-8EDA78004212}" type="presOf" srcId="{9D48465A-DC49-47AF-9813-4020A7864C43}" destId="{429E5EBD-5CBF-42C2-B142-B8CA7191A442}" srcOrd="0" destOrd="0" presId="urn:microsoft.com/office/officeart/2005/8/layout/radial2"/>
-    <dgm:cxn modelId="{508266DE-91F7-4F43-B5B8-2986A6552C47}" type="presOf" srcId="{EF8FCE16-B671-479E-9039-27B64389EB2E}" destId="{1AF504AC-E4EF-40CE-9EA3-43846C74579D}" srcOrd="0" destOrd="0" presId="urn:microsoft.com/office/officeart/2005/8/layout/radial2"/>
-    <dgm:cxn modelId="{B1A5A903-524D-4F75-976E-32C3A3635A83}" type="presOf" srcId="{3EFDA9BB-D95F-4E55-8BCE-372F15F18C76}" destId="{3687E8EF-DC7C-4E95-9FD2-4A898E2CB258}" srcOrd="0" destOrd="1" presId="urn:microsoft.com/office/officeart/2005/8/layout/radial2"/>
+    <dgm:cxn modelId="{3E115A49-A3F1-4B1B-9DCD-92D83E5246AD}" type="presOf" srcId="{7380944D-30D6-4B13-A2C8-22898B5488A1}" destId="{F6CEC59F-9879-431D-942D-598D7E0928F0}" srcOrd="0" destOrd="0" presId="urn:microsoft.com/office/officeart/2005/8/layout/radial2"/>
+    <dgm:cxn modelId="{23E7D0E8-A9BC-46A4-8D94-35AC65D62988}" type="presOf" srcId="{BF6058CD-110E-4A26-8298-EB8FE2B4F608}" destId="{7EB9B58B-5808-408F-A36E-F1CC8D96608E}" srcOrd="0" destOrd="0" presId="urn:microsoft.com/office/officeart/2005/8/layout/radial2"/>
     <dgm:cxn modelId="{34C94450-F163-439E-8BCE-E2A8B5A71AC0}" srcId="{AF519B2D-6592-4388-879F-D8FB3F29B5A6}" destId="{EFC4EBCB-D425-4B35-A7CD-0F8040F73466}" srcOrd="0" destOrd="0" parTransId="{7E2793A7-87E2-4724-9E01-724B4584D135}" sibTransId="{D82B8B66-81C6-4C2A-B217-569A2F05C07D}"/>
-    <dgm:cxn modelId="{1E543CBC-4954-4397-8ABF-7D42BB66514D}" type="presOf" srcId="{71F8CC07-6F29-4E24-B58E-E661D4A344FC}" destId="{3BA441AF-5FDE-4F4A-AA0E-304947AEB3E1}" srcOrd="0" destOrd="0" presId="urn:microsoft.com/office/officeart/2005/8/layout/radial2"/>
-    <dgm:cxn modelId="{C506C5DC-F3E9-4905-BA2E-63099E52D6C9}" type="presOf" srcId="{570F7337-B739-4C27-8C29-E10A24E6A266}" destId="{87AA35EE-D635-42EC-902B-B06126371C8B}" srcOrd="0" destOrd="0" presId="urn:microsoft.com/office/officeart/2005/8/layout/radial2"/>
-    <dgm:cxn modelId="{916F13E9-25A1-4842-B5D1-BF34E4BA94B7}" type="presOf" srcId="{7380944D-30D6-4B13-A2C8-22898B5488A1}" destId="{F6CEC59F-9879-431D-942D-598D7E0928F0}" srcOrd="0" destOrd="0" presId="urn:microsoft.com/office/officeart/2005/8/layout/radial2"/>
+    <dgm:cxn modelId="{266CCF10-0147-4259-8B47-9FBC3FFAA123}" type="presOf" srcId="{71F8CC07-6F29-4E24-B58E-E661D4A344FC}" destId="{3BA441AF-5FDE-4F4A-AA0E-304947AEB3E1}" srcOrd="0" destOrd="0" presId="urn:microsoft.com/office/officeart/2005/8/layout/radial2"/>
+    <dgm:cxn modelId="{ECCAA517-04CD-4CAB-BEED-5425146E8D3F}" type="presOf" srcId="{2534F904-03AB-44EC-B138-4E4C37AA1B78}" destId="{7F87B11E-B089-4D0C-9B2D-E9E6A14F30C9}" srcOrd="0" destOrd="0" presId="urn:microsoft.com/office/officeart/2005/8/layout/radial2"/>
+    <dgm:cxn modelId="{A742B4D9-CD38-4502-A31C-BD7D0521A25F}" type="presOf" srcId="{EFC4EBCB-D425-4B35-A7CD-0F8040F73466}" destId="{3687E8EF-DC7C-4E95-9FD2-4A898E2CB258}" srcOrd="0" destOrd="0" presId="urn:microsoft.com/office/officeart/2005/8/layout/radial2"/>
+    <dgm:cxn modelId="{086D1382-47EC-4DB8-8049-C15B2DC42426}" type="presOf" srcId="{8BE650A5-1F08-4B15-8E69-7F1E513E2247}" destId="{7F87B11E-B089-4D0C-9B2D-E9E6A14F30C9}" srcOrd="0" destOrd="1" presId="urn:microsoft.com/office/officeart/2005/8/layout/radial2"/>
+    <dgm:cxn modelId="{6C197706-AE64-4428-90A9-842AEDCE6BA5}" type="presOf" srcId="{3EFDA9BB-D95F-4E55-8BCE-372F15F18C76}" destId="{3687E8EF-DC7C-4E95-9FD2-4A898E2CB258}" srcOrd="0" destOrd="1" presId="urn:microsoft.com/office/officeart/2005/8/layout/radial2"/>
+    <dgm:cxn modelId="{9EFDA7EF-F3E8-49D3-9AD4-132713838299}" type="presOf" srcId="{EF8FCE16-B671-479E-9039-27B64389EB2E}" destId="{1AF504AC-E4EF-40CE-9EA3-43846C74579D}" srcOrd="0" destOrd="0" presId="urn:microsoft.com/office/officeart/2005/8/layout/radial2"/>
     <dgm:cxn modelId="{FDA4A4E9-A73F-468E-B8EC-6EDCBC26EAFF}" srcId="{EF8FCE16-B671-479E-9039-27B64389EB2E}" destId="{2534F904-03AB-44EC-B138-4E4C37AA1B78}" srcOrd="0" destOrd="0" parTransId="{CBF7FEA9-66AC-40FD-AC12-A9718DA2D7DB}" sibTransId="{CBBFF36D-D8BD-4351-B3A7-B1D49EBF0ECD}"/>
-    <dgm:cxn modelId="{108D75B8-D15C-42AD-8435-DBFA0A4167DE}" type="presOf" srcId="{BF6058CD-110E-4A26-8298-EB8FE2B4F608}" destId="{7EB9B58B-5808-408F-A36E-F1CC8D96608E}" srcOrd="0" destOrd="0" presId="urn:microsoft.com/office/officeart/2005/8/layout/radial2"/>
-    <dgm:cxn modelId="{E88813B7-EFB4-4517-8D2D-C0D72EE798A7}" type="presParOf" srcId="{74CE3172-795F-47D5-A667-1FB70FB7839F}" destId="{4C65BB07-6896-4196-A2B7-2CF7E758CCD7}" srcOrd="0" destOrd="0" presId="urn:microsoft.com/office/officeart/2005/8/layout/radial2"/>
-    <dgm:cxn modelId="{8180018D-6ED3-407A-956B-56923A97419E}" type="presParOf" srcId="{4C65BB07-6896-4196-A2B7-2CF7E758CCD7}" destId="{60B20527-6B4F-4089-891E-1825333A2A78}" srcOrd="0" destOrd="0" presId="urn:microsoft.com/office/officeart/2005/8/layout/radial2"/>
-    <dgm:cxn modelId="{2DA42199-CB7C-4C9B-AB70-D959788776AD}" type="presParOf" srcId="{60B20527-6B4F-4089-891E-1825333A2A78}" destId="{14DD649C-5C05-44F4-8E62-0BD8353A8FF5}" srcOrd="0" destOrd="0" presId="urn:microsoft.com/office/officeart/2005/8/layout/radial2"/>
-    <dgm:cxn modelId="{4C21188C-B0DA-4D2A-96F6-A62B630BE810}" type="presParOf" srcId="{60B20527-6B4F-4089-891E-1825333A2A78}" destId="{397E2E63-7E16-47B2-9B00-A59679F37995}" srcOrd="1" destOrd="0" presId="urn:microsoft.com/office/officeart/2005/8/layout/radial2"/>
-    <dgm:cxn modelId="{67F351AF-FA4C-4C27-86BC-BFFE2C827DFE}" type="presParOf" srcId="{4C65BB07-6896-4196-A2B7-2CF7E758CCD7}" destId="{429E5EBD-5CBF-42C2-B142-B8CA7191A442}" srcOrd="1" destOrd="0" presId="urn:microsoft.com/office/officeart/2005/8/layout/radial2"/>
-    <dgm:cxn modelId="{EE118236-216F-4AD3-B349-FF773DF88045}" type="presParOf" srcId="{4C65BB07-6896-4196-A2B7-2CF7E758CCD7}" destId="{68BF4713-14E1-420A-85BC-75EEF1E44F83}" srcOrd="2" destOrd="0" presId="urn:microsoft.com/office/officeart/2005/8/layout/radial2"/>
-    <dgm:cxn modelId="{27F03597-0BBC-4A3A-A4B7-060427B1B895}" type="presParOf" srcId="{68BF4713-14E1-420A-85BC-75EEF1E44F83}" destId="{1AF504AC-E4EF-40CE-9EA3-43846C74579D}" srcOrd="0" destOrd="0" presId="urn:microsoft.com/office/officeart/2005/8/layout/radial2"/>
-    <dgm:cxn modelId="{5C2603B4-F201-4282-A852-98D046CE337B}" type="presParOf" srcId="{68BF4713-14E1-420A-85BC-75EEF1E44F83}" destId="{7F87B11E-B089-4D0C-9B2D-E9E6A14F30C9}" srcOrd="1" destOrd="0" presId="urn:microsoft.com/office/officeart/2005/8/layout/radial2"/>
-    <dgm:cxn modelId="{9EF163E5-7D95-422B-A141-87D34A4CF0B0}" type="presParOf" srcId="{4C65BB07-6896-4196-A2B7-2CF7E758CCD7}" destId="{7EB9B58B-5808-408F-A36E-F1CC8D96608E}" srcOrd="3" destOrd="0" presId="urn:microsoft.com/office/officeart/2005/8/layout/radial2"/>
-    <dgm:cxn modelId="{F2947746-2A26-40BE-AD50-969440565282}" type="presParOf" srcId="{4C65BB07-6896-4196-A2B7-2CF7E758CCD7}" destId="{846EDCC6-F84A-493F-907B-2F2A6BFD8D91}" srcOrd="4" destOrd="0" presId="urn:microsoft.com/office/officeart/2005/8/layout/radial2"/>
-    <dgm:cxn modelId="{D45F7651-7250-4229-BA80-056CB2B3FF6E}" type="presParOf" srcId="{846EDCC6-F84A-493F-907B-2F2A6BFD8D91}" destId="{64F572C3-3DC3-4A07-9DE9-6AB4D0E861A3}" srcOrd="0" destOrd="0" presId="urn:microsoft.com/office/officeart/2005/8/layout/radial2"/>
-    <dgm:cxn modelId="{0B09EE56-0922-4FC4-BD1A-252218BCAC0F}" type="presParOf" srcId="{846EDCC6-F84A-493F-907B-2F2A6BFD8D91}" destId="{3687E8EF-DC7C-4E95-9FD2-4A898E2CB258}" srcOrd="1" destOrd="0" presId="urn:microsoft.com/office/officeart/2005/8/layout/radial2"/>
-    <dgm:cxn modelId="{E1A5E9A6-881F-4E1B-9EA8-ECDFC56B8EA5}" type="presParOf" srcId="{4C65BB07-6896-4196-A2B7-2CF7E758CCD7}" destId="{87AA35EE-D635-42EC-902B-B06126371C8B}" srcOrd="5" destOrd="0" presId="urn:microsoft.com/office/officeart/2005/8/layout/radial2"/>
-    <dgm:cxn modelId="{A46D529C-4EB7-48D0-BE12-C6E5977E0FD5}" type="presParOf" srcId="{4C65BB07-6896-4196-A2B7-2CF7E758CCD7}" destId="{A0538CD2-09FE-4342-BBF7-81A4E11A5C9A}" srcOrd="6" destOrd="0" presId="urn:microsoft.com/office/officeart/2005/8/layout/radial2"/>
-    <dgm:cxn modelId="{13F37D03-2911-49CD-86F9-9BBEA61DF243}" type="presParOf" srcId="{A0538CD2-09FE-4342-BBF7-81A4E11A5C9A}" destId="{3BA441AF-5FDE-4F4A-AA0E-304947AEB3E1}" srcOrd="0" destOrd="0" presId="urn:microsoft.com/office/officeart/2005/8/layout/radial2"/>
-    <dgm:cxn modelId="{D8B413EB-961A-4EE8-8E7F-A0BB374A95BC}" type="presParOf" srcId="{A0538CD2-09FE-4342-BBF7-81A4E11A5C9A}" destId="{F6CEC59F-9879-431D-942D-598D7E0928F0}" srcOrd="1" destOrd="0" presId="urn:microsoft.com/office/officeart/2005/8/layout/radial2"/>
+    <dgm:cxn modelId="{7A1D725A-1A98-495E-A6A1-28A80FCD61DE}" type="presParOf" srcId="{74CE3172-795F-47D5-A667-1FB70FB7839F}" destId="{4C65BB07-6896-4196-A2B7-2CF7E758CCD7}" srcOrd="0" destOrd="0" presId="urn:microsoft.com/office/officeart/2005/8/layout/radial2"/>
+    <dgm:cxn modelId="{8F2891D1-E17E-405D-9A9B-85247FFE98B2}" type="presParOf" srcId="{4C65BB07-6896-4196-A2B7-2CF7E758CCD7}" destId="{60B20527-6B4F-4089-891E-1825333A2A78}" srcOrd="0" destOrd="0" presId="urn:microsoft.com/office/officeart/2005/8/layout/radial2"/>
+    <dgm:cxn modelId="{4563CF34-83F6-4A5D-8422-6B04899BBF49}" type="presParOf" srcId="{60B20527-6B4F-4089-891E-1825333A2A78}" destId="{14DD649C-5C05-44F4-8E62-0BD8353A8FF5}" srcOrd="0" destOrd="0" presId="urn:microsoft.com/office/officeart/2005/8/layout/radial2"/>
+    <dgm:cxn modelId="{E2ECDA9D-38A7-49B2-8352-D545CE51B6D5}" type="presParOf" srcId="{60B20527-6B4F-4089-891E-1825333A2A78}" destId="{397E2E63-7E16-47B2-9B00-A59679F37995}" srcOrd="1" destOrd="0" presId="urn:microsoft.com/office/officeart/2005/8/layout/radial2"/>
+    <dgm:cxn modelId="{7EC39AC5-F611-428A-A544-C696A92AD4CD}" type="presParOf" srcId="{4C65BB07-6896-4196-A2B7-2CF7E758CCD7}" destId="{429E5EBD-5CBF-42C2-B142-B8CA7191A442}" srcOrd="1" destOrd="0" presId="urn:microsoft.com/office/officeart/2005/8/layout/radial2"/>
+    <dgm:cxn modelId="{D48AEB0A-C3C4-4C7A-AA78-1A01340EAF02}" type="presParOf" srcId="{4C65BB07-6896-4196-A2B7-2CF7E758CCD7}" destId="{68BF4713-14E1-420A-85BC-75EEF1E44F83}" srcOrd="2" destOrd="0" presId="urn:microsoft.com/office/officeart/2005/8/layout/radial2"/>
+    <dgm:cxn modelId="{AA3D930C-4364-4A20-B82F-1D998C5FFBBD}" type="presParOf" srcId="{68BF4713-14E1-420A-85BC-75EEF1E44F83}" destId="{1AF504AC-E4EF-40CE-9EA3-43846C74579D}" srcOrd="0" destOrd="0" presId="urn:microsoft.com/office/officeart/2005/8/layout/radial2"/>
+    <dgm:cxn modelId="{7AF154C2-39FE-449E-991B-654563A0D8AF}" type="presParOf" srcId="{68BF4713-14E1-420A-85BC-75EEF1E44F83}" destId="{7F87B11E-B089-4D0C-9B2D-E9E6A14F30C9}" srcOrd="1" destOrd="0" presId="urn:microsoft.com/office/officeart/2005/8/layout/radial2"/>
+    <dgm:cxn modelId="{92A55876-F4A1-46FD-842C-C05C15AD04BB}" type="presParOf" srcId="{4C65BB07-6896-4196-A2B7-2CF7E758CCD7}" destId="{7EB9B58B-5808-408F-A36E-F1CC8D96608E}" srcOrd="3" destOrd="0" presId="urn:microsoft.com/office/officeart/2005/8/layout/radial2"/>
+    <dgm:cxn modelId="{A2A469B5-CED0-4A90-9F3D-A414B5340AC3}" type="presParOf" srcId="{4C65BB07-6896-4196-A2B7-2CF7E758CCD7}" destId="{846EDCC6-F84A-493F-907B-2F2A6BFD8D91}" srcOrd="4" destOrd="0" presId="urn:microsoft.com/office/officeart/2005/8/layout/radial2"/>
+    <dgm:cxn modelId="{32643C4D-ED49-4963-8E29-4D96D9019B9A}" type="presParOf" srcId="{846EDCC6-F84A-493F-907B-2F2A6BFD8D91}" destId="{64F572C3-3DC3-4A07-9DE9-6AB4D0E861A3}" srcOrd="0" destOrd="0" presId="urn:microsoft.com/office/officeart/2005/8/layout/radial2"/>
+    <dgm:cxn modelId="{617F8FF6-DE1E-49A9-AE00-7E9A0591E047}" type="presParOf" srcId="{846EDCC6-F84A-493F-907B-2F2A6BFD8D91}" destId="{3687E8EF-DC7C-4E95-9FD2-4A898E2CB258}" srcOrd="1" destOrd="0" presId="urn:microsoft.com/office/officeart/2005/8/layout/radial2"/>
+    <dgm:cxn modelId="{4D538E96-22F2-4B83-A648-92687EC12AF6}" type="presParOf" srcId="{4C65BB07-6896-4196-A2B7-2CF7E758CCD7}" destId="{87AA35EE-D635-42EC-902B-B06126371C8B}" srcOrd="5" destOrd="0" presId="urn:microsoft.com/office/officeart/2005/8/layout/radial2"/>
+    <dgm:cxn modelId="{ACBD1AD6-881C-41AB-A2FD-1DBAE059063D}" type="presParOf" srcId="{4C65BB07-6896-4196-A2B7-2CF7E758CCD7}" destId="{A0538CD2-09FE-4342-BBF7-81A4E11A5C9A}" srcOrd="6" destOrd="0" presId="urn:microsoft.com/office/officeart/2005/8/layout/radial2"/>
+    <dgm:cxn modelId="{37C64DC8-D84C-4A6F-BA4E-06A05DB873C8}" type="presParOf" srcId="{A0538CD2-09FE-4342-BBF7-81A4E11A5C9A}" destId="{3BA441AF-5FDE-4F4A-AA0E-304947AEB3E1}" srcOrd="0" destOrd="0" presId="urn:microsoft.com/office/officeart/2005/8/layout/radial2"/>
+    <dgm:cxn modelId="{6ADDD624-2252-42AE-95DF-BD2053565906}" type="presParOf" srcId="{A0538CD2-09FE-4342-BBF7-81A4E11A5C9A}" destId="{F6CEC59F-9879-431D-942D-598D7E0928F0}" srcOrd="1" destOrd="0" presId="urn:microsoft.com/office/officeart/2005/8/layout/radial2"/>
   </dgm:cxnLst>
   <dgm:bg/>
   <dgm:whole/>
@@ -2689,6 +2762,13 @@
         </dgm:presLayoutVars>
       </dgm:prSet>
       <dgm:spPr/>
+      <dgm:t>
+        <a:bodyPr/>
+        <a:lstStyle/>
+        <a:p>
+          <a:endParaRPr lang="es-MX"/>
+        </a:p>
+      </dgm:t>
     </dgm:pt>
     <dgm:pt modelId="{DF559E62-EF3A-4150-A759-C3BA74FB8880}" type="pres">
       <dgm:prSet presAssocID="{3EC4E53F-66CC-4BB0-B47E-51DA98ADFF48}" presName="singleCycle" presStyleCnt="0"/>
@@ -2702,10 +2782,24 @@
         </dgm:presLayoutVars>
       </dgm:prSet>
       <dgm:spPr/>
+      <dgm:t>
+        <a:bodyPr/>
+        <a:lstStyle/>
+        <a:p>
+          <a:endParaRPr lang="es-MX"/>
+        </a:p>
+      </dgm:t>
     </dgm:pt>
     <dgm:pt modelId="{A491E783-A0BE-4FCC-88DB-5C7053B9C60F}" type="pres">
       <dgm:prSet presAssocID="{2AF83F9B-6698-466C-BD56-553D25A6AEF7}" presName="Name56" presStyleLbl="parChTrans1D2" presStyleIdx="0" presStyleCnt="3"/>
       <dgm:spPr/>
+      <dgm:t>
+        <a:bodyPr/>
+        <a:lstStyle/>
+        <a:p>
+          <a:endParaRPr lang="es-MX"/>
+        </a:p>
+      </dgm:t>
     </dgm:pt>
     <dgm:pt modelId="{399D90B2-2E9C-425F-A3AB-4BA243572356}" type="pres">
       <dgm:prSet presAssocID="{295D6B62-736E-4454-8535-02685847DD9F}" presName="text0" presStyleLbl="node1" presStyleIdx="1" presStyleCnt="4">
@@ -2714,10 +2808,24 @@
         </dgm:presLayoutVars>
       </dgm:prSet>
       <dgm:spPr/>
+      <dgm:t>
+        <a:bodyPr/>
+        <a:lstStyle/>
+        <a:p>
+          <a:endParaRPr lang="es-MX"/>
+        </a:p>
+      </dgm:t>
     </dgm:pt>
     <dgm:pt modelId="{BCE10D8B-1FFD-4DE4-8F31-46E4432A387A}" type="pres">
       <dgm:prSet presAssocID="{CCF67C48-F537-4552-B822-B6BF4E6430C5}" presName="Name56" presStyleLbl="parChTrans1D2" presStyleIdx="1" presStyleCnt="3"/>
       <dgm:spPr/>
+      <dgm:t>
+        <a:bodyPr/>
+        <a:lstStyle/>
+        <a:p>
+          <a:endParaRPr lang="es-MX"/>
+        </a:p>
+      </dgm:t>
     </dgm:pt>
     <dgm:pt modelId="{F11D2A16-7530-48D7-9865-52FA70300D7E}" type="pres">
       <dgm:prSet presAssocID="{5AD9FDEC-A8FB-4BE4-957E-25F4E9A0AE41}" presName="text0" presStyleLbl="node1" presStyleIdx="2" presStyleCnt="4">
@@ -2726,10 +2834,24 @@
         </dgm:presLayoutVars>
       </dgm:prSet>
       <dgm:spPr/>
+      <dgm:t>
+        <a:bodyPr/>
+        <a:lstStyle/>
+        <a:p>
+          <a:endParaRPr lang="es-MX"/>
+        </a:p>
+      </dgm:t>
     </dgm:pt>
     <dgm:pt modelId="{A1A9E634-BACE-4859-AC95-6901107536CD}" type="pres">
       <dgm:prSet presAssocID="{D54F8B63-A255-429F-84D9-37C4805F33E2}" presName="Name56" presStyleLbl="parChTrans1D2" presStyleIdx="2" presStyleCnt="3"/>
       <dgm:spPr/>
+      <dgm:t>
+        <a:bodyPr/>
+        <a:lstStyle/>
+        <a:p>
+          <a:endParaRPr lang="es-MX"/>
+        </a:p>
+      </dgm:t>
     </dgm:pt>
     <dgm:pt modelId="{C8F9DE05-A943-4726-AE56-34AC661B63B3}" type="pres">
       <dgm:prSet presAssocID="{E13296A4-08C8-4DED-BB7D-EE0974FE7389}" presName="text0" presStyleLbl="node1" presStyleIdx="3" presStyleCnt="4">
@@ -2738,29 +2860,36 @@
         </dgm:presLayoutVars>
       </dgm:prSet>
       <dgm:spPr/>
+      <dgm:t>
+        <a:bodyPr/>
+        <a:lstStyle/>
+        <a:p>
+          <a:endParaRPr lang="es-MX"/>
+        </a:p>
+      </dgm:t>
     </dgm:pt>
   </dgm:ptLst>
   <dgm:cxnLst>
-    <dgm:cxn modelId="{42513245-3C51-47B6-A3AB-C8CE69761EAE}" type="presOf" srcId="{295D6B62-736E-4454-8535-02685847DD9F}" destId="{399D90B2-2E9C-425F-A3AB-4BA243572356}" srcOrd="0" destOrd="0" presId="urn:microsoft.com/office/officeart/2008/layout/RadialCluster"/>
+    <dgm:cxn modelId="{394D29E6-EC50-42DA-B81A-54B64DC72F39}" type="presOf" srcId="{CCF67C48-F537-4552-B822-B6BF4E6430C5}" destId="{BCE10D8B-1FFD-4DE4-8F31-46E4432A387A}" srcOrd="0" destOrd="0" presId="urn:microsoft.com/office/officeart/2008/layout/RadialCluster"/>
+    <dgm:cxn modelId="{AC678197-88E2-4E8A-BAAC-B6C3720852DB}" srcId="{0791FAD5-1C07-4B03-A113-519B7636764C}" destId="{3EC4E53F-66CC-4BB0-B47E-51DA98ADFF48}" srcOrd="0" destOrd="0" parTransId="{AE7E5512-B9CA-48D3-A741-FCC6769D176C}" sibTransId="{4989881C-BD97-44DC-AD94-EFACE44BACF9}"/>
+    <dgm:cxn modelId="{1D7136EE-717F-412D-B026-2D0F3103B919}" type="presOf" srcId="{5AD9FDEC-A8FB-4BE4-957E-25F4E9A0AE41}" destId="{F11D2A16-7530-48D7-9865-52FA70300D7E}" srcOrd="0" destOrd="0" presId="urn:microsoft.com/office/officeart/2008/layout/RadialCluster"/>
+    <dgm:cxn modelId="{F063EB4C-1DD0-408E-92D0-EDCB88CFF82E}" type="presOf" srcId="{2AF83F9B-6698-466C-BD56-553D25A6AEF7}" destId="{A491E783-A0BE-4FCC-88DB-5C7053B9C60F}" srcOrd="0" destOrd="0" presId="urn:microsoft.com/office/officeart/2008/layout/RadialCluster"/>
+    <dgm:cxn modelId="{B69880DE-076E-4B6D-81F2-FC51A93B7EFD}" type="presOf" srcId="{295D6B62-736E-4454-8535-02685847DD9F}" destId="{399D90B2-2E9C-425F-A3AB-4BA243572356}" srcOrd="0" destOrd="0" presId="urn:microsoft.com/office/officeart/2008/layout/RadialCluster"/>
+    <dgm:cxn modelId="{E7B99A6C-C3AB-4F32-B7FE-054B469E36C9}" type="presOf" srcId="{3EC4E53F-66CC-4BB0-B47E-51DA98ADFF48}" destId="{92F76E6D-289F-4EA2-B382-42D574195CF0}" srcOrd="0" destOrd="0" presId="urn:microsoft.com/office/officeart/2008/layout/RadialCluster"/>
+    <dgm:cxn modelId="{23381DB8-FC13-4D1C-BB36-248A1E9EC57E}" srcId="{3EC4E53F-66CC-4BB0-B47E-51DA98ADFF48}" destId="{E13296A4-08C8-4DED-BB7D-EE0974FE7389}" srcOrd="2" destOrd="0" parTransId="{D54F8B63-A255-429F-84D9-37C4805F33E2}" sibTransId="{924CAF15-7CBA-4003-A757-73F72FA952ED}"/>
+    <dgm:cxn modelId="{BD2C5BFF-7584-429F-95F0-E265BDE651C5}" type="presOf" srcId="{E13296A4-08C8-4DED-BB7D-EE0974FE7389}" destId="{C8F9DE05-A943-4726-AE56-34AC661B63B3}" srcOrd="0" destOrd="0" presId="urn:microsoft.com/office/officeart/2008/layout/RadialCluster"/>
+    <dgm:cxn modelId="{6E89A1AC-B21D-4A80-AD04-AA922F8D8BA3}" type="presOf" srcId="{0791FAD5-1C07-4B03-A113-519B7636764C}" destId="{523D2A36-4BD0-45FF-A2A5-C50B28287E98}" srcOrd="0" destOrd="0" presId="urn:microsoft.com/office/officeart/2008/layout/RadialCluster"/>
+    <dgm:cxn modelId="{24384E54-3D96-457D-B960-FD25F0605783}" srcId="{3EC4E53F-66CC-4BB0-B47E-51DA98ADFF48}" destId="{5AD9FDEC-A8FB-4BE4-957E-25F4E9A0AE41}" srcOrd="1" destOrd="0" parTransId="{CCF67C48-F537-4552-B822-B6BF4E6430C5}" sibTransId="{FB41ACEF-ACE6-4734-AE0E-E83552383165}"/>
     <dgm:cxn modelId="{B09DF364-EBF7-4683-B3C9-6A5249A6EFCE}" srcId="{3EC4E53F-66CC-4BB0-B47E-51DA98ADFF48}" destId="{295D6B62-736E-4454-8535-02685847DD9F}" srcOrd="0" destOrd="0" parTransId="{2AF83F9B-6698-466C-BD56-553D25A6AEF7}" sibTransId="{B6D7A354-D4A3-4C81-BB84-DF409B33E11B}"/>
-    <dgm:cxn modelId="{12FEC707-384C-48FA-93D6-CD8771B887F0}" type="presOf" srcId="{5AD9FDEC-A8FB-4BE4-957E-25F4E9A0AE41}" destId="{F11D2A16-7530-48D7-9865-52FA70300D7E}" srcOrd="0" destOrd="0" presId="urn:microsoft.com/office/officeart/2008/layout/RadialCluster"/>
-    <dgm:cxn modelId="{AC678197-88E2-4E8A-BAAC-B6C3720852DB}" srcId="{0791FAD5-1C07-4B03-A113-519B7636764C}" destId="{3EC4E53F-66CC-4BB0-B47E-51DA98ADFF48}" srcOrd="0" destOrd="0" parTransId="{AE7E5512-B9CA-48D3-A741-FCC6769D176C}" sibTransId="{4989881C-BD97-44DC-AD94-EFACE44BACF9}"/>
-    <dgm:cxn modelId="{554342D7-E931-4929-BE0C-02CFD11761EC}" type="presOf" srcId="{2AF83F9B-6698-466C-BD56-553D25A6AEF7}" destId="{A491E783-A0BE-4FCC-88DB-5C7053B9C60F}" srcOrd="0" destOrd="0" presId="urn:microsoft.com/office/officeart/2008/layout/RadialCluster"/>
-    <dgm:cxn modelId="{B9CAF265-E968-4B10-A156-9F2B2C2EA03F}" type="presOf" srcId="{3EC4E53F-66CC-4BB0-B47E-51DA98ADFF48}" destId="{92F76E6D-289F-4EA2-B382-42D574195CF0}" srcOrd="0" destOrd="0" presId="urn:microsoft.com/office/officeart/2008/layout/RadialCluster"/>
-    <dgm:cxn modelId="{8AA39F5D-A812-4708-B782-D53D4F6552A2}" type="presOf" srcId="{D54F8B63-A255-429F-84D9-37C4805F33E2}" destId="{A1A9E634-BACE-4859-AC95-6901107536CD}" srcOrd="0" destOrd="0" presId="urn:microsoft.com/office/officeart/2008/layout/RadialCluster"/>
-    <dgm:cxn modelId="{1CD31DD4-B728-421F-963D-EFD13754BC1A}" type="presOf" srcId="{0791FAD5-1C07-4B03-A113-519B7636764C}" destId="{523D2A36-4BD0-45FF-A2A5-C50B28287E98}" srcOrd="0" destOrd="0" presId="urn:microsoft.com/office/officeart/2008/layout/RadialCluster"/>
-    <dgm:cxn modelId="{24384E54-3D96-457D-B960-FD25F0605783}" srcId="{3EC4E53F-66CC-4BB0-B47E-51DA98ADFF48}" destId="{5AD9FDEC-A8FB-4BE4-957E-25F4E9A0AE41}" srcOrd="1" destOrd="0" parTransId="{CCF67C48-F537-4552-B822-B6BF4E6430C5}" sibTransId="{FB41ACEF-ACE6-4734-AE0E-E83552383165}"/>
-    <dgm:cxn modelId="{FD5BD6A3-880A-46B3-9EA7-FCA6A810460F}" type="presOf" srcId="{CCF67C48-F537-4552-B822-B6BF4E6430C5}" destId="{BCE10D8B-1FFD-4DE4-8F31-46E4432A387A}" srcOrd="0" destOrd="0" presId="urn:microsoft.com/office/officeart/2008/layout/RadialCluster"/>
-    <dgm:cxn modelId="{B0003116-66DA-43FD-834C-B04969850BA2}" type="presOf" srcId="{E13296A4-08C8-4DED-BB7D-EE0974FE7389}" destId="{C8F9DE05-A943-4726-AE56-34AC661B63B3}" srcOrd="0" destOrd="0" presId="urn:microsoft.com/office/officeart/2008/layout/RadialCluster"/>
-    <dgm:cxn modelId="{23381DB8-FC13-4D1C-BB36-248A1E9EC57E}" srcId="{3EC4E53F-66CC-4BB0-B47E-51DA98ADFF48}" destId="{E13296A4-08C8-4DED-BB7D-EE0974FE7389}" srcOrd="2" destOrd="0" parTransId="{D54F8B63-A255-429F-84D9-37C4805F33E2}" sibTransId="{924CAF15-7CBA-4003-A757-73F72FA952ED}"/>
-    <dgm:cxn modelId="{5A32ABDD-CDB0-4E75-B3D6-F7762E2BC6E9}" type="presParOf" srcId="{523D2A36-4BD0-45FF-A2A5-C50B28287E98}" destId="{DF559E62-EF3A-4150-A759-C3BA74FB8880}" srcOrd="0" destOrd="0" presId="urn:microsoft.com/office/officeart/2008/layout/RadialCluster"/>
-    <dgm:cxn modelId="{75B55FF3-EE96-4BD1-BAE4-D666680DAD1F}" type="presParOf" srcId="{DF559E62-EF3A-4150-A759-C3BA74FB8880}" destId="{92F76E6D-289F-4EA2-B382-42D574195CF0}" srcOrd="0" destOrd="0" presId="urn:microsoft.com/office/officeart/2008/layout/RadialCluster"/>
-    <dgm:cxn modelId="{ED7BA539-E578-4A58-984F-F78F3CE2330E}" type="presParOf" srcId="{DF559E62-EF3A-4150-A759-C3BA74FB8880}" destId="{A491E783-A0BE-4FCC-88DB-5C7053B9C60F}" srcOrd="1" destOrd="0" presId="urn:microsoft.com/office/officeart/2008/layout/RadialCluster"/>
-    <dgm:cxn modelId="{CAE0852E-08F8-4D6C-B34D-108790276BC1}" type="presParOf" srcId="{DF559E62-EF3A-4150-A759-C3BA74FB8880}" destId="{399D90B2-2E9C-425F-A3AB-4BA243572356}" srcOrd="2" destOrd="0" presId="urn:microsoft.com/office/officeart/2008/layout/RadialCluster"/>
-    <dgm:cxn modelId="{86EBC46A-942E-43FE-815F-7B79B5DB156F}" type="presParOf" srcId="{DF559E62-EF3A-4150-A759-C3BA74FB8880}" destId="{BCE10D8B-1FFD-4DE4-8F31-46E4432A387A}" srcOrd="3" destOrd="0" presId="urn:microsoft.com/office/officeart/2008/layout/RadialCluster"/>
-    <dgm:cxn modelId="{0E656924-E8B2-4962-A5BF-15CFC175BC37}" type="presParOf" srcId="{DF559E62-EF3A-4150-A759-C3BA74FB8880}" destId="{F11D2A16-7530-48D7-9865-52FA70300D7E}" srcOrd="4" destOrd="0" presId="urn:microsoft.com/office/officeart/2008/layout/RadialCluster"/>
-    <dgm:cxn modelId="{C6FDD840-8CCF-4A2A-A33E-8C71DA3DAB09}" type="presParOf" srcId="{DF559E62-EF3A-4150-A759-C3BA74FB8880}" destId="{A1A9E634-BACE-4859-AC95-6901107536CD}" srcOrd="5" destOrd="0" presId="urn:microsoft.com/office/officeart/2008/layout/RadialCluster"/>
-    <dgm:cxn modelId="{F5DCBA85-737E-4811-A65F-D57DC83C844E}" type="presParOf" srcId="{DF559E62-EF3A-4150-A759-C3BA74FB8880}" destId="{C8F9DE05-A943-4726-AE56-34AC661B63B3}" srcOrd="6" destOrd="0" presId="urn:microsoft.com/office/officeart/2008/layout/RadialCluster"/>
+    <dgm:cxn modelId="{C1158051-45FE-4080-82AC-6B92F99A9DA2}" type="presOf" srcId="{D54F8B63-A255-429F-84D9-37C4805F33E2}" destId="{A1A9E634-BACE-4859-AC95-6901107536CD}" srcOrd="0" destOrd="0" presId="urn:microsoft.com/office/officeart/2008/layout/RadialCluster"/>
+    <dgm:cxn modelId="{7A857833-2D08-4DFA-A848-EE55CE2822E8}" type="presParOf" srcId="{523D2A36-4BD0-45FF-A2A5-C50B28287E98}" destId="{DF559E62-EF3A-4150-A759-C3BA74FB8880}" srcOrd="0" destOrd="0" presId="urn:microsoft.com/office/officeart/2008/layout/RadialCluster"/>
+    <dgm:cxn modelId="{07BAB88D-93A6-46E9-9CF6-37B56D534217}" type="presParOf" srcId="{DF559E62-EF3A-4150-A759-C3BA74FB8880}" destId="{92F76E6D-289F-4EA2-B382-42D574195CF0}" srcOrd="0" destOrd="0" presId="urn:microsoft.com/office/officeart/2008/layout/RadialCluster"/>
+    <dgm:cxn modelId="{44E44623-FC08-43DC-A1C6-1D90AEA6996F}" type="presParOf" srcId="{DF559E62-EF3A-4150-A759-C3BA74FB8880}" destId="{A491E783-A0BE-4FCC-88DB-5C7053B9C60F}" srcOrd="1" destOrd="0" presId="urn:microsoft.com/office/officeart/2008/layout/RadialCluster"/>
+    <dgm:cxn modelId="{AF0D74FC-1DD3-4191-8C2A-E0699E843829}" type="presParOf" srcId="{DF559E62-EF3A-4150-A759-C3BA74FB8880}" destId="{399D90B2-2E9C-425F-A3AB-4BA243572356}" srcOrd="2" destOrd="0" presId="urn:microsoft.com/office/officeart/2008/layout/RadialCluster"/>
+    <dgm:cxn modelId="{1624215D-0DAB-498D-A221-BB75F0DEC481}" type="presParOf" srcId="{DF559E62-EF3A-4150-A759-C3BA74FB8880}" destId="{BCE10D8B-1FFD-4DE4-8F31-46E4432A387A}" srcOrd="3" destOrd="0" presId="urn:microsoft.com/office/officeart/2008/layout/RadialCluster"/>
+    <dgm:cxn modelId="{38C5BD4E-EDBE-41A5-8FAF-FD97C6485105}" type="presParOf" srcId="{DF559E62-EF3A-4150-A759-C3BA74FB8880}" destId="{F11D2A16-7530-48D7-9865-52FA70300D7E}" srcOrd="4" destOrd="0" presId="urn:microsoft.com/office/officeart/2008/layout/RadialCluster"/>
+    <dgm:cxn modelId="{8FC25D23-1D96-49B9-959F-7D9E997D6DB9}" type="presParOf" srcId="{DF559E62-EF3A-4150-A759-C3BA74FB8880}" destId="{A1A9E634-BACE-4859-AC95-6901107536CD}" srcOrd="5" destOrd="0" presId="urn:microsoft.com/office/officeart/2008/layout/RadialCluster"/>
+    <dgm:cxn modelId="{60390499-169C-493F-84DC-EF56F4B966E3}" type="presParOf" srcId="{DF559E62-EF3A-4150-A759-C3BA74FB8880}" destId="{C8F9DE05-A943-4726-AE56-34AC661B63B3}" srcOrd="6" destOrd="0" presId="urn:microsoft.com/office/officeart/2008/layout/RadialCluster"/>
   </dgm:cxnLst>
   <dgm:bg/>
   <dgm:whole/>

</xml_diff>

<commit_message>
Se agergan cambios a comentario
Se agrega nombre de los participantes
</commit_message>
<xml_diff>
--- a/Poliformismo.docx
+++ b/Poliformismo.docx
@@ -1,10 +1,10 @@
 
 <file path=word/document.xml><?xml version="1.0" encoding="utf-8"?>
-<w:document xmlns:wpc="http://schemas.microsoft.com/office/word/2010/wordprocessingCanvas" xmlns:cx="http://schemas.microsoft.com/office/drawing/2014/chartex" xmlns:cx1="http://schemas.microsoft.com/office/drawing/2015/9/8/chartex" xmlns:cx2="http://schemas.microsoft.com/office/drawing/2015/10/21/chartex" xmlns:mc="http://schemas.openxmlformats.org/markup-compatibility/2006" xmlns:o="urn:schemas-microsoft-com:office:office" xmlns:r="http://schemas.openxmlformats.org/officeDocument/2006/relationships" xmlns:m="http://schemas.openxmlformats.org/officeDocument/2006/math" xmlns:v="urn:schemas-microsoft-com:vml" xmlns:wp14="http://schemas.microsoft.com/office/word/2010/wordprocessingDrawing" xmlns:wp="http://schemas.openxmlformats.org/drawingml/2006/wordprocessingDrawing" xmlns:w10="urn:schemas-microsoft-com:office:word" xmlns:w="http://schemas.openxmlformats.org/wordprocessingml/2006/main" xmlns:w14="http://schemas.microsoft.com/office/word/2010/wordml" xmlns:w15="http://schemas.microsoft.com/office/word/2012/wordml" xmlns:w16se="http://schemas.microsoft.com/office/word/2015/wordml/symex" xmlns:wpg="http://schemas.microsoft.com/office/word/2010/wordprocessingGroup" xmlns:wpi="http://schemas.microsoft.com/office/word/2010/wordprocessingInk" xmlns:wne="http://schemas.microsoft.com/office/word/2006/wordml" xmlns:wps="http://schemas.microsoft.com/office/word/2010/wordprocessingShape" mc:Ignorable="w14 w15 w16se wp14">
+<w:document xmlns:wpc="http://schemas.microsoft.com/office/word/2010/wordprocessingCanvas" xmlns:mc="http://schemas.openxmlformats.org/markup-compatibility/2006" xmlns:o="urn:schemas-microsoft-com:office:office" xmlns:r="http://schemas.openxmlformats.org/officeDocument/2006/relationships" xmlns:m="http://schemas.openxmlformats.org/officeDocument/2006/math" xmlns:v="urn:schemas-microsoft-com:vml" xmlns:wp14="http://schemas.microsoft.com/office/word/2010/wordprocessingDrawing" xmlns:wp="http://schemas.openxmlformats.org/drawingml/2006/wordprocessingDrawing" xmlns:w10="urn:schemas-microsoft-com:office:word" xmlns:w="http://schemas.openxmlformats.org/wordprocessingml/2006/main" xmlns:w14="http://schemas.microsoft.com/office/word/2010/wordml" xmlns:w15="http://schemas.microsoft.com/office/word/2012/wordml" xmlns:wpg="http://schemas.microsoft.com/office/word/2010/wordprocessingGroup" xmlns:wpi="http://schemas.microsoft.com/office/word/2010/wordprocessingInk" xmlns:wne="http://schemas.microsoft.com/office/word/2006/wordml" xmlns:wps="http://schemas.microsoft.com/office/word/2010/wordprocessingShape" mc:Ignorable="w14 w15 wp14">
   <w:body>
     <w:p>
       <w:pPr>
-        <w:pStyle w:val="Ttulo"/>
+        <w:pStyle w:val="Puesto"/>
         <w:ind w:left="142"/>
         <w:jc w:val="center"/>
         <w:rPr>
@@ -23,21 +23,8 @@
         <w:t>Definiciones:</w:t>
       </w:r>
     </w:p>
-    <w:p>
-      <w:r>
-        <w:t>Cambio2</w:t>
-      </w:r>
-    </w:p>
-    <w:p>
-      <w:r>
-        <w:t>Alex, Silverio, Luis</w:t>
-      </w:r>
-      <w:r>
-        <w:t>…</w:t>
-      </w:r>
-      <w:bookmarkStart w:id="0" w:name="_GoBack"/>
-      <w:bookmarkEnd w:id="0"/>
-    </w:p>
+    <w:p/>
+    <w:p/>
     <w:p/>
     <w:p/>
     <w:p/>
@@ -115,6 +102,14 @@
         <w:lastRenderedPageBreak/>
         <w:t>Prueba commit</w:t>
       </w:r>
+      <w:r>
+        <w:t xml:space="preserve"> (Gilberto, Nohemi, Karen</w:t>
+      </w:r>
+      <w:bookmarkStart w:id="0" w:name="_GoBack"/>
+      <w:bookmarkEnd w:id="0"/>
+      <w:r>
+        <w:t>)</w:t>
+      </w:r>
     </w:p>
     <w:sectPr>
       <w:pgSz w:w="12240" w:h="15840"/>
@@ -127,7 +122,7 @@
 </file>
 
 <file path=word/styles.xml><?xml version="1.0" encoding="utf-8"?>
-<w:styles xmlns:mc="http://schemas.openxmlformats.org/markup-compatibility/2006" xmlns:r="http://schemas.openxmlformats.org/officeDocument/2006/relationships" xmlns:w="http://schemas.openxmlformats.org/wordprocessingml/2006/main" xmlns:w14="http://schemas.microsoft.com/office/word/2010/wordml" xmlns:w15="http://schemas.microsoft.com/office/word/2012/wordml" xmlns:w16se="http://schemas.microsoft.com/office/word/2015/wordml/symex" mc:Ignorable="w14 w15 w16se">
+<w:styles xmlns:mc="http://schemas.openxmlformats.org/markup-compatibility/2006" xmlns:r="http://schemas.openxmlformats.org/officeDocument/2006/relationships" xmlns:w="http://schemas.openxmlformats.org/wordprocessingml/2006/main" xmlns:w14="http://schemas.microsoft.com/office/word/2010/wordml" xmlns:w15="http://schemas.microsoft.com/office/word/2012/wordml" mc:Ignorable="w14 w15">
   <w:docDefaults>
     <w:rPrDefault>
       <w:rPr>
@@ -143,7 +138,7 @@
       </w:pPr>
     </w:pPrDefault>
   </w:docDefaults>
-  <w:latentStyles w:defLockedState="0" w:defUIPriority="99" w:defSemiHidden="0" w:defUnhideWhenUsed="0" w:defQFormat="0" w:count="373">
+  <w:latentStyles w:defLockedState="0" w:defUIPriority="99" w:defSemiHidden="0" w:defUnhideWhenUsed="0" w:defQFormat="0" w:count="371">
     <w:lsdException w:name="Normal" w:uiPriority="0" w:qFormat="1"/>
     <w:lsdException w:name="heading 1" w:uiPriority="9" w:qFormat="1"/>
     <w:lsdException w:name="heading 2" w:semiHidden="1" w:uiPriority="9" w:unhideWhenUsed="1" w:qFormat="1"/>
@@ -515,8 +510,6 @@
     <w:lsdException w:name="List Table 5 Dark Accent 6" w:uiPriority="50"/>
     <w:lsdException w:name="List Table 6 Colorful Accent 6" w:uiPriority="51"/>
     <w:lsdException w:name="List Table 7 Colorful Accent 6" w:uiPriority="52"/>
-    <w:lsdException w:name="Mention" w:semiHidden="1" w:unhideWhenUsed="1"/>
-    <w:lsdException w:name="Smart Hyperlink" w:semiHidden="1" w:unhideWhenUsed="1"/>
   </w:latentStyles>
   <w:style w:type="paragraph" w:default="1" w:styleId="Normal">
     <w:name w:val="Normal"/>
@@ -553,11 +546,11 @@
     <w:semiHidden/>
     <w:unhideWhenUsed/>
   </w:style>
-  <w:style w:type="paragraph" w:styleId="Ttulo">
+  <w:style w:type="paragraph" w:styleId="Puesto">
     <w:name w:val="Title"/>
     <w:basedOn w:val="Normal"/>
     <w:next w:val="Normal"/>
-    <w:link w:val="TtuloCar"/>
+    <w:link w:val="PuestoCar"/>
     <w:uiPriority w:val="10"/>
     <w:qFormat/>
     <w:rsid w:val="0049358B"/>
@@ -573,10 +566,10 @@
       <w:szCs w:val="56"/>
     </w:rPr>
   </w:style>
-  <w:style w:type="character" w:customStyle="1" w:styleId="TtuloCar">
-    <w:name w:val="Título Car"/>
+  <w:style w:type="character" w:customStyle="1" w:styleId="PuestoCar">
+    <w:name w:val="Puesto Car"/>
     <w:basedOn w:val="Fuentedeprrafopredeter"/>
-    <w:link w:val="Ttulo"/>
+    <w:link w:val="Puesto"/>
     <w:uiPriority w:val="10"/>
     <w:rsid w:val="0049358B"/>
     <w:rPr>
@@ -2405,6 +2398,13 @@
         </dgm:presLayoutVars>
       </dgm:prSet>
       <dgm:spPr/>
+      <dgm:t>
+        <a:bodyPr/>
+        <a:lstStyle/>
+        <a:p>
+          <a:endParaRPr lang="es-MX"/>
+        </a:p>
+      </dgm:t>
     </dgm:pt>
     <dgm:pt modelId="{4C65BB07-6896-4196-A2B7-2CF7E758CCD7}" type="pres">
       <dgm:prSet presAssocID="{6D07BDCE-F006-435B-BDBE-936BBC4ACF20}" presName="cycle" presStyleCnt="0"/>
@@ -2425,6 +2425,13 @@
     <dgm:pt modelId="{429E5EBD-5CBF-42C2-B142-B8CA7191A442}" type="pres">
       <dgm:prSet presAssocID="{9D48465A-DC49-47AF-9813-4020A7864C43}" presName="Name25" presStyleLbl="parChTrans1D1" presStyleIdx="0" presStyleCnt="3"/>
       <dgm:spPr/>
+      <dgm:t>
+        <a:bodyPr/>
+        <a:lstStyle/>
+        <a:p>
+          <a:endParaRPr lang="es-MX"/>
+        </a:p>
+      </dgm:t>
     </dgm:pt>
     <dgm:pt modelId="{68BF4713-14E1-420A-85BC-75EEF1E44F83}" type="pres">
       <dgm:prSet presAssocID="{EF8FCE16-B671-479E-9039-27B64389EB2E}" presName="node" presStyleCnt="0"/>
@@ -2438,6 +2445,13 @@
         </dgm:presLayoutVars>
       </dgm:prSet>
       <dgm:spPr/>
+      <dgm:t>
+        <a:bodyPr/>
+        <a:lstStyle/>
+        <a:p>
+          <a:endParaRPr lang="es-MX"/>
+        </a:p>
+      </dgm:t>
     </dgm:pt>
     <dgm:pt modelId="{7F87B11E-B089-4D0C-9B2D-E9E6A14F30C9}" type="pres">
       <dgm:prSet presAssocID="{EF8FCE16-B671-479E-9039-27B64389EB2E}" presName="childNode" presStyleLbl="revTx" presStyleIdx="0" presStyleCnt="3">
@@ -2446,10 +2460,24 @@
         </dgm:presLayoutVars>
       </dgm:prSet>
       <dgm:spPr/>
+      <dgm:t>
+        <a:bodyPr/>
+        <a:lstStyle/>
+        <a:p>
+          <a:endParaRPr lang="es-MX"/>
+        </a:p>
+      </dgm:t>
     </dgm:pt>
     <dgm:pt modelId="{7EB9B58B-5808-408F-A36E-F1CC8D96608E}" type="pres">
       <dgm:prSet presAssocID="{BF6058CD-110E-4A26-8298-EB8FE2B4F608}" presName="Name25" presStyleLbl="parChTrans1D1" presStyleIdx="1" presStyleCnt="3"/>
       <dgm:spPr/>
+      <dgm:t>
+        <a:bodyPr/>
+        <a:lstStyle/>
+        <a:p>
+          <a:endParaRPr lang="es-MX"/>
+        </a:p>
+      </dgm:t>
     </dgm:pt>
     <dgm:pt modelId="{846EDCC6-F84A-493F-907B-2F2A6BFD8D91}" type="pres">
       <dgm:prSet presAssocID="{AF519B2D-6592-4388-879F-D8FB3F29B5A6}" presName="node" presStyleCnt="0"/>
@@ -2463,6 +2491,13 @@
         </dgm:presLayoutVars>
       </dgm:prSet>
       <dgm:spPr/>
+      <dgm:t>
+        <a:bodyPr/>
+        <a:lstStyle/>
+        <a:p>
+          <a:endParaRPr lang="es-MX"/>
+        </a:p>
+      </dgm:t>
     </dgm:pt>
     <dgm:pt modelId="{3687E8EF-DC7C-4E95-9FD2-4A898E2CB258}" type="pres">
       <dgm:prSet presAssocID="{AF519B2D-6592-4388-879F-D8FB3F29B5A6}" presName="childNode" presStyleLbl="revTx" presStyleIdx="1" presStyleCnt="3">
@@ -2471,10 +2506,24 @@
         </dgm:presLayoutVars>
       </dgm:prSet>
       <dgm:spPr/>
+      <dgm:t>
+        <a:bodyPr/>
+        <a:lstStyle/>
+        <a:p>
+          <a:endParaRPr lang="es-MX"/>
+        </a:p>
+      </dgm:t>
     </dgm:pt>
     <dgm:pt modelId="{87AA35EE-D635-42EC-902B-B06126371C8B}" type="pres">
       <dgm:prSet presAssocID="{570F7337-B739-4C27-8C29-E10A24E6A266}" presName="Name25" presStyleLbl="parChTrans1D1" presStyleIdx="2" presStyleCnt="3"/>
       <dgm:spPr/>
+      <dgm:t>
+        <a:bodyPr/>
+        <a:lstStyle/>
+        <a:p>
+          <a:endParaRPr lang="es-MX"/>
+        </a:p>
+      </dgm:t>
     </dgm:pt>
     <dgm:pt modelId="{A0538CD2-09FE-4342-BBF7-81A4E11A5C9A}" type="pres">
       <dgm:prSet presAssocID="{71F8CC07-6F29-4E24-B58E-E661D4A344FC}" presName="node" presStyleCnt="0"/>
@@ -2488,6 +2537,13 @@
         </dgm:presLayoutVars>
       </dgm:prSet>
       <dgm:spPr/>
+      <dgm:t>
+        <a:bodyPr/>
+        <a:lstStyle/>
+        <a:p>
+          <a:endParaRPr lang="es-MX"/>
+        </a:p>
+      </dgm:t>
     </dgm:pt>
     <dgm:pt modelId="{F6CEC59F-9879-431D-942D-598D7E0928F0}" type="pres">
       <dgm:prSet presAssocID="{71F8CC07-6F29-4E24-B58E-E661D4A344FC}" presName="childNode" presStyleLbl="revTx" presStyleIdx="2" presStyleCnt="3">
@@ -2496,47 +2552,54 @@
         </dgm:presLayoutVars>
       </dgm:prSet>
       <dgm:spPr/>
+      <dgm:t>
+        <a:bodyPr/>
+        <a:lstStyle/>
+        <a:p>
+          <a:endParaRPr lang="es-MX"/>
+        </a:p>
+      </dgm:t>
     </dgm:pt>
   </dgm:ptLst>
   <dgm:cxnLst>
-    <dgm:cxn modelId="{FFD6D569-4299-460E-BDA6-985B7CA4A36B}" type="presOf" srcId="{7380944D-30D6-4B13-A2C8-22898B5488A1}" destId="{F6CEC59F-9879-431D-942D-598D7E0928F0}" srcOrd="0" destOrd="0" presId="urn:microsoft.com/office/officeart/2005/8/layout/radial2"/>
     <dgm:cxn modelId="{6002923F-58AA-4771-83E6-ECCE7A6DA15B}" srcId="{6D07BDCE-F006-435B-BDBE-936BBC4ACF20}" destId="{71F8CC07-6F29-4E24-B58E-E661D4A344FC}" srcOrd="2" destOrd="0" parTransId="{570F7337-B739-4C27-8C29-E10A24E6A266}" sibTransId="{816162E5-A16D-4D9A-98BD-B0414CC20E17}"/>
-    <dgm:cxn modelId="{BF28DD06-BD82-42EF-9BDB-7ADC6DCDAF22}" type="presOf" srcId="{71F8CC07-6F29-4E24-B58E-E661D4A344FC}" destId="{3BA441AF-5FDE-4F4A-AA0E-304947AEB3E1}" srcOrd="0" destOrd="0" presId="urn:microsoft.com/office/officeart/2005/8/layout/radial2"/>
-    <dgm:cxn modelId="{41CFBB44-5873-4E4B-94F9-8E683D85BA95}" type="presOf" srcId="{EFC4EBCB-D425-4B35-A7CD-0F8040F73466}" destId="{3687E8EF-DC7C-4E95-9FD2-4A898E2CB258}" srcOrd="0" destOrd="0" presId="urn:microsoft.com/office/officeart/2005/8/layout/radial2"/>
-    <dgm:cxn modelId="{642D375C-86BB-4FDB-95FC-690413FE5151}" type="presOf" srcId="{6D07BDCE-F006-435B-BDBE-936BBC4ACF20}" destId="{74CE3172-795F-47D5-A667-1FB70FB7839F}" srcOrd="0" destOrd="0" presId="urn:microsoft.com/office/officeart/2005/8/layout/radial2"/>
+    <dgm:cxn modelId="{DE85DE8C-238F-441B-82D8-208688756792}" type="presOf" srcId="{570F7337-B739-4C27-8C29-E10A24E6A266}" destId="{87AA35EE-D635-42EC-902B-B06126371C8B}" srcOrd="0" destOrd="0" presId="urn:microsoft.com/office/officeart/2005/8/layout/radial2"/>
+    <dgm:cxn modelId="{FB709F1E-3E5D-4FD1-A693-C3F06F369A08}" type="presOf" srcId="{7380944D-30D6-4B13-A2C8-22898B5488A1}" destId="{F6CEC59F-9879-431D-942D-598D7E0928F0}" srcOrd="0" destOrd="0" presId="urn:microsoft.com/office/officeart/2005/8/layout/radial2"/>
+    <dgm:cxn modelId="{E5C57BB0-B39C-4B12-A33F-7F377166D8D2}" type="presOf" srcId="{71F8CC07-6F29-4E24-B58E-E661D4A344FC}" destId="{3BA441AF-5FDE-4F4A-AA0E-304947AEB3E1}" srcOrd="0" destOrd="0" presId="urn:microsoft.com/office/officeart/2005/8/layout/radial2"/>
+    <dgm:cxn modelId="{114AEB92-7B4F-4E9C-8093-62B3B89868B7}" type="presOf" srcId="{AF519B2D-6592-4388-879F-D8FB3F29B5A6}" destId="{64F572C3-3DC3-4A07-9DE9-6AB4D0E861A3}" srcOrd="0" destOrd="0" presId="urn:microsoft.com/office/officeart/2005/8/layout/radial2"/>
     <dgm:cxn modelId="{C85D82A4-BABA-4BDB-93E6-FC76EEC02684}" srcId="{71F8CC07-6F29-4E24-B58E-E661D4A344FC}" destId="{7380944D-30D6-4B13-A2C8-22898B5488A1}" srcOrd="0" destOrd="0" parTransId="{B6D23802-44E4-488A-8A68-D78C835633EC}" sibTransId="{AD2A6576-7651-4B66-8851-7AEFD8BB6552}"/>
-    <dgm:cxn modelId="{FFC3AC42-E51C-409F-B7C1-651C3B3F6445}" type="presOf" srcId="{9D48465A-DC49-47AF-9813-4020A7864C43}" destId="{429E5EBD-5CBF-42C2-B142-B8CA7191A442}" srcOrd="0" destOrd="0" presId="urn:microsoft.com/office/officeart/2005/8/layout/radial2"/>
     <dgm:cxn modelId="{E39B0995-CC4A-4345-A8FB-43E4B487C056}" srcId="{71F8CC07-6F29-4E24-B58E-E661D4A344FC}" destId="{61FCC80B-59E2-4641-A300-969E4C1A6E8F}" srcOrd="1" destOrd="0" parTransId="{AEF6A1C1-F651-4E8E-A5CA-8C895AB3C432}" sibTransId="{CCD099A1-DBD3-4D9B-B977-3715F9427270}"/>
-    <dgm:cxn modelId="{B9E9BAF4-AFA5-42E3-81F6-85274FD2E19E}" type="presOf" srcId="{3EFDA9BB-D95F-4E55-8BCE-372F15F18C76}" destId="{3687E8EF-DC7C-4E95-9FD2-4A898E2CB258}" srcOrd="0" destOrd="1" presId="urn:microsoft.com/office/officeart/2005/8/layout/radial2"/>
     <dgm:cxn modelId="{2053D7EE-F0B3-484A-B92B-F86F6D849327}" srcId="{6D07BDCE-F006-435B-BDBE-936BBC4ACF20}" destId="{EF8FCE16-B671-479E-9039-27B64389EB2E}" srcOrd="0" destOrd="0" parTransId="{9D48465A-DC49-47AF-9813-4020A7864C43}" sibTransId="{3016D7CE-4332-4AC5-81E1-A1C45EDED5EB}"/>
+    <dgm:cxn modelId="{3A7ED8BE-E985-4225-8044-912A4137798B}" type="presOf" srcId="{6D07BDCE-F006-435B-BDBE-936BBC4ACF20}" destId="{74CE3172-795F-47D5-A667-1FB70FB7839F}" srcOrd="0" destOrd="0" presId="urn:microsoft.com/office/officeart/2005/8/layout/radial2"/>
     <dgm:cxn modelId="{3804813A-32E7-459B-80DE-A7BB48D37CDB}" srcId="{EF8FCE16-B671-479E-9039-27B64389EB2E}" destId="{8BE650A5-1F08-4B15-8E69-7F1E513E2247}" srcOrd="1" destOrd="0" parTransId="{E99C3D96-ADDA-40E1-91A2-DB1DEF438B64}" sibTransId="{3399CDF2-4952-41E6-AA7E-A8B966418633}"/>
     <dgm:cxn modelId="{42EE4EB2-57AD-4636-845D-8C0E25EC8C95}" srcId="{AF519B2D-6592-4388-879F-D8FB3F29B5A6}" destId="{3EFDA9BB-D95F-4E55-8BCE-372F15F18C76}" srcOrd="1" destOrd="0" parTransId="{EFEF5DE9-1994-46F5-86EA-0D9FE9A46203}" sibTransId="{448A21CB-BDB2-4DCA-B601-3418D346A7ED}"/>
     <dgm:cxn modelId="{6445BA8D-2EC6-4959-8A17-3670E7DAC263}" srcId="{6D07BDCE-F006-435B-BDBE-936BBC4ACF20}" destId="{AF519B2D-6592-4388-879F-D8FB3F29B5A6}" srcOrd="1" destOrd="0" parTransId="{BF6058CD-110E-4A26-8298-EB8FE2B4F608}" sibTransId="{F21F3576-30C9-4106-A0EC-CD4F3152E8BC}"/>
-    <dgm:cxn modelId="{850C46BD-0688-4648-8E47-5F4389AB5522}" type="presOf" srcId="{2534F904-03AB-44EC-B138-4E4C37AA1B78}" destId="{7F87B11E-B089-4D0C-9B2D-E9E6A14F30C9}" srcOrd="0" destOrd="0" presId="urn:microsoft.com/office/officeart/2005/8/layout/radial2"/>
-    <dgm:cxn modelId="{C5651099-64B1-4CEE-A933-4B104272BBD8}" type="presOf" srcId="{AF519B2D-6592-4388-879F-D8FB3F29B5A6}" destId="{64F572C3-3DC3-4A07-9DE9-6AB4D0E861A3}" srcOrd="0" destOrd="0" presId="urn:microsoft.com/office/officeart/2005/8/layout/radial2"/>
-    <dgm:cxn modelId="{B615FC61-6E04-42E6-B782-6BDBEBF1CE63}" type="presOf" srcId="{8BE650A5-1F08-4B15-8E69-7F1E513E2247}" destId="{7F87B11E-B089-4D0C-9B2D-E9E6A14F30C9}" srcOrd="0" destOrd="1" presId="urn:microsoft.com/office/officeart/2005/8/layout/radial2"/>
-    <dgm:cxn modelId="{91B07370-9FC0-4BE0-AFFE-22B18C752CDD}" type="presOf" srcId="{61FCC80B-59E2-4641-A300-969E4C1A6E8F}" destId="{F6CEC59F-9879-431D-942D-598D7E0928F0}" srcOrd="0" destOrd="1" presId="urn:microsoft.com/office/officeart/2005/8/layout/radial2"/>
+    <dgm:cxn modelId="{2DC66836-03FA-4B9E-821D-E084BDB22EBE}" type="presOf" srcId="{8BE650A5-1F08-4B15-8E69-7F1E513E2247}" destId="{7F87B11E-B089-4D0C-9B2D-E9E6A14F30C9}" srcOrd="0" destOrd="1" presId="urn:microsoft.com/office/officeart/2005/8/layout/radial2"/>
+    <dgm:cxn modelId="{AAC9C575-C83F-4EDA-A967-C95ACCC83D61}" type="presOf" srcId="{2534F904-03AB-44EC-B138-4E4C37AA1B78}" destId="{7F87B11E-B089-4D0C-9B2D-E9E6A14F30C9}" srcOrd="0" destOrd="0" presId="urn:microsoft.com/office/officeart/2005/8/layout/radial2"/>
     <dgm:cxn modelId="{34C94450-F163-439E-8BCE-E2A8B5A71AC0}" srcId="{AF519B2D-6592-4388-879F-D8FB3F29B5A6}" destId="{EFC4EBCB-D425-4B35-A7CD-0F8040F73466}" srcOrd="0" destOrd="0" parTransId="{7E2793A7-87E2-4724-9E01-724B4584D135}" sibTransId="{D82B8B66-81C6-4C2A-B217-569A2F05C07D}"/>
-    <dgm:cxn modelId="{7F6F6271-1BA5-48F3-B3D8-98D6A2104E99}" type="presOf" srcId="{570F7337-B739-4C27-8C29-E10A24E6A266}" destId="{87AA35EE-D635-42EC-902B-B06126371C8B}" srcOrd="0" destOrd="0" presId="urn:microsoft.com/office/officeart/2005/8/layout/radial2"/>
-    <dgm:cxn modelId="{711A0852-359D-4AB7-A054-EABAEEE7985D}" type="presOf" srcId="{EF8FCE16-B671-479E-9039-27B64389EB2E}" destId="{1AF504AC-E4EF-40CE-9EA3-43846C74579D}" srcOrd="0" destOrd="0" presId="urn:microsoft.com/office/officeart/2005/8/layout/radial2"/>
-    <dgm:cxn modelId="{7621CE11-DCB2-43E2-871C-460A6CA49955}" type="presOf" srcId="{BF6058CD-110E-4A26-8298-EB8FE2B4F608}" destId="{7EB9B58B-5808-408F-A36E-F1CC8D96608E}" srcOrd="0" destOrd="0" presId="urn:microsoft.com/office/officeart/2005/8/layout/radial2"/>
+    <dgm:cxn modelId="{829B06A5-C3B8-4EEB-AC43-FAAA4B1E6A62}" type="presOf" srcId="{61FCC80B-59E2-4641-A300-969E4C1A6E8F}" destId="{F6CEC59F-9879-431D-942D-598D7E0928F0}" srcOrd="0" destOrd="1" presId="urn:microsoft.com/office/officeart/2005/8/layout/radial2"/>
+    <dgm:cxn modelId="{EB98ECE7-E4B3-417F-AB29-DFDA51AC6D28}" type="presOf" srcId="{EFC4EBCB-D425-4B35-A7CD-0F8040F73466}" destId="{3687E8EF-DC7C-4E95-9FD2-4A898E2CB258}" srcOrd="0" destOrd="0" presId="urn:microsoft.com/office/officeart/2005/8/layout/radial2"/>
+    <dgm:cxn modelId="{2EEC0CAD-45CA-40F9-9844-84023FFD2BC8}" type="presOf" srcId="{3EFDA9BB-D95F-4E55-8BCE-372F15F18C76}" destId="{3687E8EF-DC7C-4E95-9FD2-4A898E2CB258}" srcOrd="0" destOrd="1" presId="urn:microsoft.com/office/officeart/2005/8/layout/radial2"/>
+    <dgm:cxn modelId="{E6A084FF-5C00-45E1-BD29-D403C2F8C07C}" type="presOf" srcId="{BF6058CD-110E-4A26-8298-EB8FE2B4F608}" destId="{7EB9B58B-5808-408F-A36E-F1CC8D96608E}" srcOrd="0" destOrd="0" presId="urn:microsoft.com/office/officeart/2005/8/layout/radial2"/>
+    <dgm:cxn modelId="{352D092B-4269-4A5F-B322-4466694C627E}" type="presOf" srcId="{9D48465A-DC49-47AF-9813-4020A7864C43}" destId="{429E5EBD-5CBF-42C2-B142-B8CA7191A442}" srcOrd="0" destOrd="0" presId="urn:microsoft.com/office/officeart/2005/8/layout/radial2"/>
+    <dgm:cxn modelId="{8AD4C226-3053-4007-BCAB-1080DC1D5E9D}" type="presOf" srcId="{EF8FCE16-B671-479E-9039-27B64389EB2E}" destId="{1AF504AC-E4EF-40CE-9EA3-43846C74579D}" srcOrd="0" destOrd="0" presId="urn:microsoft.com/office/officeart/2005/8/layout/radial2"/>
     <dgm:cxn modelId="{FDA4A4E9-A73F-468E-B8EC-6EDCBC26EAFF}" srcId="{EF8FCE16-B671-479E-9039-27B64389EB2E}" destId="{2534F904-03AB-44EC-B138-4E4C37AA1B78}" srcOrd="0" destOrd="0" parTransId="{CBF7FEA9-66AC-40FD-AC12-A9718DA2D7DB}" sibTransId="{CBBFF36D-D8BD-4351-B3A7-B1D49EBF0ECD}"/>
-    <dgm:cxn modelId="{D445B8F8-4C8E-452D-B7D1-E5E159F84769}" type="presParOf" srcId="{74CE3172-795F-47D5-A667-1FB70FB7839F}" destId="{4C65BB07-6896-4196-A2B7-2CF7E758CCD7}" srcOrd="0" destOrd="0" presId="urn:microsoft.com/office/officeart/2005/8/layout/radial2"/>
-    <dgm:cxn modelId="{21C8CDC5-16D0-4B43-AE00-F21A05C611FB}" type="presParOf" srcId="{4C65BB07-6896-4196-A2B7-2CF7E758CCD7}" destId="{60B20527-6B4F-4089-891E-1825333A2A78}" srcOrd="0" destOrd="0" presId="urn:microsoft.com/office/officeart/2005/8/layout/radial2"/>
-    <dgm:cxn modelId="{ECE00B3A-4465-43DF-84E3-0745BE34911B}" type="presParOf" srcId="{60B20527-6B4F-4089-891E-1825333A2A78}" destId="{14DD649C-5C05-44F4-8E62-0BD8353A8FF5}" srcOrd="0" destOrd="0" presId="urn:microsoft.com/office/officeart/2005/8/layout/radial2"/>
-    <dgm:cxn modelId="{664F6AC7-22C3-4D04-9634-1032E08F6F94}" type="presParOf" srcId="{60B20527-6B4F-4089-891E-1825333A2A78}" destId="{397E2E63-7E16-47B2-9B00-A59679F37995}" srcOrd="1" destOrd="0" presId="urn:microsoft.com/office/officeart/2005/8/layout/radial2"/>
-    <dgm:cxn modelId="{18EA9EDE-D07E-459A-AC53-80D38ACD8859}" type="presParOf" srcId="{4C65BB07-6896-4196-A2B7-2CF7E758CCD7}" destId="{429E5EBD-5CBF-42C2-B142-B8CA7191A442}" srcOrd="1" destOrd="0" presId="urn:microsoft.com/office/officeart/2005/8/layout/radial2"/>
-    <dgm:cxn modelId="{C44A62EC-0530-4ACE-8355-1D05967C0A4A}" type="presParOf" srcId="{4C65BB07-6896-4196-A2B7-2CF7E758CCD7}" destId="{68BF4713-14E1-420A-85BC-75EEF1E44F83}" srcOrd="2" destOrd="0" presId="urn:microsoft.com/office/officeart/2005/8/layout/radial2"/>
-    <dgm:cxn modelId="{DD2AA414-F255-47E2-8BB0-CFB95F016AA6}" type="presParOf" srcId="{68BF4713-14E1-420A-85BC-75EEF1E44F83}" destId="{1AF504AC-E4EF-40CE-9EA3-43846C74579D}" srcOrd="0" destOrd="0" presId="urn:microsoft.com/office/officeart/2005/8/layout/radial2"/>
-    <dgm:cxn modelId="{5772F839-1BD2-4F07-8CE0-87A66B510CCE}" type="presParOf" srcId="{68BF4713-14E1-420A-85BC-75EEF1E44F83}" destId="{7F87B11E-B089-4D0C-9B2D-E9E6A14F30C9}" srcOrd="1" destOrd="0" presId="urn:microsoft.com/office/officeart/2005/8/layout/radial2"/>
-    <dgm:cxn modelId="{7E0631C2-63F4-493C-B5E3-D5FAF410B10A}" type="presParOf" srcId="{4C65BB07-6896-4196-A2B7-2CF7E758CCD7}" destId="{7EB9B58B-5808-408F-A36E-F1CC8D96608E}" srcOrd="3" destOrd="0" presId="urn:microsoft.com/office/officeart/2005/8/layout/radial2"/>
-    <dgm:cxn modelId="{323A3FC0-E564-43D0-A5AF-32782B522B28}" type="presParOf" srcId="{4C65BB07-6896-4196-A2B7-2CF7E758CCD7}" destId="{846EDCC6-F84A-493F-907B-2F2A6BFD8D91}" srcOrd="4" destOrd="0" presId="urn:microsoft.com/office/officeart/2005/8/layout/radial2"/>
-    <dgm:cxn modelId="{E38CDFFE-13D1-4E7A-A852-782CF91DB405}" type="presParOf" srcId="{846EDCC6-F84A-493F-907B-2F2A6BFD8D91}" destId="{64F572C3-3DC3-4A07-9DE9-6AB4D0E861A3}" srcOrd="0" destOrd="0" presId="urn:microsoft.com/office/officeart/2005/8/layout/radial2"/>
-    <dgm:cxn modelId="{115BBD1B-8A3A-4804-8FED-D1110E9D0996}" type="presParOf" srcId="{846EDCC6-F84A-493F-907B-2F2A6BFD8D91}" destId="{3687E8EF-DC7C-4E95-9FD2-4A898E2CB258}" srcOrd="1" destOrd="0" presId="urn:microsoft.com/office/officeart/2005/8/layout/radial2"/>
-    <dgm:cxn modelId="{D0B8B875-E8BC-49AF-9242-A3EC1F666DF1}" type="presParOf" srcId="{4C65BB07-6896-4196-A2B7-2CF7E758CCD7}" destId="{87AA35EE-D635-42EC-902B-B06126371C8B}" srcOrd="5" destOrd="0" presId="urn:microsoft.com/office/officeart/2005/8/layout/radial2"/>
-    <dgm:cxn modelId="{4DEFB5E4-8B60-457F-B427-58380606CC6D}" type="presParOf" srcId="{4C65BB07-6896-4196-A2B7-2CF7E758CCD7}" destId="{A0538CD2-09FE-4342-BBF7-81A4E11A5C9A}" srcOrd="6" destOrd="0" presId="urn:microsoft.com/office/officeart/2005/8/layout/radial2"/>
-    <dgm:cxn modelId="{B4B6B929-58AC-4C26-986E-AE375B1DF3A1}" type="presParOf" srcId="{A0538CD2-09FE-4342-BBF7-81A4E11A5C9A}" destId="{3BA441AF-5FDE-4F4A-AA0E-304947AEB3E1}" srcOrd="0" destOrd="0" presId="urn:microsoft.com/office/officeart/2005/8/layout/radial2"/>
-    <dgm:cxn modelId="{A949A830-7FDE-49D0-90B2-6935634D9F90}" type="presParOf" srcId="{A0538CD2-09FE-4342-BBF7-81A4E11A5C9A}" destId="{F6CEC59F-9879-431D-942D-598D7E0928F0}" srcOrd="1" destOrd="0" presId="urn:microsoft.com/office/officeart/2005/8/layout/radial2"/>
+    <dgm:cxn modelId="{897CF9BD-1AC8-4CD1-A2DC-6602EA43B65A}" type="presParOf" srcId="{74CE3172-795F-47D5-A667-1FB70FB7839F}" destId="{4C65BB07-6896-4196-A2B7-2CF7E758CCD7}" srcOrd="0" destOrd="0" presId="urn:microsoft.com/office/officeart/2005/8/layout/radial2"/>
+    <dgm:cxn modelId="{3377750E-743F-450E-901F-EE823F806242}" type="presParOf" srcId="{4C65BB07-6896-4196-A2B7-2CF7E758CCD7}" destId="{60B20527-6B4F-4089-891E-1825333A2A78}" srcOrd="0" destOrd="0" presId="urn:microsoft.com/office/officeart/2005/8/layout/radial2"/>
+    <dgm:cxn modelId="{7A0D79F7-C194-4302-BAAC-C9367A781435}" type="presParOf" srcId="{60B20527-6B4F-4089-891E-1825333A2A78}" destId="{14DD649C-5C05-44F4-8E62-0BD8353A8FF5}" srcOrd="0" destOrd="0" presId="urn:microsoft.com/office/officeart/2005/8/layout/radial2"/>
+    <dgm:cxn modelId="{86B675D4-F09F-446B-952B-6A932EE15EA1}" type="presParOf" srcId="{60B20527-6B4F-4089-891E-1825333A2A78}" destId="{397E2E63-7E16-47B2-9B00-A59679F37995}" srcOrd="1" destOrd="0" presId="urn:microsoft.com/office/officeart/2005/8/layout/radial2"/>
+    <dgm:cxn modelId="{AADADB95-4CA9-4F82-A802-63F281EEFD2A}" type="presParOf" srcId="{4C65BB07-6896-4196-A2B7-2CF7E758CCD7}" destId="{429E5EBD-5CBF-42C2-B142-B8CA7191A442}" srcOrd="1" destOrd="0" presId="urn:microsoft.com/office/officeart/2005/8/layout/radial2"/>
+    <dgm:cxn modelId="{6FC3B112-FF24-4F5A-9351-534B974A7703}" type="presParOf" srcId="{4C65BB07-6896-4196-A2B7-2CF7E758CCD7}" destId="{68BF4713-14E1-420A-85BC-75EEF1E44F83}" srcOrd="2" destOrd="0" presId="urn:microsoft.com/office/officeart/2005/8/layout/radial2"/>
+    <dgm:cxn modelId="{90B573D9-9C1D-479C-8D95-61E111A4017D}" type="presParOf" srcId="{68BF4713-14E1-420A-85BC-75EEF1E44F83}" destId="{1AF504AC-E4EF-40CE-9EA3-43846C74579D}" srcOrd="0" destOrd="0" presId="urn:microsoft.com/office/officeart/2005/8/layout/radial2"/>
+    <dgm:cxn modelId="{BB3C3039-D08B-4700-80E3-8785F5C5F537}" type="presParOf" srcId="{68BF4713-14E1-420A-85BC-75EEF1E44F83}" destId="{7F87B11E-B089-4D0C-9B2D-E9E6A14F30C9}" srcOrd="1" destOrd="0" presId="urn:microsoft.com/office/officeart/2005/8/layout/radial2"/>
+    <dgm:cxn modelId="{DD8C39F8-D774-43EE-B10B-9D4801D52F88}" type="presParOf" srcId="{4C65BB07-6896-4196-A2B7-2CF7E758CCD7}" destId="{7EB9B58B-5808-408F-A36E-F1CC8D96608E}" srcOrd="3" destOrd="0" presId="urn:microsoft.com/office/officeart/2005/8/layout/radial2"/>
+    <dgm:cxn modelId="{DD3BFCC1-08D9-43B9-8AF6-14625D76CFFB}" type="presParOf" srcId="{4C65BB07-6896-4196-A2B7-2CF7E758CCD7}" destId="{846EDCC6-F84A-493F-907B-2F2A6BFD8D91}" srcOrd="4" destOrd="0" presId="urn:microsoft.com/office/officeart/2005/8/layout/radial2"/>
+    <dgm:cxn modelId="{2B800E1D-4E6F-4848-A76F-639E1AB6E68F}" type="presParOf" srcId="{846EDCC6-F84A-493F-907B-2F2A6BFD8D91}" destId="{64F572C3-3DC3-4A07-9DE9-6AB4D0E861A3}" srcOrd="0" destOrd="0" presId="urn:microsoft.com/office/officeart/2005/8/layout/radial2"/>
+    <dgm:cxn modelId="{86D6252E-2D5A-4BB7-ACB9-3EA8C8B7FF98}" type="presParOf" srcId="{846EDCC6-F84A-493F-907B-2F2A6BFD8D91}" destId="{3687E8EF-DC7C-4E95-9FD2-4A898E2CB258}" srcOrd="1" destOrd="0" presId="urn:microsoft.com/office/officeart/2005/8/layout/radial2"/>
+    <dgm:cxn modelId="{046B9310-5AA6-4E06-ACB1-72D8DAA5DDA3}" type="presParOf" srcId="{4C65BB07-6896-4196-A2B7-2CF7E758CCD7}" destId="{87AA35EE-D635-42EC-902B-B06126371C8B}" srcOrd="5" destOrd="0" presId="urn:microsoft.com/office/officeart/2005/8/layout/radial2"/>
+    <dgm:cxn modelId="{D8353BC8-8A4B-4A9D-852B-C053EA408AB3}" type="presParOf" srcId="{4C65BB07-6896-4196-A2B7-2CF7E758CCD7}" destId="{A0538CD2-09FE-4342-BBF7-81A4E11A5C9A}" srcOrd="6" destOrd="0" presId="urn:microsoft.com/office/officeart/2005/8/layout/radial2"/>
+    <dgm:cxn modelId="{D880769C-1758-4D80-ADCB-AC32EB511AD0}" type="presParOf" srcId="{A0538CD2-09FE-4342-BBF7-81A4E11A5C9A}" destId="{3BA441AF-5FDE-4F4A-AA0E-304947AEB3E1}" srcOrd="0" destOrd="0" presId="urn:microsoft.com/office/officeart/2005/8/layout/radial2"/>
+    <dgm:cxn modelId="{F90E3769-6A03-46E6-9C94-B9C9BCEEF780}" type="presParOf" srcId="{A0538CD2-09FE-4342-BBF7-81A4E11A5C9A}" destId="{F6CEC59F-9879-431D-942D-598D7E0928F0}" srcOrd="1" destOrd="0" presId="urn:microsoft.com/office/officeart/2005/8/layout/radial2"/>
   </dgm:cxnLst>
   <dgm:bg/>
   <dgm:whole/>
@@ -2705,6 +2768,13 @@
         </dgm:presLayoutVars>
       </dgm:prSet>
       <dgm:spPr/>
+      <dgm:t>
+        <a:bodyPr/>
+        <a:lstStyle/>
+        <a:p>
+          <a:endParaRPr lang="es-MX"/>
+        </a:p>
+      </dgm:t>
     </dgm:pt>
     <dgm:pt modelId="{DF559E62-EF3A-4150-A759-C3BA74FB8880}" type="pres">
       <dgm:prSet presAssocID="{3EC4E53F-66CC-4BB0-B47E-51DA98ADFF48}" presName="singleCycle" presStyleCnt="0"/>
@@ -2718,10 +2788,24 @@
         </dgm:presLayoutVars>
       </dgm:prSet>
       <dgm:spPr/>
+      <dgm:t>
+        <a:bodyPr/>
+        <a:lstStyle/>
+        <a:p>
+          <a:endParaRPr lang="es-MX"/>
+        </a:p>
+      </dgm:t>
     </dgm:pt>
     <dgm:pt modelId="{A491E783-A0BE-4FCC-88DB-5C7053B9C60F}" type="pres">
       <dgm:prSet presAssocID="{2AF83F9B-6698-466C-BD56-553D25A6AEF7}" presName="Name56" presStyleLbl="parChTrans1D2" presStyleIdx="0" presStyleCnt="3"/>
       <dgm:spPr/>
+      <dgm:t>
+        <a:bodyPr/>
+        <a:lstStyle/>
+        <a:p>
+          <a:endParaRPr lang="es-MX"/>
+        </a:p>
+      </dgm:t>
     </dgm:pt>
     <dgm:pt modelId="{399D90B2-2E9C-425F-A3AB-4BA243572356}" type="pres">
       <dgm:prSet presAssocID="{295D6B62-736E-4454-8535-02685847DD9F}" presName="text0" presStyleLbl="node1" presStyleIdx="1" presStyleCnt="4">
@@ -2730,10 +2814,24 @@
         </dgm:presLayoutVars>
       </dgm:prSet>
       <dgm:spPr/>
+      <dgm:t>
+        <a:bodyPr/>
+        <a:lstStyle/>
+        <a:p>
+          <a:endParaRPr lang="es-MX"/>
+        </a:p>
+      </dgm:t>
     </dgm:pt>
     <dgm:pt modelId="{BCE10D8B-1FFD-4DE4-8F31-46E4432A387A}" type="pres">
       <dgm:prSet presAssocID="{CCF67C48-F537-4552-B822-B6BF4E6430C5}" presName="Name56" presStyleLbl="parChTrans1D2" presStyleIdx="1" presStyleCnt="3"/>
       <dgm:spPr/>
+      <dgm:t>
+        <a:bodyPr/>
+        <a:lstStyle/>
+        <a:p>
+          <a:endParaRPr lang="es-MX"/>
+        </a:p>
+      </dgm:t>
     </dgm:pt>
     <dgm:pt modelId="{F11D2A16-7530-48D7-9865-52FA70300D7E}" type="pres">
       <dgm:prSet presAssocID="{5AD9FDEC-A8FB-4BE4-957E-25F4E9A0AE41}" presName="text0" presStyleLbl="node1" presStyleIdx="2" presStyleCnt="4">
@@ -2742,10 +2840,24 @@
         </dgm:presLayoutVars>
       </dgm:prSet>
       <dgm:spPr/>
+      <dgm:t>
+        <a:bodyPr/>
+        <a:lstStyle/>
+        <a:p>
+          <a:endParaRPr lang="es-MX"/>
+        </a:p>
+      </dgm:t>
     </dgm:pt>
     <dgm:pt modelId="{A1A9E634-BACE-4859-AC95-6901107536CD}" type="pres">
       <dgm:prSet presAssocID="{D54F8B63-A255-429F-84D9-37C4805F33E2}" presName="Name56" presStyleLbl="parChTrans1D2" presStyleIdx="2" presStyleCnt="3"/>
       <dgm:spPr/>
+      <dgm:t>
+        <a:bodyPr/>
+        <a:lstStyle/>
+        <a:p>
+          <a:endParaRPr lang="es-MX"/>
+        </a:p>
+      </dgm:t>
     </dgm:pt>
     <dgm:pt modelId="{C8F9DE05-A943-4726-AE56-34AC661B63B3}" type="pres">
       <dgm:prSet presAssocID="{E13296A4-08C8-4DED-BB7D-EE0974FE7389}" presName="text0" presStyleLbl="node1" presStyleIdx="3" presStyleCnt="4">
@@ -2754,29 +2866,36 @@
         </dgm:presLayoutVars>
       </dgm:prSet>
       <dgm:spPr/>
+      <dgm:t>
+        <a:bodyPr/>
+        <a:lstStyle/>
+        <a:p>
+          <a:endParaRPr lang="es-MX"/>
+        </a:p>
+      </dgm:t>
     </dgm:pt>
   </dgm:ptLst>
   <dgm:cxnLst>
-    <dgm:cxn modelId="{B6F154E6-6E11-4A38-9291-3CAC7C9461C0}" type="presOf" srcId="{2AF83F9B-6698-466C-BD56-553D25A6AEF7}" destId="{A491E783-A0BE-4FCC-88DB-5C7053B9C60F}" srcOrd="0" destOrd="0" presId="urn:microsoft.com/office/officeart/2008/layout/RadialCluster"/>
-    <dgm:cxn modelId="{86DF4045-D499-4D6E-AFDA-52F08A7018D1}" type="presOf" srcId="{D54F8B63-A255-429F-84D9-37C4805F33E2}" destId="{A1A9E634-BACE-4859-AC95-6901107536CD}" srcOrd="0" destOrd="0" presId="urn:microsoft.com/office/officeart/2008/layout/RadialCluster"/>
-    <dgm:cxn modelId="{5820EB24-6426-4B8F-AE5B-5781F7C69594}" type="presOf" srcId="{5AD9FDEC-A8FB-4BE4-957E-25F4E9A0AE41}" destId="{F11D2A16-7530-48D7-9865-52FA70300D7E}" srcOrd="0" destOrd="0" presId="urn:microsoft.com/office/officeart/2008/layout/RadialCluster"/>
-    <dgm:cxn modelId="{D7CD937E-1FF9-4A66-9E0E-EDD6DCC92E70}" type="presOf" srcId="{3EC4E53F-66CC-4BB0-B47E-51DA98ADFF48}" destId="{92F76E6D-289F-4EA2-B382-42D574195CF0}" srcOrd="0" destOrd="0" presId="urn:microsoft.com/office/officeart/2008/layout/RadialCluster"/>
-    <dgm:cxn modelId="{32531FC2-FCC1-40C4-9114-FA87C26BF288}" type="presOf" srcId="{CCF67C48-F537-4552-B822-B6BF4E6430C5}" destId="{BCE10D8B-1FFD-4DE4-8F31-46E4432A387A}" srcOrd="0" destOrd="0" presId="urn:microsoft.com/office/officeart/2008/layout/RadialCluster"/>
+    <dgm:cxn modelId="{E18BB07E-176B-43CE-A874-60B32EB55476}" type="presOf" srcId="{0791FAD5-1C07-4B03-A113-519B7636764C}" destId="{523D2A36-4BD0-45FF-A2A5-C50B28287E98}" srcOrd="0" destOrd="0" presId="urn:microsoft.com/office/officeart/2008/layout/RadialCluster"/>
+    <dgm:cxn modelId="{B12F871A-F602-4C53-A25C-7E2E4DC852B0}" type="presOf" srcId="{D54F8B63-A255-429F-84D9-37C4805F33E2}" destId="{A1A9E634-BACE-4859-AC95-6901107536CD}" srcOrd="0" destOrd="0" presId="urn:microsoft.com/office/officeart/2008/layout/RadialCluster"/>
+    <dgm:cxn modelId="{B09DF364-EBF7-4683-B3C9-6A5249A6EFCE}" srcId="{3EC4E53F-66CC-4BB0-B47E-51DA98ADFF48}" destId="{295D6B62-736E-4454-8535-02685847DD9F}" srcOrd="0" destOrd="0" parTransId="{2AF83F9B-6698-466C-BD56-553D25A6AEF7}" sibTransId="{B6D7A354-D4A3-4C81-BB84-DF409B33E11B}"/>
     <dgm:cxn modelId="{AC678197-88E2-4E8A-BAAC-B6C3720852DB}" srcId="{0791FAD5-1C07-4B03-A113-519B7636764C}" destId="{3EC4E53F-66CC-4BB0-B47E-51DA98ADFF48}" srcOrd="0" destOrd="0" parTransId="{AE7E5512-B9CA-48D3-A741-FCC6769D176C}" sibTransId="{4989881C-BD97-44DC-AD94-EFACE44BACF9}"/>
+    <dgm:cxn modelId="{1C2AF595-3FDC-4B7F-8B2E-33A9BD730CC4}" type="presOf" srcId="{3EC4E53F-66CC-4BB0-B47E-51DA98ADFF48}" destId="{92F76E6D-289F-4EA2-B382-42D574195CF0}" srcOrd="0" destOrd="0" presId="urn:microsoft.com/office/officeart/2008/layout/RadialCluster"/>
+    <dgm:cxn modelId="{2EFC32EA-9B2D-42C6-A053-B675B5B5507D}" type="presOf" srcId="{E13296A4-08C8-4DED-BB7D-EE0974FE7389}" destId="{C8F9DE05-A943-4726-AE56-34AC661B63B3}" srcOrd="0" destOrd="0" presId="urn:microsoft.com/office/officeart/2008/layout/RadialCluster"/>
+    <dgm:cxn modelId="{45BEB28C-1F5A-46AF-B696-AF6EF5FCCAA1}" type="presOf" srcId="{CCF67C48-F537-4552-B822-B6BF4E6430C5}" destId="{BCE10D8B-1FFD-4DE4-8F31-46E4432A387A}" srcOrd="0" destOrd="0" presId="urn:microsoft.com/office/officeart/2008/layout/RadialCluster"/>
+    <dgm:cxn modelId="{24384E54-3D96-457D-B960-FD25F0605783}" srcId="{3EC4E53F-66CC-4BB0-B47E-51DA98ADFF48}" destId="{5AD9FDEC-A8FB-4BE4-957E-25F4E9A0AE41}" srcOrd="1" destOrd="0" parTransId="{CCF67C48-F537-4552-B822-B6BF4E6430C5}" sibTransId="{FB41ACEF-ACE6-4734-AE0E-E83552383165}"/>
     <dgm:cxn modelId="{23381DB8-FC13-4D1C-BB36-248A1E9EC57E}" srcId="{3EC4E53F-66CC-4BB0-B47E-51DA98ADFF48}" destId="{E13296A4-08C8-4DED-BB7D-EE0974FE7389}" srcOrd="2" destOrd="0" parTransId="{D54F8B63-A255-429F-84D9-37C4805F33E2}" sibTransId="{924CAF15-7CBA-4003-A757-73F72FA952ED}"/>
-    <dgm:cxn modelId="{B09DF364-EBF7-4683-B3C9-6A5249A6EFCE}" srcId="{3EC4E53F-66CC-4BB0-B47E-51DA98ADFF48}" destId="{295D6B62-736E-4454-8535-02685847DD9F}" srcOrd="0" destOrd="0" parTransId="{2AF83F9B-6698-466C-BD56-553D25A6AEF7}" sibTransId="{B6D7A354-D4A3-4C81-BB84-DF409B33E11B}"/>
-    <dgm:cxn modelId="{2848C01B-A04E-4525-8D64-792000118AA3}" type="presOf" srcId="{0791FAD5-1C07-4B03-A113-519B7636764C}" destId="{523D2A36-4BD0-45FF-A2A5-C50B28287E98}" srcOrd="0" destOrd="0" presId="urn:microsoft.com/office/officeart/2008/layout/RadialCluster"/>
-    <dgm:cxn modelId="{24384E54-3D96-457D-B960-FD25F0605783}" srcId="{3EC4E53F-66CC-4BB0-B47E-51DA98ADFF48}" destId="{5AD9FDEC-A8FB-4BE4-957E-25F4E9A0AE41}" srcOrd="1" destOrd="0" parTransId="{CCF67C48-F537-4552-B822-B6BF4E6430C5}" sibTransId="{FB41ACEF-ACE6-4734-AE0E-E83552383165}"/>
-    <dgm:cxn modelId="{DF9D014D-F8D2-4DAE-98F9-AF576C6A002F}" type="presOf" srcId="{E13296A4-08C8-4DED-BB7D-EE0974FE7389}" destId="{C8F9DE05-A943-4726-AE56-34AC661B63B3}" srcOrd="0" destOrd="0" presId="urn:microsoft.com/office/officeart/2008/layout/RadialCluster"/>
-    <dgm:cxn modelId="{CF3D4EAA-341A-49B2-B75E-C23EBCD8D391}" type="presOf" srcId="{295D6B62-736E-4454-8535-02685847DD9F}" destId="{399D90B2-2E9C-425F-A3AB-4BA243572356}" srcOrd="0" destOrd="0" presId="urn:microsoft.com/office/officeart/2008/layout/RadialCluster"/>
-    <dgm:cxn modelId="{232FF324-CFF2-4045-A6A7-2381B601944A}" type="presParOf" srcId="{523D2A36-4BD0-45FF-A2A5-C50B28287E98}" destId="{DF559E62-EF3A-4150-A759-C3BA74FB8880}" srcOrd="0" destOrd="0" presId="urn:microsoft.com/office/officeart/2008/layout/RadialCluster"/>
-    <dgm:cxn modelId="{D0E54E8D-2000-49D8-B770-28D835944FB6}" type="presParOf" srcId="{DF559E62-EF3A-4150-A759-C3BA74FB8880}" destId="{92F76E6D-289F-4EA2-B382-42D574195CF0}" srcOrd="0" destOrd="0" presId="urn:microsoft.com/office/officeart/2008/layout/RadialCluster"/>
-    <dgm:cxn modelId="{56995436-B52B-48D3-8740-9B0A9A9857AB}" type="presParOf" srcId="{DF559E62-EF3A-4150-A759-C3BA74FB8880}" destId="{A491E783-A0BE-4FCC-88DB-5C7053B9C60F}" srcOrd="1" destOrd="0" presId="urn:microsoft.com/office/officeart/2008/layout/RadialCluster"/>
-    <dgm:cxn modelId="{81A57444-8251-4DFC-BE0B-BB231A2C2A4B}" type="presParOf" srcId="{DF559E62-EF3A-4150-A759-C3BA74FB8880}" destId="{399D90B2-2E9C-425F-A3AB-4BA243572356}" srcOrd="2" destOrd="0" presId="urn:microsoft.com/office/officeart/2008/layout/RadialCluster"/>
-    <dgm:cxn modelId="{F7F7EE9B-AEFF-4533-950E-87212278B821}" type="presParOf" srcId="{DF559E62-EF3A-4150-A759-C3BA74FB8880}" destId="{BCE10D8B-1FFD-4DE4-8F31-46E4432A387A}" srcOrd="3" destOrd="0" presId="urn:microsoft.com/office/officeart/2008/layout/RadialCluster"/>
-    <dgm:cxn modelId="{724FFCC6-14EA-41F3-A88A-9844DF7C1635}" type="presParOf" srcId="{DF559E62-EF3A-4150-A759-C3BA74FB8880}" destId="{F11D2A16-7530-48D7-9865-52FA70300D7E}" srcOrd="4" destOrd="0" presId="urn:microsoft.com/office/officeart/2008/layout/RadialCluster"/>
-    <dgm:cxn modelId="{FFB67FF7-49C3-465B-85A3-C60A4F17E2F8}" type="presParOf" srcId="{DF559E62-EF3A-4150-A759-C3BA74FB8880}" destId="{A1A9E634-BACE-4859-AC95-6901107536CD}" srcOrd="5" destOrd="0" presId="urn:microsoft.com/office/officeart/2008/layout/RadialCluster"/>
-    <dgm:cxn modelId="{CE0B6B08-8EB0-4115-9941-521C0095D1EF}" type="presParOf" srcId="{DF559E62-EF3A-4150-A759-C3BA74FB8880}" destId="{C8F9DE05-A943-4726-AE56-34AC661B63B3}" srcOrd="6" destOrd="0" presId="urn:microsoft.com/office/officeart/2008/layout/RadialCluster"/>
+    <dgm:cxn modelId="{3CEE7407-AAF5-475F-8CBB-9955FC24722F}" type="presOf" srcId="{2AF83F9B-6698-466C-BD56-553D25A6AEF7}" destId="{A491E783-A0BE-4FCC-88DB-5C7053B9C60F}" srcOrd="0" destOrd="0" presId="urn:microsoft.com/office/officeart/2008/layout/RadialCluster"/>
+    <dgm:cxn modelId="{B4EF3038-2C55-4450-B547-B59B55FD4F9F}" type="presOf" srcId="{5AD9FDEC-A8FB-4BE4-957E-25F4E9A0AE41}" destId="{F11D2A16-7530-48D7-9865-52FA70300D7E}" srcOrd="0" destOrd="0" presId="urn:microsoft.com/office/officeart/2008/layout/RadialCluster"/>
+    <dgm:cxn modelId="{A3D84B24-EA7F-4EC8-905C-E038F9D8D1B1}" type="presOf" srcId="{295D6B62-736E-4454-8535-02685847DD9F}" destId="{399D90B2-2E9C-425F-A3AB-4BA243572356}" srcOrd="0" destOrd="0" presId="urn:microsoft.com/office/officeart/2008/layout/RadialCluster"/>
+    <dgm:cxn modelId="{0CAE6A52-50E2-476A-B389-275A9D012476}" type="presParOf" srcId="{523D2A36-4BD0-45FF-A2A5-C50B28287E98}" destId="{DF559E62-EF3A-4150-A759-C3BA74FB8880}" srcOrd="0" destOrd="0" presId="urn:microsoft.com/office/officeart/2008/layout/RadialCluster"/>
+    <dgm:cxn modelId="{E5FDB9C9-DCB0-418E-94B3-7BD5E7FCEFE3}" type="presParOf" srcId="{DF559E62-EF3A-4150-A759-C3BA74FB8880}" destId="{92F76E6D-289F-4EA2-B382-42D574195CF0}" srcOrd="0" destOrd="0" presId="urn:microsoft.com/office/officeart/2008/layout/RadialCluster"/>
+    <dgm:cxn modelId="{64B20B46-9123-44A9-AC8E-E08308C75EBE}" type="presParOf" srcId="{DF559E62-EF3A-4150-A759-C3BA74FB8880}" destId="{A491E783-A0BE-4FCC-88DB-5C7053B9C60F}" srcOrd="1" destOrd="0" presId="urn:microsoft.com/office/officeart/2008/layout/RadialCluster"/>
+    <dgm:cxn modelId="{4C32EDF0-CFE6-4BC2-B851-CB1F2DB7131B}" type="presParOf" srcId="{DF559E62-EF3A-4150-A759-C3BA74FB8880}" destId="{399D90B2-2E9C-425F-A3AB-4BA243572356}" srcOrd="2" destOrd="0" presId="urn:microsoft.com/office/officeart/2008/layout/RadialCluster"/>
+    <dgm:cxn modelId="{E5895F9D-150D-446F-9EB3-B5C88514E9A9}" type="presParOf" srcId="{DF559E62-EF3A-4150-A759-C3BA74FB8880}" destId="{BCE10D8B-1FFD-4DE4-8F31-46E4432A387A}" srcOrd="3" destOrd="0" presId="urn:microsoft.com/office/officeart/2008/layout/RadialCluster"/>
+    <dgm:cxn modelId="{65629E27-9AE7-4735-A2E5-83EA7C2C1A73}" type="presParOf" srcId="{DF559E62-EF3A-4150-A759-C3BA74FB8880}" destId="{F11D2A16-7530-48D7-9865-52FA70300D7E}" srcOrd="4" destOrd="0" presId="urn:microsoft.com/office/officeart/2008/layout/RadialCluster"/>
+    <dgm:cxn modelId="{2BACD61C-A4ED-4ACD-A37F-06D5FAC4DF80}" type="presParOf" srcId="{DF559E62-EF3A-4150-A759-C3BA74FB8880}" destId="{A1A9E634-BACE-4859-AC95-6901107536CD}" srcOrd="5" destOrd="0" presId="urn:microsoft.com/office/officeart/2008/layout/RadialCluster"/>
+    <dgm:cxn modelId="{D0750D7A-932B-4E80-AAAD-61EE14AA574F}" type="presParOf" srcId="{DF559E62-EF3A-4150-A759-C3BA74FB8880}" destId="{C8F9DE05-A943-4726-AE56-34AC661B63B3}" srcOrd="6" destOrd="0" presId="urn:microsoft.com/office/officeart/2008/layout/RadialCluster"/>
   </dgm:cxnLst>
   <dgm:bg/>
   <dgm:whole/>
@@ -3069,7 +3188,7 @@
         </a:bodyPr>
         <a:lstStyle/>
         <a:p>
-          <a:pPr marL="0" lvl="0" indent="0" algn="ctr" defTabSz="755650">
+          <a:pPr lvl="0" algn="ctr" defTabSz="755650">
             <a:lnSpc>
               <a:spcPct val="90000"/>
             </a:lnSpc>
@@ -3079,7 +3198,6 @@
             <a:spcAft>
               <a:spcPct val="35000"/>
             </a:spcAft>
-            <a:buNone/>
           </a:pPr>
           <a:endParaRPr lang="es-MX" sz="1700" kern="1200"/>
         </a:p>
@@ -3136,7 +3254,7 @@
             <a:spcAft>
               <a:spcPct val="15000"/>
             </a:spcAft>
-            <a:buChar char="•"/>
+            <a:buChar char="••"/>
           </a:pPr>
           <a:endParaRPr lang="es-MX" sz="3000" kern="1200"/>
         </a:p>
@@ -3151,7 +3269,7 @@
             <a:spcAft>
               <a:spcPct val="15000"/>
             </a:spcAft>
-            <a:buChar char="•"/>
+            <a:buChar char="••"/>
           </a:pPr>
           <a:endParaRPr lang="es-MX" sz="3000" kern="1200"/>
         </a:p>
@@ -3216,7 +3334,7 @@
         </a:bodyPr>
         <a:lstStyle/>
         <a:p>
-          <a:pPr marL="0" lvl="0" indent="0" algn="ctr" defTabSz="755650">
+          <a:pPr lvl="0" algn="ctr" defTabSz="755650">
             <a:lnSpc>
               <a:spcPct val="90000"/>
             </a:lnSpc>
@@ -3226,7 +3344,6 @@
             <a:spcAft>
               <a:spcPct val="35000"/>
             </a:spcAft>
-            <a:buNone/>
           </a:pPr>
           <a:endParaRPr lang="es-MX" sz="1700" kern="1200"/>
         </a:p>
@@ -3283,7 +3400,7 @@
             <a:spcAft>
               <a:spcPct val="15000"/>
             </a:spcAft>
-            <a:buChar char="•"/>
+            <a:buChar char="••"/>
           </a:pPr>
           <a:endParaRPr lang="es-MX" sz="3000" kern="1200"/>
         </a:p>
@@ -3298,7 +3415,7 @@
             <a:spcAft>
               <a:spcPct val="15000"/>
             </a:spcAft>
-            <a:buChar char="•"/>
+            <a:buChar char="••"/>
           </a:pPr>
           <a:endParaRPr lang="es-MX" sz="3000" kern="1200"/>
         </a:p>
@@ -3363,7 +3480,7 @@
         </a:bodyPr>
         <a:lstStyle/>
         <a:p>
-          <a:pPr marL="0" lvl="0" indent="0" algn="ctr" defTabSz="755650">
+          <a:pPr lvl="0" algn="ctr" defTabSz="755650">
             <a:lnSpc>
               <a:spcPct val="90000"/>
             </a:lnSpc>
@@ -3373,7 +3490,6 @@
             <a:spcAft>
               <a:spcPct val="35000"/>
             </a:spcAft>
-            <a:buNone/>
           </a:pPr>
           <a:endParaRPr lang="es-MX" sz="1700" kern="1200"/>
         </a:p>
@@ -3430,7 +3546,7 @@
             <a:spcAft>
               <a:spcPct val="15000"/>
             </a:spcAft>
-            <a:buChar char="•"/>
+            <a:buChar char="••"/>
           </a:pPr>
           <a:endParaRPr lang="es-MX" sz="3000" kern="1200"/>
         </a:p>
@@ -3445,7 +3561,7 @@
             <a:spcAft>
               <a:spcPct val="15000"/>
             </a:spcAft>
-            <a:buChar char="•"/>
+            <a:buChar char="••"/>
           </a:pPr>
           <a:endParaRPr lang="es-MX" sz="3000" kern="1200"/>
         </a:p>
@@ -3522,7 +3638,7 @@
         </a:bodyPr>
         <a:lstStyle/>
         <a:p>
-          <a:pPr marL="0" lvl="0" indent="0" algn="ctr" defTabSz="1155700">
+          <a:pPr lvl="0" algn="ctr" defTabSz="1155700">
             <a:lnSpc>
               <a:spcPct val="90000"/>
             </a:lnSpc>
@@ -3532,7 +3648,6 @@
             <a:spcAft>
               <a:spcPct val="35000"/>
             </a:spcAft>
-            <a:buNone/>
           </a:pPr>
           <a:endParaRPr lang="es-MX" sz="2600" kern="1200"/>
         </a:p>
@@ -3653,7 +3768,7 @@
         </a:bodyPr>
         <a:lstStyle/>
         <a:p>
-          <a:pPr marL="0" lvl="0" indent="0" algn="ctr" defTabSz="755650">
+          <a:pPr lvl="0" algn="ctr" defTabSz="755650">
             <a:lnSpc>
               <a:spcPct val="90000"/>
             </a:lnSpc>
@@ -3663,7 +3778,6 @@
             <a:spcAft>
               <a:spcPct val="35000"/>
             </a:spcAft>
-            <a:buNone/>
           </a:pPr>
           <a:endParaRPr lang="es-MX" sz="1700" kern="1200"/>
         </a:p>
@@ -3784,7 +3898,7 @@
         </a:bodyPr>
         <a:lstStyle/>
         <a:p>
-          <a:pPr marL="0" lvl="0" indent="0" algn="ctr" defTabSz="755650">
+          <a:pPr lvl="0" algn="ctr" defTabSz="755650">
             <a:lnSpc>
               <a:spcPct val="90000"/>
             </a:lnSpc>
@@ -3794,7 +3908,6 @@
             <a:spcAft>
               <a:spcPct val="35000"/>
             </a:spcAft>
-            <a:buNone/>
           </a:pPr>
           <a:endParaRPr lang="es-MX" sz="1700" kern="1200"/>
         </a:p>
@@ -3915,7 +4028,7 @@
         </a:bodyPr>
         <a:lstStyle/>
         <a:p>
-          <a:pPr marL="0" lvl="0" indent="0" algn="ctr" defTabSz="755650">
+          <a:pPr lvl="0" algn="ctr" defTabSz="755650">
             <a:lnSpc>
               <a:spcPct val="90000"/>
             </a:lnSpc>
@@ -3925,7 +4038,6 @@
             <a:spcAft>
               <a:spcPct val="35000"/>
             </a:spcAft>
-            <a:buNone/>
           </a:pPr>
           <a:endParaRPr lang="es-MX" sz="1700" kern="1200"/>
         </a:p>

</xml_diff>

<commit_message>
Revert "gerardo abraham juan carlos"
This reverts commit cffd03c617b3cf3ae9732f9e327dbf105279d79c.
</commit_message>
<xml_diff>
--- a/Poliformismo.docx
+++ b/Poliformismo.docx
@@ -9,6 +9,47 @@
       </w:pPr>
       <w:r>
         <w:rPr>
+          <w:noProof/>
+          <w:position w:val="-138"/>
+          <w:sz w:val="22"/>
+          <w:lang w:eastAsia="es-MX"/>
+        </w:rPr>
+        <w:drawing>
+          <wp:inline distT="0" distB="0" distL="0" distR="0" wp14:anchorId="638CAE29" wp14:editId="270251CF">
+            <wp:extent cx="981075" cy="984250"/>
+            <wp:effectExtent l="0" t="0" r="0" b="0"/>
+            <wp:docPr id="2026" name="Picture 2026"/>
+            <wp:cNvGraphicFramePr/>
+            <a:graphic xmlns:a="http://schemas.openxmlformats.org/drawingml/2006/main">
+              <a:graphicData uri="http://schemas.openxmlformats.org/drawingml/2006/picture">
+                <pic:pic xmlns:pic="http://schemas.openxmlformats.org/drawingml/2006/picture">
+                  <pic:nvPicPr>
+                    <pic:cNvPr id="2026" name="Picture 2026"/>
+                    <pic:cNvPicPr/>
+                  </pic:nvPicPr>
+                  <pic:blipFill>
+                    <a:blip r:embed="rId4"/>
+                    <a:stretch>
+                      <a:fillRect/>
+                    </a:stretch>
+                  </pic:blipFill>
+                  <pic:spPr>
+                    <a:xfrm>
+                      <a:off x="0" y="0"/>
+                      <a:ext cx="981075" cy="984250"/>
+                    </a:xfrm>
+                    <a:prstGeom prst="rect">
+                      <a:avLst/>
+                    </a:prstGeom>
+                  </pic:spPr>
+                </pic:pic>
+              </a:graphicData>
+            </a:graphic>
+          </wp:inline>
+        </w:drawing>
+      </w:r>
+      <w:r>
+        <w:rPr>
           <w:sz w:val="22"/>
         </w:rPr>
         <w:t xml:space="preserve"> </w:t>
@@ -27,7 +68,7 @@
         <w:ind w:left="567"/>
         <w:jc w:val="center"/>
       </w:pPr>
-      <w:hyperlink r:id="rId4">
+      <w:hyperlink r:id="rId5">
         <w:r>
           <w:rPr>
             <w:color w:val="4472C4"/>
@@ -37,7 +78,7 @@
           <w:t>Universidad Tecnológica de Huejotzing</w:t>
         </w:r>
       </w:hyperlink>
-      <w:hyperlink r:id="rId5">
+      <w:hyperlink r:id="rId6">
         <w:r>
           <w:rPr>
             <w:color w:val="4472C4"/>
@@ -47,7 +88,7 @@
           <w:t>o</w:t>
         </w:r>
       </w:hyperlink>
-      <w:hyperlink r:id="rId6">
+      <w:hyperlink r:id="rId7">
         <w:r>
           <w:rPr>
             <w:color w:val="4472C4"/>
@@ -56,7 +97,7 @@
           <w:t xml:space="preserve"> </w:t>
         </w:r>
       </w:hyperlink>
-      <w:hyperlink r:id="rId7">
+      <w:hyperlink r:id="rId8">
         <w:r>
           <w:rPr>
             <w:sz w:val="22"/>
@@ -97,7 +138,7 @@
           <w:color w:val="4472C4"/>
           <w:sz w:val="40"/>
         </w:rPr>
-        <w:t xml:space="preserve">Juan </w:t>
+        <w:t xml:space="preserve">José </w:t>
       </w:r>
       <w:proofErr w:type="spellStart"/>
       <w:r>
@@ -105,7 +146,7 @@
           <w:color w:val="4472C4"/>
           <w:sz w:val="40"/>
         </w:rPr>
-        <w:t>carlos</w:t>
+        <w:t>Brenton</w:t>
       </w:r>
       <w:proofErr w:type="spellEnd"/>
       <w:r>
@@ -113,148 +154,41 @@
           <w:color w:val="4472C4"/>
           <w:sz w:val="40"/>
         </w:rPr>
-        <w:t xml:space="preserve"> </w:t>
-      </w:r>
-      <w:proofErr w:type="spellStart"/>
-      <w:r>
+        <w:t xml:space="preserve"> Martínez </w:t>
+      </w:r>
+      <w:bookmarkStart w:id="0" w:name="_GoBack"/>
+      <w:bookmarkEnd w:id="0"/>
+    </w:p>
+    <w:p>
+      <w:pPr>
+        <w:spacing w:after="296" w:line="384" w:lineRule="auto"/>
+        <w:ind w:left="567"/>
+        <w:jc w:val="center"/>
         <w:rPr>
           <w:color w:val="4472C4"/>
           <w:sz w:val="40"/>
         </w:rPr>
-        <w:t>sartillo</w:t>
-      </w:r>
-      <w:proofErr w:type="spellEnd"/>
+      </w:pPr>
       <w:r>
         <w:rPr>
           <w:color w:val="4472C4"/>
           <w:sz w:val="40"/>
         </w:rPr>
-        <w:t xml:space="preserve"> </w:t>
-      </w:r>
-      <w:proofErr w:type="spellStart"/>
+        <w:t>Jorge Flores</w:t>
+      </w:r>
+    </w:p>
+    <w:p>
+      <w:pPr>
+        <w:spacing w:after="296" w:line="384" w:lineRule="auto"/>
+        <w:ind w:left="567"/>
+        <w:jc w:val="center"/>
+      </w:pPr>
       <w:r>
         <w:rPr>
           <w:color w:val="4472C4"/>
           <w:sz w:val="40"/>
         </w:rPr>
-        <w:t>vazquez</w:t>
-      </w:r>
-      <w:proofErr w:type="spellEnd"/>
-      <w:r>
-        <w:rPr>
-          <w:color w:val="4472C4"/>
-          <w:sz w:val="40"/>
-        </w:rPr>
-        <w:t xml:space="preserve"> 3514110680</w:t>
-      </w:r>
-    </w:p>
-    <w:p>
-      <w:pPr>
-        <w:spacing w:after="296" w:line="384" w:lineRule="auto"/>
-        <w:ind w:left="567"/>
-        <w:jc w:val="center"/>
-        <w:rPr>
-          <w:color w:val="4472C4"/>
-          <w:sz w:val="40"/>
-        </w:rPr>
-      </w:pPr>
-      <w:proofErr w:type="spellStart"/>
-      <w:r>
-        <w:rPr>
-          <w:color w:val="4472C4"/>
-          <w:sz w:val="40"/>
-        </w:rPr>
-        <w:t>Jesus</w:t>
-      </w:r>
-      <w:proofErr w:type="spellEnd"/>
-      <w:r>
-        <w:rPr>
-          <w:color w:val="4472C4"/>
-          <w:sz w:val="40"/>
-        </w:rPr>
-        <w:t xml:space="preserve"> </w:t>
-      </w:r>
-      <w:proofErr w:type="spellStart"/>
-      <w:r>
-        <w:rPr>
-          <w:color w:val="4472C4"/>
-          <w:sz w:val="40"/>
-        </w:rPr>
-        <w:t>gerardo</w:t>
-      </w:r>
-      <w:proofErr w:type="spellEnd"/>
-      <w:r>
-        <w:rPr>
-          <w:color w:val="4472C4"/>
-          <w:sz w:val="40"/>
-        </w:rPr>
-        <w:t xml:space="preserve"> </w:t>
-      </w:r>
-      <w:proofErr w:type="spellStart"/>
-      <w:r>
-        <w:rPr>
-          <w:color w:val="4472C4"/>
-          <w:sz w:val="40"/>
-        </w:rPr>
-        <w:t>castelan</w:t>
-      </w:r>
-      <w:proofErr w:type="spellEnd"/>
-      <w:r>
-        <w:rPr>
-          <w:color w:val="4472C4"/>
-          <w:sz w:val="40"/>
-        </w:rPr>
-        <w:t xml:space="preserve"> </w:t>
-      </w:r>
-      <w:proofErr w:type="spellStart"/>
-      <w:r>
-        <w:rPr>
-          <w:color w:val="4472C4"/>
-          <w:sz w:val="40"/>
-        </w:rPr>
-        <w:t>garcia</w:t>
-      </w:r>
-      <w:proofErr w:type="spellEnd"/>
-      <w:r>
-        <w:rPr>
-          <w:color w:val="4472C4"/>
-          <w:sz w:val="40"/>
-        </w:rPr>
-        <w:t xml:space="preserve"> 3514110509</w:t>
-      </w:r>
-    </w:p>
-    <w:p>
-      <w:pPr>
-        <w:spacing w:after="296" w:line="384" w:lineRule="auto"/>
-        <w:ind w:left="567"/>
-        <w:jc w:val="center"/>
-        <w:rPr>
-          <w:color w:val="4472C4"/>
-          <w:sz w:val="40"/>
-        </w:rPr>
-      </w:pPr>
-      <w:r>
-        <w:rPr>
-          <w:color w:val="4472C4"/>
-          <w:sz w:val="40"/>
-        </w:rPr>
-        <w:t xml:space="preserve">Abraham Flores </w:t>
-      </w:r>
-      <w:proofErr w:type="spellStart"/>
-      <w:r>
-        <w:rPr>
-          <w:color w:val="4472C4"/>
-          <w:sz w:val="40"/>
-        </w:rPr>
-        <w:t>Mendez</w:t>
-      </w:r>
-      <w:proofErr w:type="spellEnd"/>
-      <w:r>
-        <w:rPr>
-          <w:color w:val="4472C4"/>
-          <w:sz w:val="40"/>
-        </w:rPr>
-        <w:t xml:space="preserve"> 3513110089</w:t>
+        <w:t>Jair Márquez</w:t>
       </w:r>
     </w:p>
     <w:p>
@@ -374,6 +308,7 @@
         <w:rPr>
           <w:sz w:val="22"/>
         </w:rPr>
+        <w:lastRenderedPageBreak/>
         <w:t xml:space="preserve"> </w:t>
       </w:r>
     </w:p>
@@ -386,11 +321,2089 @@
         <w:rPr>
           <w:sz w:val="22"/>
         </w:rPr>
-        <w:t xml:space="preserve"> </w:t>
-      </w:r>
-      <w:bookmarkStart w:id="0" w:name="_GoBack"/>
-      <w:bookmarkEnd w:id="0"/>
-    </w:p>
+        <w:t xml:space="preserve">  </w:t>
+      </w:r>
+    </w:p>
+    <w:p>
+      <w:pPr>
+        <w:spacing w:after="234" w:line="240" w:lineRule="auto"/>
+        <w:ind w:left="567"/>
+      </w:pPr>
+      <w:r>
+        <w:rPr>
+          <w:sz w:val="22"/>
+        </w:rPr>
+        <w:t xml:space="preserve"> </w:t>
+      </w:r>
+    </w:p>
+    <w:p>
+      <w:pPr>
+        <w:spacing w:after="231" w:line="240" w:lineRule="auto"/>
+        <w:ind w:left="567"/>
+      </w:pPr>
+      <w:r>
+        <w:rPr>
+          <w:sz w:val="22"/>
+        </w:rPr>
+        <w:t xml:space="preserve"> </w:t>
+      </w:r>
+    </w:p>
+    <w:p>
+      <w:pPr>
+        <w:spacing w:after="231" w:line="240" w:lineRule="auto"/>
+        <w:ind w:left="567"/>
+      </w:pPr>
+    </w:p>
+    <w:p>
+      <w:pPr>
+        <w:spacing w:after="118" w:line="240" w:lineRule="auto"/>
+        <w:ind w:left="567"/>
+      </w:pPr>
+      <w:r>
+        <w:rPr>
+          <w:sz w:val="48"/>
+        </w:rPr>
+        <w:t xml:space="preserve">Índice </w:t>
+      </w:r>
+    </w:p>
+    <w:sdt>
+      <w:sdtPr>
+        <w:rPr>
+          <w:rFonts w:asciiTheme="minorHAnsi" w:eastAsiaTheme="minorHAnsi" w:hAnsiTheme="minorHAnsi" w:cstheme="minorBidi"/>
+          <w:color w:val="auto"/>
+          <w:sz w:val="32"/>
+          <w:lang w:eastAsia="en-US"/>
+        </w:rPr>
+        <w:id w:val="800964709"/>
+        <w:docPartObj>
+          <w:docPartGallery w:val="Table of Contents"/>
+        </w:docPartObj>
+      </w:sdtPr>
+      <w:sdtEndPr/>
+      <w:sdtContent>
+        <w:p>
+          <w:pPr>
+            <w:pStyle w:val="TDC1"/>
+            <w:tabs>
+              <w:tab w:val="right" w:leader="dot" w:pos="8511"/>
+            </w:tabs>
+            <w:ind w:left="567"/>
+            <w:rPr>
+              <w:rFonts w:asciiTheme="minorHAnsi" w:eastAsiaTheme="minorEastAsia" w:hAnsiTheme="minorHAnsi" w:cstheme="minorBidi"/>
+              <w:noProof/>
+              <w:color w:val="auto"/>
+            </w:rPr>
+          </w:pPr>
+          <w:r>
+            <w:fldChar w:fldCharType="begin"/>
+          </w:r>
+          <w:r>
+            <w:instrText xml:space="preserve"> TOC \o "1-1" \h \z \u </w:instrText>
+          </w:r>
+          <w:r>
+            <w:fldChar w:fldCharType="separate"/>
+          </w:r>
+          <w:hyperlink w:anchor="_Toc464577571" w:history="1">
+            <w:r>
+              <w:rPr>
+                <w:rStyle w:val="Hipervnculo"/>
+                <w:noProof/>
+              </w:rPr>
+              <w:t>Introducción</w:t>
+            </w:r>
+            <w:r>
+              <w:rPr>
+                <w:noProof/>
+                <w:webHidden/>
+              </w:rPr>
+              <w:tab/>
+            </w:r>
+            <w:r>
+              <w:rPr>
+                <w:noProof/>
+                <w:webHidden/>
+              </w:rPr>
+              <w:fldChar w:fldCharType="begin"/>
+            </w:r>
+            <w:r>
+              <w:rPr>
+                <w:noProof/>
+                <w:webHidden/>
+              </w:rPr>
+              <w:instrText xml:space="preserve"> PAGEREF _Toc464577571 \h </w:instrText>
+            </w:r>
+            <w:r>
+              <w:rPr>
+                <w:noProof/>
+                <w:webHidden/>
+              </w:rPr>
+            </w:r>
+            <w:r>
+              <w:rPr>
+                <w:noProof/>
+                <w:webHidden/>
+              </w:rPr>
+              <w:fldChar w:fldCharType="separate"/>
+            </w:r>
+            <w:r>
+              <w:rPr>
+                <w:noProof/>
+                <w:webHidden/>
+              </w:rPr>
+              <w:t>3</w:t>
+            </w:r>
+            <w:r>
+              <w:rPr>
+                <w:noProof/>
+                <w:webHidden/>
+              </w:rPr>
+              <w:fldChar w:fldCharType="end"/>
+            </w:r>
+          </w:hyperlink>
+        </w:p>
+        <w:p>
+          <w:pPr>
+            <w:pStyle w:val="TDC1"/>
+            <w:tabs>
+              <w:tab w:val="right" w:leader="dot" w:pos="8511"/>
+            </w:tabs>
+            <w:ind w:left="567"/>
+            <w:rPr>
+              <w:rFonts w:asciiTheme="minorHAnsi" w:eastAsiaTheme="minorEastAsia" w:hAnsiTheme="minorHAnsi" w:cstheme="minorBidi"/>
+              <w:noProof/>
+              <w:color w:val="auto"/>
+            </w:rPr>
+          </w:pPr>
+          <w:hyperlink w:anchor="_Toc464577572" w:history="1">
+            <w:r>
+              <w:rPr>
+                <w:rStyle w:val="Hipervnculo"/>
+                <w:noProof/>
+              </w:rPr>
+              <w:t>Instalación de GitHub</w:t>
+            </w:r>
+            <w:r>
+              <w:rPr>
+                <w:noProof/>
+                <w:webHidden/>
+              </w:rPr>
+              <w:tab/>
+            </w:r>
+            <w:r>
+              <w:rPr>
+                <w:noProof/>
+                <w:webHidden/>
+              </w:rPr>
+              <w:fldChar w:fldCharType="begin"/>
+            </w:r>
+            <w:r>
+              <w:rPr>
+                <w:noProof/>
+                <w:webHidden/>
+              </w:rPr>
+              <w:instrText xml:space="preserve"> PAGEREF _Toc464577572 \h </w:instrText>
+            </w:r>
+            <w:r>
+              <w:rPr>
+                <w:noProof/>
+                <w:webHidden/>
+              </w:rPr>
+            </w:r>
+            <w:r>
+              <w:rPr>
+                <w:noProof/>
+                <w:webHidden/>
+              </w:rPr>
+              <w:fldChar w:fldCharType="separate"/>
+            </w:r>
+            <w:r>
+              <w:rPr>
+                <w:noProof/>
+                <w:webHidden/>
+              </w:rPr>
+              <w:t>3</w:t>
+            </w:r>
+            <w:r>
+              <w:rPr>
+                <w:noProof/>
+                <w:webHidden/>
+              </w:rPr>
+              <w:fldChar w:fldCharType="end"/>
+            </w:r>
+          </w:hyperlink>
+        </w:p>
+        <w:p>
+          <w:pPr>
+            <w:pStyle w:val="TDC1"/>
+            <w:tabs>
+              <w:tab w:val="right" w:leader="dot" w:pos="8511"/>
+            </w:tabs>
+            <w:ind w:left="567"/>
+            <w:rPr>
+              <w:rFonts w:asciiTheme="minorHAnsi" w:eastAsiaTheme="minorEastAsia" w:hAnsiTheme="minorHAnsi" w:cstheme="minorBidi"/>
+              <w:noProof/>
+              <w:color w:val="auto"/>
+            </w:rPr>
+          </w:pPr>
+          <w:hyperlink w:anchor="_Toc464577573" w:history="1">
+            <w:r>
+              <w:rPr>
+                <w:rStyle w:val="Hipervnculo"/>
+                <w:noProof/>
+              </w:rPr>
+              <w:t>Cuenta activada</w:t>
+            </w:r>
+            <w:r>
+              <w:rPr>
+                <w:noProof/>
+                <w:webHidden/>
+              </w:rPr>
+              <w:tab/>
+            </w:r>
+            <w:r>
+              <w:rPr>
+                <w:noProof/>
+                <w:webHidden/>
+              </w:rPr>
+              <w:fldChar w:fldCharType="begin"/>
+            </w:r>
+            <w:r>
+              <w:rPr>
+                <w:noProof/>
+                <w:webHidden/>
+              </w:rPr>
+              <w:instrText xml:space="preserve"> PAGEREF _Toc464577573 \h </w:instrText>
+            </w:r>
+            <w:r>
+              <w:rPr>
+                <w:noProof/>
+                <w:webHidden/>
+              </w:rPr>
+            </w:r>
+            <w:r>
+              <w:rPr>
+                <w:noProof/>
+                <w:webHidden/>
+              </w:rPr>
+              <w:fldChar w:fldCharType="separate"/>
+            </w:r>
+            <w:r>
+              <w:rPr>
+                <w:noProof/>
+                <w:webHidden/>
+              </w:rPr>
+              <w:t>6</w:t>
+            </w:r>
+            <w:r>
+              <w:rPr>
+                <w:noProof/>
+                <w:webHidden/>
+              </w:rPr>
+              <w:fldChar w:fldCharType="end"/>
+            </w:r>
+          </w:hyperlink>
+        </w:p>
+        <w:p>
+          <w:pPr>
+            <w:pStyle w:val="TDC1"/>
+            <w:tabs>
+              <w:tab w:val="right" w:leader="dot" w:pos="8511"/>
+            </w:tabs>
+            <w:ind w:left="567"/>
+            <w:rPr>
+              <w:rFonts w:asciiTheme="minorHAnsi" w:eastAsiaTheme="minorEastAsia" w:hAnsiTheme="minorHAnsi" w:cstheme="minorBidi"/>
+              <w:noProof/>
+              <w:color w:val="auto"/>
+            </w:rPr>
+          </w:pPr>
+          <w:hyperlink w:anchor="_Toc464577574" w:history="1">
+            <w:r>
+              <w:rPr>
+                <w:rStyle w:val="Hipervnculo"/>
+                <w:noProof/>
+              </w:rPr>
+              <w:t>Interfaz GitHub</w:t>
+            </w:r>
+            <w:r>
+              <w:rPr>
+                <w:noProof/>
+                <w:webHidden/>
+              </w:rPr>
+              <w:tab/>
+            </w:r>
+            <w:r>
+              <w:rPr>
+                <w:noProof/>
+                <w:webHidden/>
+              </w:rPr>
+              <w:fldChar w:fldCharType="begin"/>
+            </w:r>
+            <w:r>
+              <w:rPr>
+                <w:noProof/>
+                <w:webHidden/>
+              </w:rPr>
+              <w:instrText xml:space="preserve"> PAGEREF _Toc464577574 \h </w:instrText>
+            </w:r>
+            <w:r>
+              <w:rPr>
+                <w:noProof/>
+                <w:webHidden/>
+              </w:rPr>
+            </w:r>
+            <w:r>
+              <w:rPr>
+                <w:noProof/>
+                <w:webHidden/>
+              </w:rPr>
+              <w:fldChar w:fldCharType="separate"/>
+            </w:r>
+            <w:r>
+              <w:rPr>
+                <w:noProof/>
+                <w:webHidden/>
+              </w:rPr>
+              <w:t>6</w:t>
+            </w:r>
+            <w:r>
+              <w:rPr>
+                <w:noProof/>
+                <w:webHidden/>
+              </w:rPr>
+              <w:fldChar w:fldCharType="end"/>
+            </w:r>
+          </w:hyperlink>
+        </w:p>
+        <w:p>
+          <w:pPr>
+            <w:pStyle w:val="TDC1"/>
+            <w:tabs>
+              <w:tab w:val="right" w:leader="dot" w:pos="8511"/>
+            </w:tabs>
+            <w:ind w:left="567"/>
+            <w:rPr>
+              <w:rFonts w:asciiTheme="minorHAnsi" w:eastAsiaTheme="minorEastAsia" w:hAnsiTheme="minorHAnsi" w:cstheme="minorBidi"/>
+              <w:noProof/>
+              <w:color w:val="auto"/>
+            </w:rPr>
+          </w:pPr>
+          <w:hyperlink w:anchor="_Toc464577575" w:history="1">
+            <w:r>
+              <w:rPr>
+                <w:rStyle w:val="Hipervnculo"/>
+                <w:noProof/>
+              </w:rPr>
+              <w:t>Polimorfismo</w:t>
+            </w:r>
+            <w:r>
+              <w:rPr>
+                <w:noProof/>
+                <w:webHidden/>
+              </w:rPr>
+              <w:tab/>
+            </w:r>
+            <w:r>
+              <w:rPr>
+                <w:noProof/>
+                <w:webHidden/>
+              </w:rPr>
+              <w:fldChar w:fldCharType="begin"/>
+            </w:r>
+            <w:r>
+              <w:rPr>
+                <w:noProof/>
+                <w:webHidden/>
+              </w:rPr>
+              <w:instrText xml:space="preserve"> PAGEREF _Toc464577575 \h </w:instrText>
+            </w:r>
+            <w:r>
+              <w:rPr>
+                <w:noProof/>
+                <w:webHidden/>
+              </w:rPr>
+            </w:r>
+            <w:r>
+              <w:rPr>
+                <w:noProof/>
+                <w:webHidden/>
+              </w:rPr>
+              <w:fldChar w:fldCharType="separate"/>
+            </w:r>
+            <w:r>
+              <w:rPr>
+                <w:noProof/>
+                <w:webHidden/>
+              </w:rPr>
+              <w:t>6</w:t>
+            </w:r>
+            <w:r>
+              <w:rPr>
+                <w:noProof/>
+                <w:webHidden/>
+              </w:rPr>
+              <w:fldChar w:fldCharType="end"/>
+            </w:r>
+          </w:hyperlink>
+        </w:p>
+        <w:p>
+          <w:pPr>
+            <w:pStyle w:val="TDC1"/>
+            <w:tabs>
+              <w:tab w:val="right" w:leader="dot" w:pos="8511"/>
+            </w:tabs>
+            <w:ind w:left="567"/>
+            <w:rPr>
+              <w:rFonts w:asciiTheme="minorHAnsi" w:eastAsiaTheme="minorEastAsia" w:hAnsiTheme="minorHAnsi" w:cstheme="minorBidi"/>
+              <w:noProof/>
+              <w:color w:val="auto"/>
+            </w:rPr>
+          </w:pPr>
+          <w:hyperlink w:anchor="_Toc464577576" w:history="1">
+            <w:r>
+              <w:rPr>
+                <w:rStyle w:val="Hipervnculo"/>
+                <w:noProof/>
+              </w:rPr>
+              <w:t>Conclusiones</w:t>
+            </w:r>
+            <w:r>
+              <w:rPr>
+                <w:noProof/>
+                <w:webHidden/>
+              </w:rPr>
+              <w:tab/>
+            </w:r>
+            <w:r>
+              <w:rPr>
+                <w:noProof/>
+                <w:webHidden/>
+              </w:rPr>
+              <w:fldChar w:fldCharType="begin"/>
+            </w:r>
+            <w:r>
+              <w:rPr>
+                <w:noProof/>
+                <w:webHidden/>
+              </w:rPr>
+              <w:instrText xml:space="preserve"> PAGEREF _Toc464577576 \h </w:instrText>
+            </w:r>
+            <w:r>
+              <w:rPr>
+                <w:noProof/>
+                <w:webHidden/>
+              </w:rPr>
+            </w:r>
+            <w:r>
+              <w:rPr>
+                <w:noProof/>
+                <w:webHidden/>
+              </w:rPr>
+              <w:fldChar w:fldCharType="separate"/>
+            </w:r>
+            <w:r>
+              <w:rPr>
+                <w:noProof/>
+                <w:webHidden/>
+              </w:rPr>
+              <w:t>9</w:t>
+            </w:r>
+            <w:r>
+              <w:rPr>
+                <w:noProof/>
+                <w:webHidden/>
+              </w:rPr>
+              <w:fldChar w:fldCharType="end"/>
+            </w:r>
+          </w:hyperlink>
+        </w:p>
+        <w:p>
+          <w:pPr>
+            <w:tabs>
+              <w:tab w:val="right" w:leader="dot" w:pos="8521"/>
+            </w:tabs>
+            <w:ind w:left="567"/>
+          </w:pPr>
+          <w:r>
+            <w:fldChar w:fldCharType="end"/>
+          </w:r>
+        </w:p>
+      </w:sdtContent>
+    </w:sdt>
+    <w:p>
+      <w:pPr>
+        <w:spacing w:after="327" w:line="240" w:lineRule="auto"/>
+        <w:ind w:left="567"/>
+      </w:pPr>
+      <w:r>
+        <w:rPr>
+          <w:sz w:val="22"/>
+        </w:rPr>
+        <w:t xml:space="preserve"> </w:t>
+      </w:r>
+    </w:p>
+    <w:p>
+      <w:pPr>
+        <w:spacing w:after="231" w:line="240" w:lineRule="auto"/>
+        <w:ind w:left="567"/>
+      </w:pPr>
+      <w:r>
+        <w:rPr>
+          <w:sz w:val="22"/>
+        </w:rPr>
+        <w:t xml:space="preserve"> </w:t>
+      </w:r>
+    </w:p>
+    <w:p>
+      <w:pPr>
+        <w:spacing w:after="231" w:line="240" w:lineRule="auto"/>
+        <w:ind w:left="567"/>
+      </w:pPr>
+      <w:r>
+        <w:rPr>
+          <w:sz w:val="22"/>
+        </w:rPr>
+        <w:t xml:space="preserve"> </w:t>
+      </w:r>
+    </w:p>
+    <w:p>
+      <w:pPr>
+        <w:spacing w:after="234" w:line="240" w:lineRule="auto"/>
+        <w:ind w:left="567"/>
+      </w:pPr>
+      <w:r>
+        <w:rPr>
+          <w:sz w:val="22"/>
+        </w:rPr>
+        <w:t xml:space="preserve"> </w:t>
+      </w:r>
+    </w:p>
+    <w:p>
+      <w:pPr>
+        <w:spacing w:after="231" w:line="240" w:lineRule="auto"/>
+        <w:ind w:left="567"/>
+      </w:pPr>
+      <w:r>
+        <w:rPr>
+          <w:sz w:val="22"/>
+        </w:rPr>
+        <w:t xml:space="preserve"> </w:t>
+      </w:r>
+    </w:p>
+    <w:p>
+      <w:pPr>
+        <w:spacing w:after="232" w:line="240" w:lineRule="auto"/>
+        <w:ind w:left="567"/>
+      </w:pPr>
+      <w:r>
+        <w:rPr>
+          <w:sz w:val="22"/>
+        </w:rPr>
+        <w:t xml:space="preserve"> </w:t>
+      </w:r>
+    </w:p>
+    <w:p>
+      <w:pPr>
+        <w:spacing w:after="234" w:line="240" w:lineRule="auto"/>
+        <w:ind w:left="567"/>
+      </w:pPr>
+      <w:r>
+        <w:rPr>
+          <w:sz w:val="22"/>
+        </w:rPr>
+        <w:t xml:space="preserve"> </w:t>
+      </w:r>
+    </w:p>
+    <w:p>
+      <w:pPr>
+        <w:spacing w:after="231" w:line="240" w:lineRule="auto"/>
+        <w:ind w:left="567"/>
+      </w:pPr>
+      <w:r>
+        <w:rPr>
+          <w:sz w:val="22"/>
+        </w:rPr>
+        <w:t xml:space="preserve"> </w:t>
+      </w:r>
+    </w:p>
+    <w:p>
+      <w:pPr>
+        <w:spacing w:after="231" w:line="240" w:lineRule="auto"/>
+        <w:ind w:left="567"/>
+      </w:pPr>
+      <w:r>
+        <w:rPr>
+          <w:sz w:val="22"/>
+        </w:rPr>
+        <w:t xml:space="preserve"> </w:t>
+      </w:r>
+    </w:p>
+    <w:p>
+      <w:pPr>
+        <w:spacing w:after="234" w:line="240" w:lineRule="auto"/>
+        <w:ind w:left="567"/>
+      </w:pPr>
+      <w:r>
+        <w:rPr>
+          <w:sz w:val="22"/>
+        </w:rPr>
+        <w:t xml:space="preserve"> </w:t>
+      </w:r>
+    </w:p>
+    <w:p>
+      <w:pPr>
+        <w:spacing w:after="231" w:line="240" w:lineRule="auto"/>
+        <w:ind w:left="567"/>
+      </w:pPr>
+      <w:r>
+        <w:rPr>
+          <w:sz w:val="22"/>
+        </w:rPr>
+        <w:t xml:space="preserve"> </w:t>
+      </w:r>
+    </w:p>
+    <w:p>
+      <w:pPr>
+        <w:spacing w:after="231" w:line="240" w:lineRule="auto"/>
+        <w:ind w:left="567" w:hanging="9"/>
+      </w:pPr>
+    </w:p>
+    <w:p>
+      <w:pPr>
+        <w:spacing w:after="234" w:line="240" w:lineRule="auto"/>
+        <w:ind w:left="567"/>
+      </w:pPr>
+      <w:r>
+        <w:rPr>
+          <w:sz w:val="22"/>
+        </w:rPr>
+        <w:t xml:space="preserve"> </w:t>
+      </w:r>
+    </w:p>
+    <w:p>
+      <w:pPr>
+        <w:spacing w:after="232" w:line="240" w:lineRule="auto"/>
+        <w:ind w:left="567"/>
+      </w:pPr>
+      <w:r>
+        <w:rPr>
+          <w:sz w:val="22"/>
+        </w:rPr>
+        <w:t xml:space="preserve"> </w:t>
+      </w:r>
+    </w:p>
+    <w:p>
+      <w:pPr>
+        <w:spacing w:after="231" w:line="240" w:lineRule="auto"/>
+        <w:ind w:left="567"/>
+      </w:pPr>
+      <w:r>
+        <w:rPr>
+          <w:sz w:val="22"/>
+        </w:rPr>
+        <w:t xml:space="preserve"> </w:t>
+      </w:r>
+    </w:p>
+    <w:p>
+      <w:pPr>
+        <w:spacing w:after="234" w:line="240" w:lineRule="auto"/>
+        <w:ind w:left="567"/>
+      </w:pPr>
+      <w:r>
+        <w:rPr>
+          <w:sz w:val="22"/>
+        </w:rPr>
+        <w:t xml:space="preserve"> </w:t>
+      </w:r>
+    </w:p>
+    <w:p>
+      <w:pPr>
+        <w:spacing w:after="231" w:line="240" w:lineRule="auto"/>
+        <w:ind w:left="567" w:hanging="9"/>
+      </w:pPr>
+    </w:p>
+    <w:p>
+      <w:pPr>
+        <w:spacing w:after="231" w:line="240" w:lineRule="auto"/>
+        <w:ind w:left="567"/>
+      </w:pPr>
+      <w:r>
+        <w:rPr>
+          <w:sz w:val="22"/>
+        </w:rPr>
+        <w:t xml:space="preserve"> </w:t>
+      </w:r>
+    </w:p>
+    <w:p>
+      <w:pPr>
+        <w:spacing w:after="0" w:line="240" w:lineRule="auto"/>
+        <w:ind w:left="567"/>
+      </w:pPr>
+      <w:r>
+        <w:rPr>
+          <w:sz w:val="22"/>
+        </w:rPr>
+        <w:t xml:space="preserve"> </w:t>
+      </w:r>
+    </w:p>
+    <w:p>
+      <w:pPr>
+        <w:pStyle w:val="Ttulo1"/>
+        <w:ind w:left="567"/>
+      </w:pPr>
+      <w:bookmarkStart w:id="1" w:name="_Toc464577571"/>
+      <w:r>
+        <w:t>Introducción</w:t>
+      </w:r>
+      <w:bookmarkEnd w:id="1"/>
+      <w:r>
+        <w:t xml:space="preserve"> </w:t>
+      </w:r>
+    </w:p>
+    <w:p>
+      <w:pPr>
+        <w:spacing w:after="212" w:line="240" w:lineRule="auto"/>
+        <w:ind w:left="567"/>
+      </w:pPr>
+      <w:r>
+        <w:rPr>
+          <w:sz w:val="22"/>
+        </w:rPr>
+        <w:t xml:space="preserve"> </w:t>
+      </w:r>
+    </w:p>
+    <w:p>
+      <w:pPr>
+        <w:spacing w:after="316" w:line="240" w:lineRule="auto"/>
+        <w:ind w:left="567"/>
+      </w:pPr>
+      <w:r>
+        <w:rPr>
+          <w:sz w:val="22"/>
+        </w:rPr>
+        <w:t xml:space="preserve"> </w:t>
+      </w:r>
+    </w:p>
+    <w:p>
+      <w:pPr>
+        <w:pStyle w:val="Ttulo1"/>
+        <w:ind w:left="567"/>
+      </w:pPr>
+      <w:bookmarkStart w:id="2" w:name="_Toc464577572"/>
+      <w:r>
+        <w:t xml:space="preserve">Instalación de </w:t>
+      </w:r>
+      <w:proofErr w:type="spellStart"/>
+      <w:r>
+        <w:t>GitHub</w:t>
+      </w:r>
+      <w:bookmarkEnd w:id="2"/>
+      <w:proofErr w:type="spellEnd"/>
+      <w:r>
+        <w:t xml:space="preserve"> </w:t>
+      </w:r>
+    </w:p>
+    <w:p>
+      <w:pPr>
+        <w:spacing w:after="238" w:line="240" w:lineRule="auto"/>
+        <w:ind w:left="567"/>
+      </w:pPr>
+      <w:r>
+        <w:rPr>
+          <w:sz w:val="22"/>
+        </w:rPr>
+        <w:t xml:space="preserve"> </w:t>
+      </w:r>
+    </w:p>
+    <w:p>
+      <w:pPr>
+        <w:ind w:left="567"/>
+      </w:pPr>
+      <w:r>
+        <w:t xml:space="preserve">Para la práctica en C#, fue necesario instalar un programa llamado </w:t>
+      </w:r>
+      <w:proofErr w:type="spellStart"/>
+      <w:r>
+        <w:t>GitHub</w:t>
+      </w:r>
+      <w:proofErr w:type="spellEnd"/>
+      <w:r>
+        <w:t>, para ello se tuvo que ingresar a la página principal de esta organización.</w:t>
+      </w:r>
+      <w:r>
+        <w:rPr>
+          <w:sz w:val="22"/>
+        </w:rPr>
+        <w:t xml:space="preserve"> </w:t>
+      </w:r>
+    </w:p>
+    <w:p>
+      <w:pPr>
+        <w:ind w:left="567"/>
+      </w:pPr>
+      <w:r>
+        <w:t xml:space="preserve">En la página inicial, está la posibilidad de descargar </w:t>
+      </w:r>
+      <w:proofErr w:type="spellStart"/>
+      <w:r>
+        <w:t>GitHub</w:t>
+      </w:r>
+      <w:proofErr w:type="spellEnd"/>
+      <w:r>
+        <w:t xml:space="preserve"> para Escritorio al descargarla y ejecutar el .</w:t>
+      </w:r>
+      <w:proofErr w:type="spellStart"/>
+      <w:r>
+        <w:t>exe</w:t>
+      </w:r>
+      <w:proofErr w:type="spellEnd"/>
+      <w:r>
+        <w:t xml:space="preserve"> de la aplicación.  </w:t>
+      </w:r>
+    </w:p>
+    <w:p>
+      <w:pPr>
+        <w:spacing w:after="191" w:line="240" w:lineRule="auto"/>
+        <w:ind w:left="567"/>
+      </w:pPr>
+      <w:r>
+        <w:t xml:space="preserve"> </w:t>
+      </w:r>
+    </w:p>
+    <w:p>
+      <w:pPr>
+        <w:spacing w:after="176" w:line="240" w:lineRule="auto"/>
+        <w:ind w:left="567"/>
+        <w:jc w:val="right"/>
+      </w:pPr>
+      <w:r>
+        <w:rPr>
+          <w:noProof/>
+          <w:sz w:val="22"/>
+          <w:lang w:eastAsia="es-MX"/>
+        </w:rPr>
+        <w:lastRenderedPageBreak/>
+        <w:drawing>
+          <wp:inline distT="0" distB="0" distL="0" distR="0" wp14:anchorId="1F092FCB" wp14:editId="3E7B3E10">
+            <wp:extent cx="5403850" cy="3873500"/>
+            <wp:effectExtent l="0" t="0" r="0" b="0"/>
+            <wp:docPr id="2176" name="Picture 2176"/>
+            <wp:cNvGraphicFramePr/>
+            <a:graphic xmlns:a="http://schemas.openxmlformats.org/drawingml/2006/main">
+              <a:graphicData uri="http://schemas.openxmlformats.org/drawingml/2006/picture">
+                <pic:pic xmlns:pic="http://schemas.openxmlformats.org/drawingml/2006/picture">
+                  <pic:nvPicPr>
+                    <pic:cNvPr id="2176" name="Picture 2176"/>
+                    <pic:cNvPicPr/>
+                  </pic:nvPicPr>
+                  <pic:blipFill>
+                    <a:blip r:embed="rId9"/>
+                    <a:stretch>
+                      <a:fillRect/>
+                    </a:stretch>
+                  </pic:blipFill>
+                  <pic:spPr>
+                    <a:xfrm>
+                      <a:off x="0" y="0"/>
+                      <a:ext cx="5403850" cy="3873500"/>
+                    </a:xfrm>
+                    <a:prstGeom prst="rect">
+                      <a:avLst/>
+                    </a:prstGeom>
+                  </pic:spPr>
+                </pic:pic>
+              </a:graphicData>
+            </a:graphic>
+          </wp:inline>
+        </w:drawing>
+      </w:r>
+      <w:r>
+        <w:t xml:space="preserve"> </w:t>
+      </w:r>
+    </w:p>
+    <w:p>
+      <w:pPr>
+        <w:spacing w:after="240" w:line="240" w:lineRule="auto"/>
+        <w:ind w:left="567"/>
+      </w:pPr>
+      <w:r>
+        <w:t xml:space="preserve"> </w:t>
+      </w:r>
+    </w:p>
+    <w:p>
+      <w:pPr>
+        <w:ind w:left="567"/>
+      </w:pPr>
+      <w:r>
+        <w:t xml:space="preserve"> Para ejecutar el .</w:t>
+      </w:r>
+      <w:proofErr w:type="spellStart"/>
+      <w:r>
+        <w:t>exe</w:t>
+      </w:r>
+      <w:proofErr w:type="spellEnd"/>
+      <w:r>
+        <w:t xml:space="preserve"> de la aplicación para escritorio, es necesario tener acceso a internet ya que se descargaran varios paquetes de información para poder instalar el programa en el sistema.  </w:t>
+      </w:r>
+    </w:p>
+    <w:p>
+      <w:pPr>
+        <w:ind w:left="567"/>
+      </w:pPr>
+      <w:r>
+        <w:t xml:space="preserve"> Instalada la aplicación es necesario cubrir algunos datos dentro de la plataforma. </w:t>
+      </w:r>
+    </w:p>
+    <w:p>
+      <w:pPr>
+        <w:spacing w:after="238" w:line="240" w:lineRule="auto"/>
+        <w:ind w:left="567"/>
+      </w:pPr>
+      <w:r>
+        <w:t xml:space="preserve"> </w:t>
+      </w:r>
+    </w:p>
+    <w:p>
+      <w:pPr>
+        <w:spacing w:after="0" w:line="240" w:lineRule="auto"/>
+        <w:ind w:left="567"/>
+      </w:pPr>
+      <w:r>
+        <w:t xml:space="preserve"> </w:t>
+      </w:r>
+    </w:p>
+    <w:p>
+      <w:pPr>
+        <w:spacing w:after="222" w:line="240" w:lineRule="auto"/>
+        <w:ind w:left="567"/>
+      </w:pPr>
+      <w:r>
+        <w:t xml:space="preserve"> </w:t>
+      </w:r>
+    </w:p>
+    <w:p>
+      <w:pPr>
+        <w:spacing w:after="219" w:line="240" w:lineRule="auto"/>
+        <w:ind w:left="567"/>
+      </w:pPr>
+      <w:r>
+        <w:t xml:space="preserve"> </w:t>
+      </w:r>
+    </w:p>
+    <w:p>
+      <w:pPr>
+        <w:ind w:left="567"/>
+      </w:pPr>
+      <w:r>
+        <w:t xml:space="preserve">Formulario de datos: </w:t>
+      </w:r>
+    </w:p>
+    <w:p>
+      <w:pPr>
+        <w:spacing w:after="152" w:line="240" w:lineRule="auto"/>
+        <w:ind w:left="567"/>
+        <w:jc w:val="right"/>
+      </w:pPr>
+      <w:r>
+        <w:rPr>
+          <w:noProof/>
+          <w:sz w:val="22"/>
+          <w:lang w:eastAsia="es-MX"/>
+        </w:rPr>
+        <w:lastRenderedPageBreak/>
+        <w:drawing>
+          <wp:inline distT="0" distB="0" distL="0" distR="0" wp14:anchorId="1908B1F3" wp14:editId="7D9F6B59">
+            <wp:extent cx="5400675" cy="3089275"/>
+            <wp:effectExtent l="0" t="0" r="0" b="0"/>
+            <wp:docPr id="2215" name="Picture 2215"/>
+            <wp:cNvGraphicFramePr/>
+            <a:graphic xmlns:a="http://schemas.openxmlformats.org/drawingml/2006/main">
+              <a:graphicData uri="http://schemas.openxmlformats.org/drawingml/2006/picture">
+                <pic:pic xmlns:pic="http://schemas.openxmlformats.org/drawingml/2006/picture">
+                  <pic:nvPicPr>
+                    <pic:cNvPr id="2215" name="Picture 2215"/>
+                    <pic:cNvPicPr/>
+                  </pic:nvPicPr>
+                  <pic:blipFill>
+                    <a:blip r:embed="rId10"/>
+                    <a:stretch>
+                      <a:fillRect/>
+                    </a:stretch>
+                  </pic:blipFill>
+                  <pic:spPr>
+                    <a:xfrm>
+                      <a:off x="0" y="0"/>
+                      <a:ext cx="5400675" cy="3089275"/>
+                    </a:xfrm>
+                    <a:prstGeom prst="rect">
+                      <a:avLst/>
+                    </a:prstGeom>
+                  </pic:spPr>
+                </pic:pic>
+              </a:graphicData>
+            </a:graphic>
+          </wp:inline>
+        </w:drawing>
+      </w:r>
+      <w:r>
+        <w:rPr>
+          <w:sz w:val="22"/>
+        </w:rPr>
+        <w:t xml:space="preserve"> </w:t>
+      </w:r>
+    </w:p>
+    <w:p>
+      <w:pPr>
+        <w:spacing w:after="219" w:line="240" w:lineRule="auto"/>
+        <w:ind w:left="567"/>
+      </w:pPr>
+      <w:r>
+        <w:rPr>
+          <w:sz w:val="22"/>
+        </w:rPr>
+        <w:t xml:space="preserve"> </w:t>
+      </w:r>
+    </w:p>
+    <w:p>
+      <w:pPr>
+        <w:ind w:left="567"/>
+      </w:pPr>
+      <w:r>
+        <w:t xml:space="preserve"> Ingresados los datos dentro del formulario de la plataforma, en uno de estos campos nos pedirá el correo electrónico a dar de alta para la cuenta. Cuando se le da en registrarse, se enviara un correo de confirmación. </w:t>
+      </w:r>
+    </w:p>
+    <w:p>
+      <w:pPr>
+        <w:ind w:left="567"/>
+      </w:pPr>
+      <w:r>
+        <w:t xml:space="preserve"> Se tendrá que ir al correo electrónico, en donde se podrá ver el correo de confirmación de la página, al abrirlo, se visualizara unas líneas con algunos enlaces, uno de ellos será el enlace de confirmación de la cuenta.  </w:t>
+      </w:r>
+    </w:p>
+    <w:p>
+      <w:pPr>
+        <w:spacing w:after="0" w:line="240" w:lineRule="auto"/>
+        <w:ind w:left="567"/>
+      </w:pPr>
+      <w:r>
+        <w:t xml:space="preserve"> </w:t>
+      </w:r>
+    </w:p>
+    <w:p>
+      <w:pPr>
+        <w:spacing w:after="270" w:line="240" w:lineRule="auto"/>
+        <w:ind w:left="567"/>
+        <w:jc w:val="right"/>
+      </w:pPr>
+      <w:r>
+        <w:rPr>
+          <w:noProof/>
+          <w:position w:val="1"/>
+          <w:sz w:val="22"/>
+          <w:lang w:eastAsia="es-MX"/>
+        </w:rPr>
+        <w:lastRenderedPageBreak/>
+        <w:drawing>
+          <wp:inline distT="0" distB="0" distL="0" distR="0" wp14:anchorId="67E63EC0" wp14:editId="07022AB0">
+            <wp:extent cx="5399532" cy="3230880"/>
+            <wp:effectExtent l="0" t="0" r="0" b="0"/>
+            <wp:docPr id="227" name="Picture 227"/>
+            <wp:cNvGraphicFramePr/>
+            <a:graphic xmlns:a="http://schemas.openxmlformats.org/drawingml/2006/main">
+              <a:graphicData uri="http://schemas.openxmlformats.org/drawingml/2006/picture">
+                <pic:pic xmlns:pic="http://schemas.openxmlformats.org/drawingml/2006/picture">
+                  <pic:nvPicPr>
+                    <pic:cNvPr id="227" name="Picture 227"/>
+                    <pic:cNvPicPr/>
+                  </pic:nvPicPr>
+                  <pic:blipFill>
+                    <a:blip r:embed="rId11"/>
+                    <a:stretch>
+                      <a:fillRect/>
+                    </a:stretch>
+                  </pic:blipFill>
+                  <pic:spPr>
+                    <a:xfrm>
+                      <a:off x="0" y="0"/>
+                      <a:ext cx="5399532" cy="3230880"/>
+                    </a:xfrm>
+                    <a:prstGeom prst="rect">
+                      <a:avLst/>
+                    </a:prstGeom>
+                  </pic:spPr>
+                </pic:pic>
+              </a:graphicData>
+            </a:graphic>
+          </wp:inline>
+        </w:drawing>
+      </w:r>
+      <w:r>
+        <w:t xml:space="preserve"> </w:t>
+      </w:r>
+    </w:p>
+    <w:p>
+      <w:pPr>
+        <w:pStyle w:val="Ttulo1"/>
+        <w:ind w:left="567"/>
+      </w:pPr>
+      <w:bookmarkStart w:id="3" w:name="_Toc464577573"/>
+      <w:r>
+        <w:t>Cuenta activada</w:t>
+      </w:r>
+      <w:bookmarkEnd w:id="3"/>
+      <w:r>
+        <w:t xml:space="preserve"> </w:t>
+      </w:r>
+    </w:p>
+    <w:p>
+      <w:pPr>
+        <w:spacing w:after="217" w:line="240" w:lineRule="auto"/>
+        <w:ind w:left="567"/>
+      </w:pPr>
+      <w:r>
+        <w:rPr>
+          <w:sz w:val="22"/>
+        </w:rPr>
+        <w:t xml:space="preserve"> </w:t>
+      </w:r>
+    </w:p>
+    <w:p>
+      <w:pPr>
+        <w:ind w:left="567"/>
+      </w:pPr>
+      <w:r>
+        <w:rPr>
+          <w:sz w:val="22"/>
+        </w:rPr>
+        <w:t xml:space="preserve"> </w:t>
+      </w:r>
+      <w:r>
+        <w:rPr>
+          <w:sz w:val="22"/>
+        </w:rPr>
+        <w:tab/>
+      </w:r>
+      <w:r>
+        <w:t xml:space="preserve">Confirmando el correo, nos dirigirá de nuevo a la página de la plataforma donde de nuevo ingresaremos algunos de nuestros datos. </w:t>
+      </w:r>
+    </w:p>
+    <w:p>
+      <w:pPr>
+        <w:ind w:left="567"/>
+      </w:pPr>
+      <w:r>
+        <w:t xml:space="preserve"> Ingresando a nuestra cuenta se visualizaran algunas opciones como las siguientes: </w:t>
+      </w:r>
+    </w:p>
+    <w:p>
+      <w:pPr>
+        <w:spacing w:after="152" w:line="240" w:lineRule="auto"/>
+        <w:ind w:left="567"/>
+        <w:jc w:val="right"/>
+      </w:pPr>
+      <w:r>
+        <w:rPr>
+          <w:noProof/>
+          <w:position w:val="1"/>
+          <w:sz w:val="22"/>
+          <w:lang w:eastAsia="es-MX"/>
+        </w:rPr>
+        <w:lastRenderedPageBreak/>
+        <w:drawing>
+          <wp:inline distT="0" distB="0" distL="0" distR="0" wp14:anchorId="792C5ABB" wp14:editId="35A1AC00">
+            <wp:extent cx="5400675" cy="3575050"/>
+            <wp:effectExtent l="0" t="0" r="0" b="0"/>
+            <wp:docPr id="2250" name="Picture 2250"/>
+            <wp:cNvGraphicFramePr/>
+            <a:graphic xmlns:a="http://schemas.openxmlformats.org/drawingml/2006/main">
+              <a:graphicData uri="http://schemas.openxmlformats.org/drawingml/2006/picture">
+                <pic:pic xmlns:pic="http://schemas.openxmlformats.org/drawingml/2006/picture">
+                  <pic:nvPicPr>
+                    <pic:cNvPr id="2250" name="Picture 2250"/>
+                    <pic:cNvPicPr/>
+                  </pic:nvPicPr>
+                  <pic:blipFill>
+                    <a:blip r:embed="rId12"/>
+                    <a:stretch>
+                      <a:fillRect/>
+                    </a:stretch>
+                  </pic:blipFill>
+                  <pic:spPr>
+                    <a:xfrm>
+                      <a:off x="0" y="0"/>
+                      <a:ext cx="5400675" cy="3575050"/>
+                    </a:xfrm>
+                    <a:prstGeom prst="rect">
+                      <a:avLst/>
+                    </a:prstGeom>
+                  </pic:spPr>
+                </pic:pic>
+              </a:graphicData>
+            </a:graphic>
+          </wp:inline>
+        </w:drawing>
+      </w:r>
+      <w:r>
+        <w:t xml:space="preserve"> </w:t>
+      </w:r>
+    </w:p>
+    <w:p>
+      <w:pPr>
+        <w:spacing w:after="0" w:line="240" w:lineRule="auto"/>
+        <w:ind w:left="567"/>
+      </w:pPr>
+      <w:r>
+        <w:t xml:space="preserve"> </w:t>
+      </w:r>
+    </w:p>
+    <w:p>
+      <w:pPr>
+        <w:pStyle w:val="Ttulo1"/>
+        <w:ind w:left="567"/>
+      </w:pPr>
+      <w:bookmarkStart w:id="4" w:name="_Toc464577574"/>
+      <w:r>
+        <w:t xml:space="preserve">Interfaz </w:t>
+      </w:r>
+      <w:proofErr w:type="spellStart"/>
+      <w:r>
+        <w:t>GitHub</w:t>
+      </w:r>
+      <w:bookmarkEnd w:id="4"/>
+      <w:proofErr w:type="spellEnd"/>
+      <w:r>
+        <w:t xml:space="preserve"> </w:t>
+      </w:r>
+    </w:p>
+    <w:p>
+      <w:pPr>
+        <w:spacing w:after="219" w:line="240" w:lineRule="auto"/>
+        <w:ind w:left="567"/>
+      </w:pPr>
+      <w:r>
+        <w:rPr>
+          <w:sz w:val="22"/>
+        </w:rPr>
+        <w:t xml:space="preserve"> </w:t>
+      </w:r>
+    </w:p>
+    <w:p>
+      <w:pPr>
+        <w:spacing w:after="332"/>
+        <w:ind w:left="567"/>
+      </w:pPr>
+      <w:r>
+        <w:t xml:space="preserve">Obteniendo la cuenta y activándola, es posible abrir la interfaz del programa de </w:t>
+      </w:r>
+      <w:proofErr w:type="spellStart"/>
+      <w:r>
+        <w:t>GitHub</w:t>
+      </w:r>
+      <w:proofErr w:type="spellEnd"/>
+      <w:r>
+        <w:t xml:space="preserve">, en el escritorio. En donde se mostrara una pantalla de inicio y un apartado para ingresar nuestros datos, los cuales son los que ingresamos en la cuenta de la plataforma. Ingresado los datos podemos crear, clonar o agregar rutas y proyectos ya creados. </w:t>
+      </w:r>
+    </w:p>
+    <w:p>
+      <w:pPr>
+        <w:pStyle w:val="Ttulo1"/>
+        <w:ind w:left="567"/>
+      </w:pPr>
+      <w:bookmarkStart w:id="5" w:name="_Toc464577575"/>
+      <w:r>
+        <w:t>Polimorfismo</w:t>
+      </w:r>
+      <w:bookmarkEnd w:id="5"/>
+      <w:r>
+        <w:t xml:space="preserve"> </w:t>
+      </w:r>
+    </w:p>
+    <w:p>
+      <w:pPr>
+        <w:spacing w:after="217" w:line="240" w:lineRule="auto"/>
+        <w:ind w:left="567"/>
+      </w:pPr>
+      <w:r>
+        <w:rPr>
+          <w:sz w:val="22"/>
+        </w:rPr>
+        <w:t xml:space="preserve"> </w:t>
+      </w:r>
+    </w:p>
+    <w:p>
+      <w:pPr>
+        <w:ind w:left="567"/>
+      </w:pPr>
+      <w:r>
+        <w:t xml:space="preserve">Para seguir con la práctica, es necesario realizar un ejemplo básico en el cual se basara en el siguiente diagrama: </w:t>
+      </w:r>
+    </w:p>
+    <w:p>
+      <w:pPr>
+        <w:spacing w:after="221" w:line="240" w:lineRule="auto"/>
+        <w:ind w:left="567"/>
+      </w:pPr>
+      <w:r>
+        <w:t xml:space="preserve"> </w:t>
+      </w:r>
+    </w:p>
+    <w:p>
+      <w:pPr>
+        <w:spacing w:after="172" w:line="240" w:lineRule="auto"/>
+        <w:ind w:left="567"/>
+      </w:pPr>
+      <w:r>
+        <w:t xml:space="preserve"> </w:t>
+      </w:r>
+    </w:p>
+    <w:p>
+      <w:pPr>
+        <w:spacing w:after="152" w:line="240" w:lineRule="auto"/>
+        <w:ind w:left="567"/>
+        <w:jc w:val="right"/>
+      </w:pPr>
+      <w:r>
+        <w:rPr>
+          <w:noProof/>
+          <w:sz w:val="22"/>
+          <w:lang w:eastAsia="es-MX"/>
+        </w:rPr>
+        <w:lastRenderedPageBreak/>
+        <w:drawing>
+          <wp:inline distT="0" distB="0" distL="0" distR="0" wp14:anchorId="16503D6A" wp14:editId="1F50D4F1">
+            <wp:extent cx="5366004" cy="2723388"/>
+            <wp:effectExtent l="0" t="0" r="0" b="0"/>
+            <wp:docPr id="272" name="Picture 272"/>
+            <wp:cNvGraphicFramePr/>
+            <a:graphic xmlns:a="http://schemas.openxmlformats.org/drawingml/2006/main">
+              <a:graphicData uri="http://schemas.openxmlformats.org/drawingml/2006/picture">
+                <pic:pic xmlns:pic="http://schemas.openxmlformats.org/drawingml/2006/picture">
+                  <pic:nvPicPr>
+                    <pic:cNvPr id="272" name="Picture 272"/>
+                    <pic:cNvPicPr/>
+                  </pic:nvPicPr>
+                  <pic:blipFill>
+                    <a:blip r:embed="rId13"/>
+                    <a:stretch>
+                      <a:fillRect/>
+                    </a:stretch>
+                  </pic:blipFill>
+                  <pic:spPr>
+                    <a:xfrm>
+                      <a:off x="0" y="0"/>
+                      <a:ext cx="5366004" cy="2723388"/>
+                    </a:xfrm>
+                    <a:prstGeom prst="rect">
+                      <a:avLst/>
+                    </a:prstGeom>
+                  </pic:spPr>
+                </pic:pic>
+              </a:graphicData>
+            </a:graphic>
+          </wp:inline>
+        </w:drawing>
+      </w:r>
+      <w:r>
+        <w:t xml:space="preserve">  </w:t>
+      </w:r>
+    </w:p>
+    <w:p>
+      <w:pPr>
+        <w:ind w:left="567"/>
+      </w:pPr>
+      <w:r>
+        <w:t xml:space="preserve">Teniendo como referencia este diagrama se podrá hacer el modelado en C#. Realizado el modelado se ejecutan las clases para verificar el resultado. </w:t>
+      </w:r>
+    </w:p>
+    <w:p>
+      <w:pPr>
+        <w:spacing w:after="0"/>
+        <w:ind w:left="567"/>
+      </w:pPr>
+      <w:r>
+        <w:t xml:space="preserve">Dentro de esta primero se crea y se codifica la clase Figura, en la cual se establecen sus métodos. </w:t>
+      </w:r>
+    </w:p>
+    <w:p>
+      <w:pPr>
+        <w:spacing w:after="152" w:line="240" w:lineRule="auto"/>
+        <w:ind w:left="567"/>
+        <w:jc w:val="right"/>
+      </w:pPr>
+      <w:r>
+        <w:rPr>
+          <w:noProof/>
+          <w:position w:val="1"/>
+          <w:sz w:val="22"/>
+          <w:lang w:eastAsia="es-MX"/>
+        </w:rPr>
+        <w:drawing>
+          <wp:inline distT="0" distB="0" distL="0" distR="0" wp14:anchorId="7B05D553" wp14:editId="29D5BEB3">
+            <wp:extent cx="5403850" cy="4054475"/>
+            <wp:effectExtent l="0" t="0" r="0" b="0"/>
+            <wp:docPr id="2330" name="Picture 2330"/>
+            <wp:cNvGraphicFramePr/>
+            <a:graphic xmlns:a="http://schemas.openxmlformats.org/drawingml/2006/main">
+              <a:graphicData uri="http://schemas.openxmlformats.org/drawingml/2006/picture">
+                <pic:pic xmlns:pic="http://schemas.openxmlformats.org/drawingml/2006/picture">
+                  <pic:nvPicPr>
+                    <pic:cNvPr id="2330" name="Picture 2330"/>
+                    <pic:cNvPicPr/>
+                  </pic:nvPicPr>
+                  <pic:blipFill>
+                    <a:blip r:embed="rId14"/>
+                    <a:stretch>
+                      <a:fillRect/>
+                    </a:stretch>
+                  </pic:blipFill>
+                  <pic:spPr>
+                    <a:xfrm>
+                      <a:off x="0" y="0"/>
+                      <a:ext cx="5403850" cy="4054475"/>
+                    </a:xfrm>
+                    <a:prstGeom prst="rect">
+                      <a:avLst/>
+                    </a:prstGeom>
+                  </pic:spPr>
+                </pic:pic>
+              </a:graphicData>
+            </a:graphic>
+          </wp:inline>
+        </w:drawing>
+      </w:r>
+      <w:r>
+        <w:t xml:space="preserve"> </w:t>
+      </w:r>
+    </w:p>
+    <w:p>
+      <w:pPr>
+        <w:spacing w:after="221" w:line="240" w:lineRule="auto"/>
+        <w:ind w:left="567"/>
+      </w:pPr>
+      <w:r>
+        <w:t xml:space="preserve"> </w:t>
+      </w:r>
+    </w:p>
+    <w:p>
+      <w:pPr>
+        <w:ind w:left="567"/>
+      </w:pPr>
+      <w:r>
+        <w:lastRenderedPageBreak/>
+        <w:t xml:space="preserve">Creada esta primer clase, se pueden crear las clases de las cuales van a heredar los métodos de la clase Figura, como dibujar, establecer color, dibujar color. </w:t>
+      </w:r>
+    </w:p>
+    <w:p>
+      <w:pPr>
+        <w:ind w:left="567"/>
+      </w:pPr>
+      <w:r>
+        <w:t xml:space="preserve">Clase Círculo: </w:t>
+      </w:r>
+    </w:p>
+    <w:p>
+      <w:pPr>
+        <w:spacing w:after="154" w:line="240" w:lineRule="auto"/>
+        <w:ind w:left="567" w:right="140"/>
+        <w:jc w:val="right"/>
+      </w:pPr>
+      <w:r>
+        <w:rPr>
+          <w:noProof/>
+          <w:sz w:val="22"/>
+          <w:lang w:eastAsia="es-MX"/>
+        </w:rPr>
+        <w:drawing>
+          <wp:inline distT="0" distB="0" distL="0" distR="0" wp14:anchorId="0801A216" wp14:editId="41B3DD4A">
+            <wp:extent cx="5283200" cy="3092450"/>
+            <wp:effectExtent l="0" t="0" r="0" b="0"/>
+            <wp:docPr id="2331" name="Picture 2331"/>
+            <wp:cNvGraphicFramePr/>
+            <a:graphic xmlns:a="http://schemas.openxmlformats.org/drawingml/2006/main">
+              <a:graphicData uri="http://schemas.openxmlformats.org/drawingml/2006/picture">
+                <pic:pic xmlns:pic="http://schemas.openxmlformats.org/drawingml/2006/picture">
+                  <pic:nvPicPr>
+                    <pic:cNvPr id="2331" name="Picture 2331"/>
+                    <pic:cNvPicPr/>
+                  </pic:nvPicPr>
+                  <pic:blipFill>
+                    <a:blip r:embed="rId15"/>
+                    <a:stretch>
+                      <a:fillRect/>
+                    </a:stretch>
+                  </pic:blipFill>
+                  <pic:spPr>
+                    <a:xfrm>
+                      <a:off x="0" y="0"/>
+                      <a:ext cx="5283200" cy="3092450"/>
+                    </a:xfrm>
+                    <a:prstGeom prst="rect">
+                      <a:avLst/>
+                    </a:prstGeom>
+                  </pic:spPr>
+                </pic:pic>
+              </a:graphicData>
+            </a:graphic>
+          </wp:inline>
+        </w:drawing>
+      </w:r>
+      <w:r>
+        <w:t xml:space="preserve"> </w:t>
+      </w:r>
+    </w:p>
+    <w:p>
+      <w:pPr>
+        <w:spacing w:after="0"/>
+        <w:ind w:left="567"/>
+      </w:pPr>
+      <w:r>
+        <w:t xml:space="preserve">Clase Triangulo: </w:t>
+      </w:r>
+    </w:p>
+    <w:p>
+      <w:pPr>
+        <w:spacing w:after="154" w:line="240" w:lineRule="auto"/>
+        <w:ind w:left="567"/>
+        <w:jc w:val="right"/>
+      </w:pPr>
+      <w:r>
+        <w:rPr>
+          <w:noProof/>
+          <w:sz w:val="22"/>
+          <w:lang w:eastAsia="es-MX"/>
+        </w:rPr>
+        <w:drawing>
+          <wp:inline distT="0" distB="0" distL="0" distR="0" wp14:anchorId="2C3D3BAC" wp14:editId="4426FC84">
+            <wp:extent cx="5384800" cy="2746375"/>
+            <wp:effectExtent l="0" t="0" r="0" b="0"/>
+            <wp:docPr id="2368" name="Picture 2368"/>
+            <wp:cNvGraphicFramePr/>
+            <a:graphic xmlns:a="http://schemas.openxmlformats.org/drawingml/2006/main">
+              <a:graphicData uri="http://schemas.openxmlformats.org/drawingml/2006/picture">
+                <pic:pic xmlns:pic="http://schemas.openxmlformats.org/drawingml/2006/picture">
+                  <pic:nvPicPr>
+                    <pic:cNvPr id="2368" name="Picture 2368"/>
+                    <pic:cNvPicPr/>
+                  </pic:nvPicPr>
+                  <pic:blipFill>
+                    <a:blip r:embed="rId16"/>
+                    <a:stretch>
+                      <a:fillRect/>
+                    </a:stretch>
+                  </pic:blipFill>
+                  <pic:spPr>
+                    <a:xfrm>
+                      <a:off x="0" y="0"/>
+                      <a:ext cx="5384800" cy="2746375"/>
+                    </a:xfrm>
+                    <a:prstGeom prst="rect">
+                      <a:avLst/>
+                    </a:prstGeom>
+                  </pic:spPr>
+                </pic:pic>
+              </a:graphicData>
+            </a:graphic>
+          </wp:inline>
+        </w:drawing>
+      </w:r>
+      <w:r>
+        <w:t xml:space="preserve"> </w:t>
+      </w:r>
+    </w:p>
+    <w:p>
+      <w:pPr>
+        <w:ind w:left="567"/>
+      </w:pPr>
+      <w:r>
+        <w:t xml:space="preserve"> </w:t>
+      </w:r>
+      <w:r>
+        <w:tab/>
+        <w:t xml:space="preserve">Clase Rectángulo: </w:t>
+      </w:r>
+    </w:p>
+    <w:p>
+      <w:pPr>
+        <w:spacing w:after="154" w:line="240" w:lineRule="auto"/>
+        <w:ind w:left="567" w:right="140"/>
+        <w:jc w:val="right"/>
+      </w:pPr>
+      <w:r>
+        <w:rPr>
+          <w:noProof/>
+          <w:sz w:val="22"/>
+          <w:lang w:eastAsia="es-MX"/>
+        </w:rPr>
+        <w:lastRenderedPageBreak/>
+        <w:drawing>
+          <wp:inline distT="0" distB="0" distL="0" distR="0" wp14:anchorId="26B23549" wp14:editId="1DB3097D">
+            <wp:extent cx="5279136" cy="3666744"/>
+            <wp:effectExtent l="0" t="0" r="0" b="0"/>
+            <wp:docPr id="310" name="Picture 310"/>
+            <wp:cNvGraphicFramePr/>
+            <a:graphic xmlns:a="http://schemas.openxmlformats.org/drawingml/2006/main">
+              <a:graphicData uri="http://schemas.openxmlformats.org/drawingml/2006/picture">
+                <pic:pic xmlns:pic="http://schemas.openxmlformats.org/drawingml/2006/picture">
+                  <pic:nvPicPr>
+                    <pic:cNvPr id="310" name="Picture 310"/>
+                    <pic:cNvPicPr/>
+                  </pic:nvPicPr>
+                  <pic:blipFill>
+                    <a:blip r:embed="rId17"/>
+                    <a:stretch>
+                      <a:fillRect/>
+                    </a:stretch>
+                  </pic:blipFill>
+                  <pic:spPr>
+                    <a:xfrm>
+                      <a:off x="0" y="0"/>
+                      <a:ext cx="5279136" cy="3666744"/>
+                    </a:xfrm>
+                    <a:prstGeom prst="rect">
+                      <a:avLst/>
+                    </a:prstGeom>
+                  </pic:spPr>
+                </pic:pic>
+              </a:graphicData>
+            </a:graphic>
+          </wp:inline>
+        </w:drawing>
+      </w:r>
+      <w:r>
+        <w:t xml:space="preserve"> </w:t>
+      </w:r>
+    </w:p>
+    <w:p>
+      <w:pPr>
+        <w:spacing w:after="221" w:line="240" w:lineRule="auto"/>
+        <w:ind w:left="567"/>
+      </w:pPr>
+      <w:r>
+        <w:t xml:space="preserve"> </w:t>
+      </w:r>
+    </w:p>
+    <w:p>
+      <w:pPr>
+        <w:spacing w:after="219" w:line="240" w:lineRule="auto"/>
+        <w:ind w:left="567"/>
+      </w:pPr>
+      <w:r>
+        <w:t xml:space="preserve"> </w:t>
+      </w:r>
+    </w:p>
+    <w:p>
+      <w:pPr>
+        <w:spacing w:after="219" w:line="240" w:lineRule="auto"/>
+        <w:ind w:left="567"/>
+      </w:pPr>
+      <w:r>
+        <w:t xml:space="preserve"> </w:t>
+      </w:r>
+    </w:p>
+    <w:p>
+      <w:pPr>
+        <w:spacing w:after="221" w:line="240" w:lineRule="auto"/>
+        <w:ind w:left="567"/>
+      </w:pPr>
+      <w:r>
+        <w:t xml:space="preserve"> </w:t>
+      </w:r>
+    </w:p>
+    <w:p>
+      <w:pPr>
+        <w:spacing w:after="219" w:line="240" w:lineRule="auto"/>
+        <w:ind w:left="567"/>
+      </w:pPr>
+      <w:r>
+        <w:t xml:space="preserve"> </w:t>
+      </w:r>
+    </w:p>
+    <w:p>
+      <w:pPr>
+        <w:spacing w:after="0" w:line="240" w:lineRule="auto"/>
+        <w:ind w:left="567"/>
+      </w:pPr>
+      <w:r>
+        <w:t xml:space="preserve"> </w:t>
+      </w:r>
+    </w:p>
+    <w:p>
+      <w:pPr>
+        <w:pStyle w:val="Ttulo1"/>
+        <w:ind w:left="567"/>
+      </w:pPr>
+      <w:bookmarkStart w:id="6" w:name="_Toc464577576"/>
+      <w:r>
+        <w:t>Conclusiones</w:t>
+      </w:r>
+      <w:bookmarkEnd w:id="6"/>
+      <w:r>
+        <w:t xml:space="preserve"> </w:t>
+      </w:r>
+    </w:p>
+    <w:p>
+      <w:pPr>
+        <w:spacing w:after="236" w:line="240" w:lineRule="auto"/>
+        <w:ind w:left="567"/>
+      </w:pPr>
+      <w:r>
+        <w:rPr>
+          <w:sz w:val="22"/>
+        </w:rPr>
+        <w:t xml:space="preserve"> </w:t>
+      </w:r>
+    </w:p>
+    <w:p>
+      <w:pPr>
+        <w:spacing w:after="221" w:line="240" w:lineRule="auto"/>
+        <w:ind w:left="567"/>
+      </w:pPr>
+      <w:r>
+        <w:t xml:space="preserve"> </w:t>
+      </w:r>
+    </w:p>
+    <w:p>
+      <w:pPr>
+        <w:ind w:left="567"/>
+      </w:pPr>
+      <w:r>
+        <w:t xml:space="preserve">El termino del polimorfismo establece que todas las acciones pueden ser iguales (métodos) pero cada uno de ellos lo va a ejecutar con diferentes escenarios (casos posibles). </w:t>
+      </w:r>
+    </w:p>
+    <w:p>
+      <w:pPr>
+        <w:ind w:left="567"/>
+      </w:pPr>
+      <w:r>
+        <w:t xml:space="preserve">Para ello en cada uno de los métodos, el contenido fue cambiado y de esta manera se cumpliera una regla el polimorfismo, en la que aunque tenga el </w:t>
+      </w:r>
+      <w:r>
+        <w:lastRenderedPageBreak/>
+        <w:t xml:space="preserve">mismo nombre el método se le pueden programar acciones diferentes a cada uno de estos. </w:t>
+      </w:r>
+    </w:p>
+    <w:p>
+      <w:pPr>
+        <w:spacing w:after="219" w:line="240" w:lineRule="auto"/>
+        <w:ind w:left="567"/>
+      </w:pPr>
+      <w:r>
+        <w:t xml:space="preserve"> </w:t>
+      </w:r>
+    </w:p>
+    <w:p>
+      <w:pPr>
+        <w:ind w:left="567"/>
+      </w:pPr>
+      <w:r>
+        <w:t xml:space="preserve">Por lo que </w:t>
+      </w:r>
+      <w:proofErr w:type="spellStart"/>
+      <w:r>
+        <w:t>c#</w:t>
+      </w:r>
+      <w:proofErr w:type="spellEnd"/>
+      <w:r>
+        <w:t xml:space="preserve"> es muy robusto ya que implementa una de la características principales de la programación Orientada a Objetos </w:t>
+      </w:r>
+    </w:p>
+    <w:p>
+      <w:pPr>
+        <w:spacing w:after="219" w:line="240" w:lineRule="auto"/>
+        <w:ind w:left="567"/>
+      </w:pPr>
+      <w:r>
+        <w:t xml:space="preserve"> </w:t>
+      </w:r>
+    </w:p>
+    <w:p>
+      <w:pPr>
+        <w:spacing w:after="241" w:line="240" w:lineRule="auto"/>
+        <w:ind w:left="567"/>
+      </w:pPr>
+      <w:r>
+        <w:t xml:space="preserve"> </w:t>
+      </w:r>
+    </w:p>
+    <w:p>
+      <w:pPr>
+        <w:spacing w:after="95" w:line="240" w:lineRule="auto"/>
+        <w:ind w:left="567"/>
+      </w:pPr>
+      <w:r>
+        <w:rPr>
+          <w:color w:val="2E74B5"/>
+        </w:rPr>
+        <w:t xml:space="preserve">Bibliografía </w:t>
+      </w:r>
+      <w:r>
+        <w:rPr>
+          <w:sz w:val="22"/>
+        </w:rPr>
+        <w:t xml:space="preserve"> </w:t>
+      </w:r>
+    </w:p>
+    <w:p>
+      <w:pPr>
+        <w:spacing w:after="246" w:line="240" w:lineRule="auto"/>
+        <w:ind w:left="567"/>
+      </w:pPr>
+      <w:r>
+        <w:rPr>
+          <w:sz w:val="22"/>
+        </w:rPr>
+        <w:t xml:space="preserve">  </w:t>
+      </w:r>
+    </w:p>
+    <w:p>
+      <w:pPr>
+        <w:spacing w:after="383" w:line="369" w:lineRule="auto"/>
+        <w:ind w:left="567" w:right="2365"/>
+      </w:pPr>
+      <w:hyperlink r:id="rId18">
+        <w:r>
+          <w:rPr>
+            <w:sz w:val="22"/>
+            <w:u w:val="single" w:color="000000"/>
+          </w:rPr>
+          <w:t>Cómo Programar en C# - Deitel &amp; Deitel - 3ra Edició</w:t>
+        </w:r>
+      </w:hyperlink>
+      <w:hyperlink r:id="rId19">
+        <w:r>
+          <w:rPr>
+            <w:sz w:val="22"/>
+            <w:u w:val="single" w:color="000000"/>
+          </w:rPr>
+          <w:t>n</w:t>
+        </w:r>
+      </w:hyperlink>
+      <w:hyperlink r:id="rId20">
+        <w:r>
+          <w:rPr>
+            <w:sz w:val="22"/>
+          </w:rPr>
+          <w:t xml:space="preserve"> </w:t>
+        </w:r>
+      </w:hyperlink>
+      <w:hyperlink r:id="rId21">
+        <w:r>
+          <w:rPr>
+            <w:sz w:val="22"/>
+            <w:u w:val="single" w:color="000000"/>
+          </w:rPr>
+          <w:t>https://msdn.microsoft.com</w:t>
+        </w:r>
+      </w:hyperlink>
+      <w:hyperlink r:id="rId22">
+        <w:r>
+          <w:rPr>
+            <w:sz w:val="22"/>
+            <w:u w:val="single" w:color="000000"/>
+          </w:rPr>
+          <w:t>/</w:t>
+        </w:r>
+      </w:hyperlink>
+      <w:hyperlink r:id="rId23">
+        <w:r>
+          <w:rPr>
+            <w:sz w:val="22"/>
+          </w:rPr>
+          <w:t xml:space="preserve"> </w:t>
+        </w:r>
+      </w:hyperlink>
+      <w:hyperlink r:id="rId24">
+        <w:r>
+          <w:rPr>
+            <w:sz w:val="22"/>
+            <w:u w:val="single" w:color="000000"/>
+          </w:rPr>
+          <w:t>http://www.lawebdelprogramador.co</w:t>
+        </w:r>
+      </w:hyperlink>
+      <w:hyperlink r:id="rId25">
+        <w:r>
+          <w:rPr>
+            <w:sz w:val="22"/>
+            <w:u w:val="single" w:color="000000"/>
+          </w:rPr>
+          <w:t>m</w:t>
+        </w:r>
+      </w:hyperlink>
+      <w:hyperlink r:id="rId26">
+        <w:r>
+          <w:rPr>
+            <w:sz w:val="22"/>
+          </w:rPr>
+          <w:t xml:space="preserve">  </w:t>
+        </w:r>
+      </w:hyperlink>
+    </w:p>
+    <w:p>
+      <w:pPr>
+        <w:spacing w:after="103" w:line="240" w:lineRule="auto"/>
+        <w:ind w:left="567" w:right="-15"/>
+      </w:pPr>
+      <w:hyperlink r:id="rId27">
+        <w:r>
+          <w:rPr>
+            <w:sz w:val="22"/>
+            <w:u w:val="single" w:color="000000"/>
+          </w:rPr>
+          <w:t xml:space="preserve">C# </w:t>
+        </w:r>
+        <w:proofErr w:type="spellStart"/>
+        <w:r>
+          <w:rPr>
+            <w:sz w:val="22"/>
+            <w:u w:val="single" w:color="000000"/>
+          </w:rPr>
+          <w:t>Cookboo</w:t>
+        </w:r>
+      </w:hyperlink>
+      <w:hyperlink r:id="rId28">
+        <w:r>
+          <w:rPr>
+            <w:sz w:val="22"/>
+            <w:u w:val="single" w:color="000000"/>
+          </w:rPr>
+          <w:t>k</w:t>
+        </w:r>
+        <w:proofErr w:type="spellEnd"/>
+      </w:hyperlink>
+      <w:hyperlink r:id="rId29">
+        <w:r>
+          <w:rPr>
+            <w:sz w:val="22"/>
+          </w:rPr>
+          <w:t xml:space="preserve">  </w:t>
+        </w:r>
+      </w:hyperlink>
+    </w:p>
+    <w:p>
+      <w:pPr>
+        <w:spacing w:after="103" w:line="240" w:lineRule="auto"/>
+        <w:ind w:left="567" w:right="-15"/>
+      </w:pPr>
+      <w:hyperlink r:id="rId30">
+        <w:proofErr w:type="spellStart"/>
+        <w:r>
+          <w:rPr>
+            <w:sz w:val="22"/>
+            <w:u w:val="single" w:color="000000"/>
+          </w:rPr>
+          <w:t>Application</w:t>
+        </w:r>
+        <w:proofErr w:type="spellEnd"/>
+        <w:r>
+          <w:rPr>
+            <w:sz w:val="22"/>
+            <w:u w:val="single" w:color="000000"/>
+          </w:rPr>
+          <w:t xml:space="preserve"> </w:t>
+        </w:r>
+        <w:proofErr w:type="spellStart"/>
+        <w:r>
+          <w:rPr>
+            <w:sz w:val="22"/>
+            <w:u w:val="single" w:color="000000"/>
+          </w:rPr>
+          <w:t>Development</w:t>
+        </w:r>
+        <w:proofErr w:type="spellEnd"/>
+        <w:r>
+          <w:rPr>
+            <w:sz w:val="22"/>
+            <w:u w:val="single" w:color="000000"/>
+          </w:rPr>
+          <w:t xml:space="preserve"> </w:t>
+        </w:r>
+        <w:proofErr w:type="spellStart"/>
+        <w:r>
+          <w:rPr>
+            <w:sz w:val="22"/>
+            <w:u w:val="single" w:color="000000"/>
+          </w:rPr>
+          <w:t>Using</w:t>
+        </w:r>
+        <w:proofErr w:type="spellEnd"/>
+        <w:r>
+          <w:rPr>
+            <w:sz w:val="22"/>
+            <w:u w:val="single" w:color="000000"/>
+          </w:rPr>
+          <w:t xml:space="preserve"> C# and .NE</w:t>
+        </w:r>
+      </w:hyperlink>
+      <w:hyperlink r:id="rId31">
+        <w:r>
+          <w:rPr>
+            <w:sz w:val="22"/>
+            <w:u w:val="single" w:color="000000"/>
+          </w:rPr>
+          <w:t>T</w:t>
+        </w:r>
+      </w:hyperlink>
+      <w:hyperlink r:id="rId32">
+        <w:r>
+          <w:rPr>
+            <w:sz w:val="22"/>
+          </w:rPr>
+          <w:t xml:space="preserve">  </w:t>
+        </w:r>
+      </w:hyperlink>
+    </w:p>
+    <w:p>
+      <w:pPr>
+        <w:spacing w:after="198" w:line="240" w:lineRule="auto"/>
+        <w:ind w:left="567"/>
+      </w:pPr>
+      <w:r>
+        <w:rPr>
+          <w:sz w:val="22"/>
+        </w:rPr>
+        <w:t xml:space="preserve">  </w:t>
+      </w:r>
+    </w:p>
+    <w:p>
+      <w:pPr>
+        <w:spacing w:after="214" w:line="240" w:lineRule="auto"/>
+        <w:ind w:left="567"/>
+      </w:pPr>
+      <w:r>
+        <w:t xml:space="preserve"> </w:t>
+      </w:r>
+    </w:p>
+    <w:p>
+      <w:pPr>
+        <w:spacing w:after="234" w:line="240" w:lineRule="auto"/>
+        <w:ind w:left="567"/>
+      </w:pPr>
+      <w:r>
+        <w:rPr>
+          <w:sz w:val="22"/>
+        </w:rPr>
+        <w:t xml:space="preserve"> </w:t>
+      </w:r>
+    </w:p>
+    <w:p>
+      <w:pPr>
+        <w:spacing w:after="0" w:line="240" w:lineRule="auto"/>
+        <w:ind w:left="567"/>
+      </w:pPr>
+      <w:r>
+        <w:rPr>
+          <w:rFonts w:ascii="Calibri" w:eastAsia="Calibri" w:hAnsi="Calibri" w:cs="Calibri"/>
+          <w:sz w:val="22"/>
+        </w:rPr>
+        <w:t xml:space="preserve"> </w:t>
+      </w:r>
+    </w:p>
+    <w:p>
+      <w:pPr>
+        <w:ind w:left="567"/>
+      </w:pPr>
+    </w:p>
+    <w:p/>
     <w:sectPr>
       <w:pgSz w:w="12240" w:h="15840"/>
       <w:pgMar w:top="851" w:right="616" w:bottom="1417" w:left="851" w:header="708" w:footer="708" w:gutter="0"/>

</xml_diff>

<commit_message>
Se agregó ejemplo de Polimorfismo y herencia
Equipo Luis Felipe Reyes, Silverio Del Rosario, Alejandro Salas...
Nota: No se encontró en cambió realizado anteriormente...
</commit_message>
<xml_diff>
--- a/Poliformismo.docx
+++ b/Poliformismo.docx
@@ -27,7 +27,7 @@
         <w:ind w:left="567"/>
         <w:jc w:val="center"/>
       </w:pPr>
-      <w:hyperlink r:id="rId4">
+      <w:hyperlink r:id="rId5">
         <w:r>
           <w:rPr>
             <w:color w:val="4472C4"/>
@@ -37,7 +37,7 @@
           <w:t>Universidad Tecnológica de Huejotzing</w:t>
         </w:r>
       </w:hyperlink>
-      <w:hyperlink r:id="rId5">
+      <w:hyperlink r:id="rId6">
         <w:r>
           <w:rPr>
             <w:color w:val="4472C4"/>
@@ -47,7 +47,7 @@
           <w:t>o</w:t>
         </w:r>
       </w:hyperlink>
-      <w:hyperlink r:id="rId6">
+      <w:hyperlink r:id="rId7">
         <w:r>
           <w:rPr>
             <w:color w:val="4472C4"/>
@@ -56,7 +56,7 @@
           <w:t xml:space="preserve"> </w:t>
         </w:r>
       </w:hyperlink>
-      <w:hyperlink r:id="rId7">
+      <w:hyperlink r:id="rId8">
         <w:r>
           <w:rPr>
             <w:sz w:val="22"/>
@@ -89,233 +89,532 @@
         <w:ind w:left="567"/>
         <w:jc w:val="center"/>
       </w:pPr>
+      <w:r>
+        <w:rPr>
+          <w:color w:val="2E75B6"/>
+          <w:sz w:val="40"/>
+        </w:rPr>
+        <w:t>Integrantes</w:t>
+      </w:r>
+    </w:p>
+    <w:p>
+      <w:pPr>
+        <w:spacing w:after="298" w:line="240" w:lineRule="auto"/>
+        <w:ind w:left="567"/>
+        <w:jc w:val="center"/>
+      </w:pPr>
+      <w:r>
+        <w:rPr>
+          <w:color w:val="4472C4"/>
+          <w:sz w:val="40"/>
+        </w:rPr>
+        <w:t>Juan carlos sartillo vazquez 3514110680</w:t>
+      </w:r>
+    </w:p>
+    <w:p>
+      <w:pPr>
+        <w:spacing w:after="296" w:line="384" w:lineRule="auto"/>
+        <w:ind w:left="567"/>
+        <w:jc w:val="center"/>
+        <w:rPr>
+          <w:color w:val="4472C4"/>
+          <w:sz w:val="40"/>
+        </w:rPr>
+      </w:pPr>
+      <w:r>
+        <w:rPr>
+          <w:color w:val="4472C4"/>
+          <w:sz w:val="40"/>
+        </w:rPr>
+        <w:t>Jesus Gerardo Castelan Garcia 3514110509</w:t>
+      </w:r>
+    </w:p>
+    <w:p>
+      <w:pPr>
+        <w:spacing w:after="296" w:line="384" w:lineRule="auto"/>
+        <w:ind w:left="567"/>
+        <w:jc w:val="center"/>
+        <w:rPr>
+          <w:color w:val="4472C4"/>
+          <w:sz w:val="40"/>
+        </w:rPr>
+      </w:pPr>
+      <w:r>
+        <w:rPr>
+          <w:color w:val="4472C4"/>
+          <w:sz w:val="40"/>
+        </w:rPr>
+        <w:t>Abraham Flores Mendez 3513110089</w:t>
+      </w:r>
+    </w:p>
+    <w:p>
+      <w:pPr>
+        <w:spacing w:after="298" w:line="240" w:lineRule="auto"/>
+        <w:ind w:left="567"/>
+        <w:jc w:val="center"/>
+      </w:pPr>
+      <w:r>
+        <w:rPr>
+          <w:color w:val="4472C4"/>
+          <w:sz w:val="40"/>
+        </w:rPr>
+        <w:t>Ingeniería en Tecnologías de la información</w:t>
+      </w:r>
+    </w:p>
+    <w:p>
+      <w:pPr>
+        <w:spacing w:after="338" w:line="240" w:lineRule="auto"/>
+        <w:ind w:left="567"/>
+        <w:jc w:val="center"/>
+      </w:pPr>
+    </w:p>
+    <w:p>
+      <w:pPr>
+        <w:spacing w:after="296" w:line="240" w:lineRule="auto"/>
+        <w:ind w:left="567"/>
+        <w:jc w:val="center"/>
+      </w:pPr>
+      <w:r>
+        <w:rPr>
+          <w:color w:val="4472C4"/>
+          <w:sz w:val="40"/>
+        </w:rPr>
+        <w:t>Practica 7</w:t>
+      </w:r>
+    </w:p>
+    <w:p>
+      <w:pPr>
+        <w:spacing w:after="298" w:line="240" w:lineRule="auto"/>
+        <w:ind w:left="567"/>
+        <w:jc w:val="center"/>
+      </w:pPr>
+      <w:r>
+        <w:rPr>
+          <w:sz w:val="22"/>
+        </w:rPr>
+        <w:t xml:space="preserve">  </w:t>
+      </w:r>
+    </w:p>
+    <w:p>
+      <w:pPr>
+        <w:spacing w:after="296" w:line="240" w:lineRule="auto"/>
+        <w:ind w:left="567" w:right="-15"/>
+      </w:pPr>
+    </w:p>
+    <w:p>
+      <w:pPr>
+        <w:spacing w:after="299" w:line="240" w:lineRule="auto"/>
+        <w:ind w:left="567"/>
+        <w:jc w:val="center"/>
+      </w:pPr>
+      <w:r>
+        <w:rPr>
+          <w:sz w:val="22"/>
+        </w:rPr>
+        <w:t xml:space="preserve"> </w:t>
+      </w:r>
+    </w:p>
+    <w:p>
+      <w:pPr>
+        <w:spacing w:after="348" w:line="240" w:lineRule="auto"/>
+        <w:ind w:left="567"/>
+        <w:jc w:val="center"/>
+      </w:pPr>
+      <w:r>
+        <w:rPr>
+          <w:sz w:val="22"/>
+        </w:rPr>
+        <w:t xml:space="preserve"> </w:t>
+      </w:r>
+    </w:p>
+    <w:p>
+      <w:pPr>
+        <w:spacing w:after="194" w:line="240" w:lineRule="auto"/>
+        <w:ind w:left="567" w:right="-15"/>
+        <w:jc w:val="center"/>
+        <w:rPr>
+          <w:color w:val="4472C4"/>
+          <w:sz w:val="40"/>
+        </w:rPr>
+      </w:pPr>
+      <w:r>
+        <w:rPr>
+          <w:color w:val="4472C4"/>
+          <w:sz w:val="40"/>
+        </w:rPr>
+        <w:t>7 A</w:t>
+      </w:r>
+    </w:p>
+    <w:p>
+      <w:pPr>
+        <w:rPr>
+          <w:rFonts w:ascii="Arial" w:hAnsi="Arial" w:cs="Arial"/>
+          <w:b/>
+          <w:sz w:val="24"/>
+          <w:szCs w:val="24"/>
+        </w:rPr>
+      </w:pPr>
+      <w:r>
+        <w:rPr>
+          <w:rFonts w:ascii="Arial" w:hAnsi="Arial" w:cs="Arial"/>
+          <w:b/>
+          <w:sz w:val="24"/>
+          <w:szCs w:val="24"/>
+        </w:rPr>
+        <w:t>Ejemplo de herencia y polimorfismo</w:t>
+      </w:r>
+    </w:p>
+    <w:p/>
+    <w:p>
+      <w:pPr>
+        <w:jc w:val="both"/>
+        <w:rPr>
+          <w:rFonts w:ascii="Arial" w:hAnsi="Arial" w:cs="Arial"/>
+          <w:sz w:val="24"/>
+          <w:szCs w:val="24"/>
+        </w:rPr>
+      </w:pPr>
+      <w:r>
+        <w:rPr>
+          <w:rFonts w:ascii="Arial" w:hAnsi="Arial" w:cs="Arial"/>
+          <w:sz w:val="24"/>
+          <w:szCs w:val="24"/>
+        </w:rPr>
+        <w:t>Se crea una nueva clase de consola, a esta clase le agregamos una nueva clase y le vamos a llamar Clase Base,</w:t>
+      </w:r>
+    </w:p>
+    <w:p>
+      <w:pPr>
+        <w:jc w:val="both"/>
+        <w:rPr>
+          <w:rFonts w:ascii="Arial" w:hAnsi="Arial" w:cs="Arial"/>
+          <w:sz w:val="24"/>
+          <w:szCs w:val="24"/>
+        </w:rPr>
+      </w:pPr>
+      <w:r>
+        <w:rPr>
+          <w:rFonts w:ascii="Arial" w:hAnsi="Arial" w:cs="Arial"/>
+          <w:sz w:val="24"/>
+          <w:szCs w:val="24"/>
+        </w:rPr>
+        <w:t>Como primer paso creamos una función de nombre Calcular, ésta contiene un identificador especial “virtual”, además de la propiedad “Resultado”.</w:t>
+      </w:r>
+    </w:p>
+    <w:p>
+      <w:pPr>
+        <w:jc w:val="both"/>
+        <w:rPr>
+          <w:rFonts w:ascii="Arial" w:hAnsi="Arial" w:cs="Arial"/>
+          <w:sz w:val="24"/>
+          <w:szCs w:val="24"/>
+        </w:rPr>
+      </w:pPr>
+      <w:r>
+        <w:rPr>
+          <w:rFonts w:ascii="Arial" w:hAnsi="Arial" w:cs="Arial"/>
+          <w:sz w:val="24"/>
+          <w:szCs w:val="24"/>
+        </w:rPr>
+        <w:t>Posteriormente creamos la clase Suma, y en esta se hereda funcionalidad de la clasebase,</w:t>
+      </w:r>
+    </w:p>
+    <w:p>
+      <w:pPr>
+        <w:jc w:val="both"/>
+        <w:rPr>
+          <w:rFonts w:ascii="Arial" w:hAnsi="Arial" w:cs="Arial"/>
+          <w:sz w:val="24"/>
+          <w:szCs w:val="24"/>
+        </w:rPr>
+      </w:pPr>
+      <w:r>
+        <w:rPr>
+          <w:rFonts w:ascii="Arial" w:hAnsi="Arial" w:cs="Arial"/>
+          <w:sz w:val="24"/>
+          <w:szCs w:val="24"/>
+        </w:rPr>
+        <w:t>Creamos un constructor, en el cual podemos ver las funciones o las propiedades de nuestra clase base, por lo que vamos a sobre escribir  la función Calcular y utilizamos la propiedad Resultado.</w:t>
+      </w:r>
+    </w:p>
+    <w:p>
+      <w:pPr>
+        <w:jc w:val="both"/>
+        <w:rPr>
+          <w:rFonts w:ascii="Arial" w:hAnsi="Arial" w:cs="Arial"/>
+          <w:sz w:val="24"/>
+          <w:szCs w:val="24"/>
+        </w:rPr>
+      </w:pPr>
+      <w:r>
+        <w:rPr>
+          <w:rFonts w:ascii="Arial" w:hAnsi="Arial" w:cs="Arial"/>
+          <w:sz w:val="24"/>
+          <w:szCs w:val="24"/>
+        </w:rPr>
+        <w:t>Generamos una clase adicional pero con el nombre Restar, con las mismas características Suma,</w:t>
+      </w:r>
+    </w:p>
+    <w:p>
+      <w:pPr>
+        <w:jc w:val="both"/>
+        <w:rPr>
+          <w:rFonts w:ascii="Arial" w:hAnsi="Arial" w:cs="Arial"/>
+          <w:sz w:val="24"/>
+          <w:szCs w:val="24"/>
+        </w:rPr>
+      </w:pPr>
+      <w:r>
+        <w:rPr>
+          <w:rFonts w:ascii="Arial" w:hAnsi="Arial" w:cs="Arial"/>
+          <w:sz w:val="24"/>
+          <w:szCs w:val="24"/>
+        </w:rPr>
+        <w:t>Por lo que ahora se tienen 3 clases, pero las dos últimas heredan propiedades de la clase Base.</w:t>
+      </w:r>
+    </w:p>
+    <w:p>
+      <w:r>
+        <w:rPr>
+          <w:noProof/>
+          <w:lang w:eastAsia="es-MX"/>
+        </w:rPr>
+        <w:drawing>
+          <wp:inline distT="0" distB="0" distL="0" distR="0" wp14:anchorId="659B0DE1" wp14:editId="08704F4D">
+            <wp:extent cx="5601970" cy="3228975"/>
+            <wp:effectExtent l="0" t="0" r="0" b="9525"/>
+            <wp:docPr id="1" name="Imagen 1"/>
+            <wp:cNvGraphicFramePr>
+              <a:graphicFrameLocks xmlns:a="http://schemas.openxmlformats.org/drawingml/2006/main" noChangeAspect="1"/>
+            </wp:cNvGraphicFramePr>
+            <a:graphic xmlns:a="http://schemas.openxmlformats.org/drawingml/2006/main">
+              <a:graphicData uri="http://schemas.openxmlformats.org/drawingml/2006/picture">
+                <pic:pic xmlns:pic="http://schemas.openxmlformats.org/drawingml/2006/picture">
+                  <pic:nvPicPr>
+                    <pic:cNvPr id="1" name=""/>
+                    <pic:cNvPicPr/>
+                  </pic:nvPicPr>
+                  <pic:blipFill rotWithShape="1">
+                    <a:blip r:embed="rId9"/>
+                    <a:srcRect l="15614" t="7245" r="12933" b="29664"/>
+                    <a:stretch/>
+                  </pic:blipFill>
+                  <pic:spPr bwMode="auto">
+                    <a:xfrm>
+                      <a:off x="0" y="0"/>
+                      <a:ext cx="5615674" cy="3236874"/>
+                    </a:xfrm>
+                    <a:prstGeom prst="rect">
+                      <a:avLst/>
+                    </a:prstGeom>
+                    <a:ln>
+                      <a:noFill/>
+                    </a:ln>
+                    <a:extLst>
+                      <a:ext uri="{53640926-AAD7-44D8-BBD7-CCE9431645EC}">
+                        <a14:shadowObscured xmlns:a14="http://schemas.microsoft.com/office/drawing/2010/main"/>
+                      </a:ext>
+                    </a:extLst>
+                  </pic:spPr>
+                </pic:pic>
+              </a:graphicData>
+            </a:graphic>
+          </wp:inline>
+        </w:drawing>
+      </w:r>
+    </w:p>
+    <w:p>
+      <w:pPr>
+        <w:jc w:val="both"/>
+        <w:rPr>
+          <w:rFonts w:ascii="Arial" w:hAnsi="Arial" w:cs="Arial"/>
+          <w:sz w:val="24"/>
+          <w:szCs w:val="24"/>
+        </w:rPr>
+      </w:pPr>
+      <w:r>
+        <w:rPr>
+          <w:rFonts w:ascii="Arial" w:hAnsi="Arial" w:cs="Arial"/>
+          <w:sz w:val="24"/>
+          <w:szCs w:val="24"/>
+        </w:rPr>
+        <w:t xml:space="preserve">En la clase principal creamos una Lista </w:t>
+      </w:r>
+      <w:r>
+        <w:rPr>
+          <w:rFonts w:ascii="Arial" w:hAnsi="Arial" w:cs="Arial"/>
+          <w:sz w:val="24"/>
+          <w:szCs w:val="24"/>
+        </w:rPr>
+        <w:t>de ClaseBase</w:t>
+      </w:r>
+      <w:r>
+        <w:rPr>
+          <w:rFonts w:ascii="Arial" w:hAnsi="Arial" w:cs="Arial"/>
+          <w:sz w:val="24"/>
+          <w:szCs w:val="24"/>
+        </w:rPr>
+        <w:t xml:space="preserve"> y todos los elementos de esta lista son similares a este tipo por lo que agregamos una nueva función de Suma o un nuevo objeto Restar</w:t>
+      </w:r>
+    </w:p>
+    <w:p>
+      <w:r>
+        <w:rPr>
+          <w:noProof/>
+          <w:lang w:eastAsia="es-MX"/>
+        </w:rPr>
+        <w:lastRenderedPageBreak/>
+        <w:drawing>
+          <wp:inline distT="0" distB="0" distL="0" distR="0" wp14:anchorId="579EF94A" wp14:editId="08CE6E31">
+            <wp:extent cx="5467350" cy="2787015"/>
+            <wp:effectExtent l="0" t="0" r="0" b="0"/>
+            <wp:docPr id="2" name="Imagen 2"/>
+            <wp:cNvGraphicFramePr>
+              <a:graphicFrameLocks xmlns:a="http://schemas.openxmlformats.org/drawingml/2006/main" noChangeAspect="1"/>
+            </wp:cNvGraphicFramePr>
+            <a:graphic xmlns:a="http://schemas.openxmlformats.org/drawingml/2006/main">
+              <a:graphicData uri="http://schemas.openxmlformats.org/drawingml/2006/picture">
+                <pic:pic xmlns:pic="http://schemas.openxmlformats.org/drawingml/2006/picture">
+                  <pic:nvPicPr>
+                    <pic:cNvPr id="1" name=""/>
+                    <pic:cNvPicPr/>
+                  </pic:nvPicPr>
+                  <pic:blipFill rotWithShape="1">
+                    <a:blip r:embed="rId10"/>
+                    <a:srcRect l="16293" t="7547" r="14121" b="29362"/>
+                    <a:stretch/>
+                  </pic:blipFill>
+                  <pic:spPr bwMode="auto">
+                    <a:xfrm>
+                      <a:off x="0" y="0"/>
+                      <a:ext cx="5472647" cy="2789715"/>
+                    </a:xfrm>
+                    <a:prstGeom prst="rect">
+                      <a:avLst/>
+                    </a:prstGeom>
+                    <a:ln>
+                      <a:noFill/>
+                    </a:ln>
+                    <a:extLst>
+                      <a:ext uri="{53640926-AAD7-44D8-BBD7-CCE9431645EC}">
+                        <a14:shadowObscured xmlns:a14="http://schemas.microsoft.com/office/drawing/2010/main"/>
+                      </a:ext>
+                    </a:extLst>
+                  </pic:spPr>
+                </pic:pic>
+              </a:graphicData>
+            </a:graphic>
+          </wp:inline>
+        </w:drawing>
+      </w:r>
+    </w:p>
+    <w:p>
+      <w:pPr>
+        <w:jc w:val="both"/>
+        <w:rPr>
+          <w:rFonts w:ascii="Arial" w:hAnsi="Arial" w:cs="Arial"/>
+          <w:sz w:val="24"/>
+          <w:szCs w:val="24"/>
+        </w:rPr>
+      </w:pPr>
+      <w:r>
+        <w:rPr>
+          <w:rFonts w:ascii="Arial" w:hAnsi="Arial" w:cs="Arial"/>
+          <w:sz w:val="24"/>
+          <w:szCs w:val="24"/>
+        </w:rPr>
+        <w:t>Al ejecutar el programa  vemos que al tener la lista se ejecutan los objetos Suma y Restar a pesar de que los dos fueron contenidos en una lista específica.</w:t>
+      </w:r>
+    </w:p>
+    <w:p>
+      <w:pPr>
+        <w:jc w:val="both"/>
+        <w:rPr>
+          <w:rFonts w:ascii="Arial" w:hAnsi="Arial" w:cs="Arial"/>
+          <w:sz w:val="24"/>
+          <w:szCs w:val="24"/>
+        </w:rPr>
+      </w:pPr>
+      <w:r>
+        <w:rPr>
+          <w:rFonts w:ascii="Arial" w:hAnsi="Arial" w:cs="Arial"/>
+          <w:sz w:val="24"/>
+          <w:szCs w:val="24"/>
+        </w:rPr>
+        <w:t>Aplicamos el polimorfismo porque nos abstrae de conocer en realidad cual es el objeto creado y solamente conocemos los datos relacionados de la clase en la cual hemos generado la funcionalidad.</w:t>
+      </w:r>
+    </w:p>
+    <w:p>
+      <w:r>
+        <w:rPr>
+          <w:noProof/>
+          <w:lang w:eastAsia="es-MX"/>
+        </w:rPr>
+        <w:drawing>
+          <wp:inline distT="0" distB="0" distL="0" distR="0" wp14:anchorId="72660D43" wp14:editId="5017BDC6">
+            <wp:extent cx="4086225" cy="1990725"/>
+            <wp:effectExtent l="0" t="0" r="9525" b="9525"/>
+            <wp:docPr id="3" name="Imagen 3"/>
+            <wp:cNvGraphicFramePr>
+              <a:graphicFrameLocks xmlns:a="http://schemas.openxmlformats.org/drawingml/2006/main" noChangeAspect="1"/>
+            </wp:cNvGraphicFramePr>
+            <a:graphic xmlns:a="http://schemas.openxmlformats.org/drawingml/2006/main">
+              <a:graphicData uri="http://schemas.openxmlformats.org/drawingml/2006/picture">
+                <pic:pic xmlns:pic="http://schemas.openxmlformats.org/drawingml/2006/picture">
+                  <pic:nvPicPr>
+                    <pic:cNvPr id="1" name=""/>
+                    <pic:cNvPicPr/>
+                  </pic:nvPicPr>
+                  <pic:blipFill rotWithShape="1">
+                    <a:blip r:embed="rId11"/>
+                    <a:srcRect l="5431" t="6944" r="21759" b="29966"/>
+                    <a:stretch/>
+                  </pic:blipFill>
+                  <pic:spPr bwMode="auto">
+                    <a:xfrm>
+                      <a:off x="0" y="0"/>
+                      <a:ext cx="4086225" cy="1990725"/>
+                    </a:xfrm>
+                    <a:prstGeom prst="rect">
+                      <a:avLst/>
+                    </a:prstGeom>
+                    <a:ln>
+                      <a:noFill/>
+                    </a:ln>
+                    <a:extLst>
+                      <a:ext uri="{53640926-AAD7-44D8-BBD7-CCE9431645EC}">
+                        <a14:shadowObscured xmlns:a14="http://schemas.microsoft.com/office/drawing/2010/main"/>
+                      </a:ext>
+                    </a:extLst>
+                  </pic:spPr>
+                </pic:pic>
+              </a:graphicData>
+            </a:graphic>
+          </wp:inline>
+        </w:drawing>
+      </w:r>
+    </w:p>
+    <w:p>
+      <w:pPr>
+        <w:rPr>
+          <w:color w:val="4472C4"/>
+          <w:sz w:val="40"/>
+        </w:rPr>
+      </w:pPr>
       <w:bookmarkStart w:id="0" w:name="_GoBack"/>
       <w:bookmarkEnd w:id="0"/>
       <w:r>
         <w:rPr>
-          <w:color w:val="2E75B6"/>
-          <w:sz w:val="40"/>
-        </w:rPr>
-        <w:t>Integrantes</w:t>
-      </w:r>
-    </w:p>
-    <w:p>
-      <w:pPr>
-        <w:spacing w:after="298" w:line="240" w:lineRule="auto"/>
-        <w:ind w:left="567"/>
-        <w:jc w:val="center"/>
-      </w:pPr>
-      <w:r>
-        <w:rPr>
           <w:color w:val="4472C4"/>
           <w:sz w:val="40"/>
         </w:rPr>
-        <w:t xml:space="preserve">Juan carlos </w:t>
-      </w:r>
-      <w:proofErr w:type="spellStart"/>
-      <w:r>
-        <w:rPr>
-          <w:color w:val="4472C4"/>
-          <w:sz w:val="40"/>
-        </w:rPr>
-        <w:t>sartillo</w:t>
-      </w:r>
-      <w:proofErr w:type="spellEnd"/>
-      <w:r>
-        <w:rPr>
-          <w:color w:val="4472C4"/>
-          <w:sz w:val="40"/>
-        </w:rPr>
-        <w:t xml:space="preserve"> </w:t>
-      </w:r>
-      <w:proofErr w:type="spellStart"/>
-      <w:r>
-        <w:rPr>
-          <w:color w:val="4472C4"/>
-          <w:sz w:val="40"/>
-        </w:rPr>
-        <w:t>vazquez</w:t>
-      </w:r>
-      <w:proofErr w:type="spellEnd"/>
-      <w:r>
-        <w:rPr>
-          <w:color w:val="4472C4"/>
-          <w:sz w:val="40"/>
-        </w:rPr>
-        <w:t xml:space="preserve"> 3514110680</w:t>
-      </w:r>
-    </w:p>
-    <w:p>
-      <w:pPr>
-        <w:spacing w:after="296" w:line="384" w:lineRule="auto"/>
-        <w:ind w:left="567"/>
-        <w:jc w:val="center"/>
-        <w:rPr>
-          <w:color w:val="4472C4"/>
-          <w:sz w:val="40"/>
-        </w:rPr>
-      </w:pPr>
-      <w:proofErr w:type="spellStart"/>
-      <w:r>
-        <w:rPr>
-          <w:color w:val="4472C4"/>
-          <w:sz w:val="40"/>
-        </w:rPr>
-        <w:t>Jesus</w:t>
-      </w:r>
-      <w:proofErr w:type="spellEnd"/>
-      <w:r>
-        <w:rPr>
-          <w:color w:val="4472C4"/>
-          <w:sz w:val="40"/>
-        </w:rPr>
-        <w:t xml:space="preserve"> Gerardo </w:t>
-      </w:r>
-      <w:proofErr w:type="spellStart"/>
-      <w:r>
-        <w:rPr>
-          <w:color w:val="4472C4"/>
-          <w:sz w:val="40"/>
-        </w:rPr>
-        <w:t>Castelan</w:t>
-      </w:r>
-      <w:proofErr w:type="spellEnd"/>
-      <w:r>
-        <w:rPr>
-          <w:color w:val="4472C4"/>
-          <w:sz w:val="40"/>
-        </w:rPr>
-        <w:t xml:space="preserve"> </w:t>
-      </w:r>
-      <w:proofErr w:type="spellStart"/>
-      <w:r>
-        <w:rPr>
-          <w:color w:val="4472C4"/>
-          <w:sz w:val="40"/>
-        </w:rPr>
-        <w:t>Garcia</w:t>
-      </w:r>
-      <w:proofErr w:type="spellEnd"/>
-      <w:r>
-        <w:rPr>
-          <w:color w:val="4472C4"/>
-          <w:sz w:val="40"/>
-        </w:rPr>
-        <w:t xml:space="preserve"> 3514110509</w:t>
-      </w:r>
-    </w:p>
-    <w:p>
-      <w:pPr>
-        <w:spacing w:after="296" w:line="384" w:lineRule="auto"/>
-        <w:ind w:left="567"/>
-        <w:jc w:val="center"/>
-        <w:rPr>
-          <w:color w:val="4472C4"/>
-          <w:sz w:val="40"/>
-        </w:rPr>
-      </w:pPr>
-      <w:r>
-        <w:rPr>
-          <w:color w:val="4472C4"/>
-          <w:sz w:val="40"/>
-        </w:rPr>
-        <w:t xml:space="preserve">Abraham Flores </w:t>
-      </w:r>
-      <w:proofErr w:type="spellStart"/>
-      <w:r>
-        <w:rPr>
-          <w:color w:val="4472C4"/>
-          <w:sz w:val="40"/>
-        </w:rPr>
-        <w:t>Mendez</w:t>
-      </w:r>
-      <w:proofErr w:type="spellEnd"/>
-      <w:r>
-        <w:rPr>
-          <w:color w:val="4472C4"/>
-          <w:sz w:val="40"/>
-        </w:rPr>
-        <w:t xml:space="preserve"> 3513110089</w:t>
-      </w:r>
-    </w:p>
-    <w:p>
-      <w:pPr>
-        <w:spacing w:after="298" w:line="240" w:lineRule="auto"/>
-        <w:ind w:left="567"/>
-        <w:jc w:val="center"/>
-      </w:pPr>
-      <w:r>
-        <w:rPr>
-          <w:color w:val="4472C4"/>
-          <w:sz w:val="40"/>
-        </w:rPr>
-        <w:t>Ingeniería en Tecnologías de la información</w:t>
-      </w:r>
-    </w:p>
-    <w:p>
-      <w:pPr>
-        <w:spacing w:after="338" w:line="240" w:lineRule="auto"/>
-        <w:ind w:left="567"/>
-        <w:jc w:val="center"/>
-      </w:pPr>
-    </w:p>
-    <w:p>
-      <w:pPr>
-        <w:spacing w:after="296" w:line="240" w:lineRule="auto"/>
-        <w:ind w:left="567"/>
-        <w:jc w:val="center"/>
-      </w:pPr>
-      <w:r>
-        <w:rPr>
-          <w:color w:val="4472C4"/>
-          <w:sz w:val="40"/>
-        </w:rPr>
-        <w:t>Practica 7</w:t>
-      </w:r>
-    </w:p>
-    <w:p>
-      <w:pPr>
-        <w:spacing w:after="298" w:line="240" w:lineRule="auto"/>
-        <w:ind w:left="567"/>
-        <w:jc w:val="center"/>
-      </w:pPr>
-      <w:r>
-        <w:rPr>
-          <w:sz w:val="22"/>
-        </w:rPr>
-        <w:t xml:space="preserve">  </w:t>
-      </w:r>
-    </w:p>
-    <w:p>
-      <w:pPr>
-        <w:spacing w:after="296" w:line="240" w:lineRule="auto"/>
-        <w:ind w:left="567" w:right="-15"/>
-      </w:pPr>
-    </w:p>
-    <w:p>
-      <w:pPr>
-        <w:spacing w:after="299" w:line="240" w:lineRule="auto"/>
-        <w:ind w:left="567"/>
-        <w:jc w:val="center"/>
-      </w:pPr>
-      <w:r>
-        <w:rPr>
-          <w:sz w:val="22"/>
-        </w:rPr>
-        <w:t xml:space="preserve"> </w:t>
-      </w:r>
-    </w:p>
-    <w:p>
-      <w:pPr>
-        <w:spacing w:after="348" w:line="240" w:lineRule="auto"/>
-        <w:ind w:left="567"/>
-        <w:jc w:val="center"/>
-      </w:pPr>
-      <w:r>
-        <w:rPr>
-          <w:sz w:val="22"/>
-        </w:rPr>
-        <w:t xml:space="preserve"> </w:t>
+        <w:br w:type="page"/>
+      </w:r>
+    </w:p>
+    <w:p>
+      <w:r>
+        <w:lastRenderedPageBreak/>
+        <w:br w:type="page"/>
       </w:r>
     </w:p>
     <w:p>
@@ -324,13 +623,6 @@
         <w:ind w:left="567" w:right="-15"/>
         <w:jc w:val="center"/>
       </w:pPr>
-      <w:r>
-        <w:rPr>
-          <w:color w:val="4472C4"/>
-          <w:sz w:val="40"/>
-        </w:rPr>
-        <w:t>7 A</w:t>
-      </w:r>
     </w:p>
     <w:sectPr>
       <w:pgSz w:w="12240" w:h="15840"/>
@@ -1126,4 +1418,16 @@
     </a:ext>
   </a:extLst>
 </a:theme>
+</file>
+
+<file path=customXml/item1.xml><?xml version="1.0" encoding="utf-8"?>
+<b:Sources xmlns:b="http://schemas.openxmlformats.org/officeDocument/2006/bibliography" xmlns="http://schemas.openxmlformats.org/officeDocument/2006/bibliography" SelectedStyle="\APASixthEditionOfficeOnline.xsl" StyleName="APA" Version="6"/>
+</file>
+
+<file path=customXml/itemProps1.xml><?xml version="1.0" encoding="utf-8"?>
+<ds:datastoreItem xmlns:ds="http://schemas.openxmlformats.org/officeDocument/2006/customXml" ds:itemID="{7705C4C7-28DA-418A-B139-972A6D5F3F50}">
+  <ds:schemaRefs>
+    <ds:schemaRef ds:uri="http://schemas.openxmlformats.org/officeDocument/2006/bibliography"/>
+  </ds:schemaRefs>
+</ds:datastoreItem>
 </file>
</xml_diff>